<commit_message>
- Completed: The V8 JavaScript Engine
</commit_message>
<xml_diff>
--- a/node.js_official_doc.docx
+++ b/node.js_official_doc.docx
@@ -2130,6 +2130,8 @@
           <w:rFonts w:ascii="Trebuchet MS" w:hAnsi="Trebuchet MS"/>
           <w:b/>
           <w:bCs/>
+          <w:sz w:val="26"/>
+          <w:szCs w:val="26"/>
         </w:rPr>
       </w:pPr>
       <w:hyperlink r:id="rId15" w:history="1">
@@ -2139,6 +2141,8 @@
             <w:rFonts w:ascii="Trebuchet MS" w:hAnsi="Trebuchet MS"/>
             <w:b/>
             <w:bCs/>
+            <w:sz w:val="26"/>
+            <w:szCs w:val="26"/>
           </w:rPr>
           <w:t>How much JavaScript do you need to know to use Node.js?</w:t>
         </w:r>
@@ -2971,7 +2975,100 @@
         <w:rPr>
           <w:rFonts w:ascii="Trebuchet MS" w:hAnsi="Trebuchet MS"/>
         </w:rPr>
-        <w:t xml:space="preserve"> means that for the time being you use require() in Node.js and import in the browser.</w:t>
+        <w:t xml:space="preserve"> means that for the time being </w:t>
+      </w:r>
+      <w:r>
+        <w:rPr>
+          <w:rFonts w:ascii="Trebuchet MS" w:hAnsi="Trebuchet MS"/>
+          <w:highlight w:val="yellow"/>
+        </w:rPr>
+        <w:t>you use require() in Node.js and import in the browser</w:t>
+      </w:r>
+      <w:r>
+        <w:rPr>
+          <w:rFonts w:ascii="Trebuchet MS" w:hAnsi="Trebuchet MS"/>
+        </w:rPr>
+        <w:t>.</w:t>
+      </w:r>
+    </w:p>
+    <w:p>
+      <w:pPr>
+        <w:rPr>
+          <w:rFonts w:ascii="Trebuchet MS" w:hAnsi="Trebuchet MS"/>
+        </w:rPr>
+      </w:pPr>
+      <w:bookmarkStart w:id="0" w:name="_GoBack"/>
+    </w:p>
+    <w:bookmarkEnd w:id="0"/>
+    <w:p>
+      <w:pPr>
+        <w:rPr>
+          <w:rFonts w:ascii="Trebuchet MS" w:hAnsi="Trebuchet MS"/>
+          <w:b/>
+          <w:bCs/>
+          <w:sz w:val="26"/>
+          <w:szCs w:val="26"/>
+        </w:rPr>
+      </w:pPr>
+      <w:r>
+        <w:rPr>
+          <w:rFonts w:ascii="Trebuchet MS" w:hAnsi="Trebuchet MS"/>
+          <w:b/>
+          <w:bCs/>
+          <w:sz w:val="26"/>
+          <w:szCs w:val="26"/>
+        </w:rPr>
+        <w:fldChar w:fldCharType="begin"/>
+      </w:r>
+      <w:r>
+        <w:rPr>
+          <w:rFonts w:ascii="Trebuchet MS" w:hAnsi="Trebuchet MS"/>
+          <w:b/>
+          <w:bCs/>
+          <w:sz w:val="26"/>
+          <w:szCs w:val="26"/>
+        </w:rPr>
+        <w:instrText xml:space="preserve"> HYPERLINK "https://nodejs.dev/learn/the-v8-javascript-engine" </w:instrText>
+      </w:r>
+      <w:r>
+        <w:rPr>
+          <w:rFonts w:ascii="Trebuchet MS" w:hAnsi="Trebuchet MS"/>
+          <w:b/>
+          <w:bCs/>
+          <w:sz w:val="26"/>
+          <w:szCs w:val="26"/>
+        </w:rPr>
+      </w:r>
+      <w:r>
+        <w:rPr>
+          <w:rFonts w:ascii="Trebuchet MS" w:hAnsi="Trebuchet MS"/>
+          <w:b/>
+          <w:bCs/>
+          <w:sz w:val="26"/>
+          <w:szCs w:val="26"/>
+        </w:rPr>
+        <w:fldChar w:fldCharType="separate"/>
+      </w:r>
+      <w:r>
+        <w:rPr>
+          <w:rStyle w:val="Hyperlink"/>
+          <w:rFonts w:ascii="Trebuchet MS" w:hAnsi="Trebuchet MS"/>
+          <w:b/>
+          <w:bCs/>
+          <w:sz w:val="26"/>
+          <w:szCs w:val="26"/>
+        </w:rPr>
+        <w:t>The V8 JavaScript Engine</w:t>
+      </w:r>
+      <w:r>
+        <w:rPr>
+          <w:rFonts w:ascii="Trebuchet MS" w:hAnsi="Trebuchet MS"/>
+          <w:b/>
+          <w:bCs/>
+          <w:sz w:val="26"/>
+          <w:szCs w:val="26"/>
+        </w:rPr>
+        <w:fldChar w:fldCharType="end"/>
       </w:r>
     </w:p>
     <w:p>
@@ -2986,8 +3083,12 @@
         </w:rPr>
         <w:t xml:space="preserve"># </w:t>
       </w:r>
-      <w:bookmarkStart w:id="0" w:name="_GoBack"/>
-      <w:bookmarkEnd w:id="0"/>
+      <w:r>
+        <w:rPr>
+          <w:rFonts w:ascii="Trebuchet MS" w:hAnsi="Trebuchet MS"/>
+        </w:rPr>
+        <w:t>V8 is the name of the JavaScript engine that powers Google Chrome.</w:t>
+      </w:r>
     </w:p>
     <w:p>
       <w:pPr>
@@ -3001,6 +3102,32 @@
         </w:rPr>
         <w:t xml:space="preserve"># </w:t>
       </w:r>
+      <w:r>
+        <w:rPr>
+          <w:rFonts w:ascii="Trebuchet MS" w:hAnsi="Trebuchet MS"/>
+          <w:highlight w:val="yellow"/>
+        </w:rPr>
+        <w:t>V8 provides the runtime environment</w:t>
+      </w:r>
+      <w:r>
+        <w:rPr>
+          <w:rFonts w:ascii="Trebuchet MS" w:hAnsi="Trebuchet MS"/>
+        </w:rPr>
+        <w:t xml:space="preserve"> in which </w:t>
+      </w:r>
+      <w:r>
+        <w:rPr>
+          <w:rFonts w:ascii="Trebuchet MS" w:hAnsi="Trebuchet MS"/>
+          <w:highlight w:val="yellow"/>
+        </w:rPr>
+        <w:t>JavaScript executes</w:t>
+      </w:r>
+      <w:r>
+        <w:rPr>
+          <w:rFonts w:ascii="Trebuchet MS" w:hAnsi="Trebuchet MS"/>
+        </w:rPr>
+        <w:t>.</w:t>
+      </w:r>
     </w:p>
     <w:p>
       <w:pPr>
@@ -3014,6 +3141,50 @@
         </w:rPr>
         <w:t xml:space="preserve"># </w:t>
       </w:r>
+      <w:r>
+        <w:rPr>
+          <w:rFonts w:ascii="Trebuchet MS" w:hAnsi="Trebuchet MS"/>
+        </w:rPr>
+        <w:t>The DOM, and the other Web Platform APIs are provided by the browser.</w:t>
+      </w:r>
+    </w:p>
+    <w:p>
+      <w:pPr>
+        <w:rPr>
+          <w:rFonts w:ascii="Trebuchet MS" w:hAnsi="Trebuchet MS"/>
+          <w:b/>
+          <w:bCs/>
+        </w:rPr>
+      </w:pPr>
+    </w:p>
+    <w:p>
+      <w:pPr>
+        <w:rPr>
+          <w:rFonts w:ascii="Trebuchet MS" w:hAnsi="Trebuchet MS"/>
+          <w:b/>
+          <w:bCs/>
+        </w:rPr>
+      </w:pPr>
+    </w:p>
+    <w:p>
+      <w:pPr>
+        <w:rPr>
+          <w:rFonts w:ascii="Trebuchet MS" w:hAnsi="Trebuchet MS"/>
+          <w:b/>
+          <w:bCs/>
+        </w:rPr>
+      </w:pPr>
+      <w:hyperlink r:id="rId17" w:anchor="other-js-engines" w:history="1">
+        <w:r>
+          <w:rPr>
+            <w:rStyle w:val="Hyperlink"/>
+            <w:rFonts w:ascii="Trebuchet MS" w:hAnsi="Trebuchet MS"/>
+            <w:b/>
+            <w:bCs/>
+          </w:rPr>
+          <w:t>Other JS engines</w:t>
+        </w:r>
+      </w:hyperlink>
     </w:p>
     <w:p>
       <w:pPr>
@@ -3027,6 +3198,135 @@
         </w:rPr>
         <w:t xml:space="preserve"># </w:t>
       </w:r>
+      <w:proofErr w:type="gramStart"/>
+      <w:r>
+        <w:rPr>
+          <w:rFonts w:ascii="Trebuchet MS" w:hAnsi="Trebuchet MS"/>
+        </w:rPr>
+        <w:t>Other</w:t>
+      </w:r>
+      <w:proofErr w:type="gramEnd"/>
+      <w:r>
+        <w:rPr>
+          <w:rFonts w:ascii="Trebuchet MS" w:hAnsi="Trebuchet MS"/>
+        </w:rPr>
+        <w:t xml:space="preserve"> browsers have their own JavaScript engine:</w:t>
+      </w:r>
+    </w:p>
+    <w:p>
+      <w:pPr>
+        <w:numPr>
+          <w:ilvl w:val="0"/>
+          <w:numId w:val="6"/>
+        </w:numPr>
+        <w:rPr>
+          <w:rFonts w:ascii="Trebuchet MS" w:hAnsi="Trebuchet MS"/>
+        </w:rPr>
+      </w:pPr>
+      <w:r>
+        <w:rPr>
+          <w:rFonts w:ascii="Trebuchet MS" w:hAnsi="Trebuchet MS"/>
+        </w:rPr>
+        <w:t xml:space="preserve">Firefox has </w:t>
+      </w:r>
+      <w:hyperlink r:id="rId18" w:history="1">
+        <w:proofErr w:type="spellStart"/>
+        <w:r>
+          <w:rPr>
+            <w:rStyle w:val="Hyperlink"/>
+            <w:rFonts w:ascii="Trebuchet MS" w:hAnsi="Trebuchet MS"/>
+            <w:b/>
+            <w:bCs/>
+          </w:rPr>
+          <w:t>SpiderMonkey</w:t>
+        </w:r>
+        <w:proofErr w:type="spellEnd"/>
+      </w:hyperlink>
+    </w:p>
+    <w:p>
+      <w:pPr>
+        <w:numPr>
+          <w:ilvl w:val="0"/>
+          <w:numId w:val="6"/>
+        </w:numPr>
+        <w:rPr>
+          <w:rFonts w:ascii="Trebuchet MS" w:hAnsi="Trebuchet MS"/>
+        </w:rPr>
+      </w:pPr>
+      <w:r>
+        <w:rPr>
+          <w:rFonts w:ascii="Trebuchet MS" w:hAnsi="Trebuchet MS"/>
+        </w:rPr>
+        <w:t xml:space="preserve">Safari has </w:t>
+      </w:r>
+      <w:hyperlink r:id="rId19" w:history="1">
+        <w:proofErr w:type="spellStart"/>
+        <w:r>
+          <w:rPr>
+            <w:rStyle w:val="Hyperlink"/>
+            <w:rFonts w:ascii="Trebuchet MS" w:hAnsi="Trebuchet MS"/>
+            <w:b/>
+            <w:bCs/>
+          </w:rPr>
+          <w:t>JavaScriptCore</w:t>
+        </w:r>
+        <w:proofErr w:type="spellEnd"/>
+      </w:hyperlink>
+      <w:r>
+        <w:rPr>
+          <w:rFonts w:ascii="Trebuchet MS" w:hAnsi="Trebuchet MS"/>
+        </w:rPr>
+        <w:t xml:space="preserve"> (also called Nitro)</w:t>
+      </w:r>
+    </w:p>
+    <w:p>
+      <w:pPr>
+        <w:numPr>
+          <w:ilvl w:val="0"/>
+          <w:numId w:val="6"/>
+        </w:numPr>
+        <w:rPr>
+          <w:rFonts w:ascii="Trebuchet MS" w:hAnsi="Trebuchet MS"/>
+        </w:rPr>
+      </w:pPr>
+      <w:r>
+        <w:rPr>
+          <w:rFonts w:ascii="Trebuchet MS" w:hAnsi="Trebuchet MS"/>
+        </w:rPr>
+        <w:t xml:space="preserve">Edge was originally based on </w:t>
+      </w:r>
+      <w:hyperlink r:id="rId20" w:history="1">
+        <w:r>
+          <w:rPr>
+            <w:rStyle w:val="Hyperlink"/>
+            <w:rFonts w:ascii="Trebuchet MS" w:hAnsi="Trebuchet MS"/>
+            <w:b/>
+            <w:bCs/>
+          </w:rPr>
+          <w:t>Chakra</w:t>
+        </w:r>
+      </w:hyperlink>
+      <w:r>
+        <w:rPr>
+          <w:rFonts w:ascii="Trebuchet MS" w:hAnsi="Trebuchet MS"/>
+        </w:rPr>
+        <w:t xml:space="preserve"> but has more recently been </w:t>
+      </w:r>
+      <w:hyperlink r:id="rId21" w:history="1">
+        <w:r>
+          <w:rPr>
+            <w:rStyle w:val="Hyperlink"/>
+            <w:rFonts w:ascii="Trebuchet MS" w:hAnsi="Trebuchet MS"/>
+          </w:rPr>
+          <w:t>rebuilt using Chromium</w:t>
+        </w:r>
+      </w:hyperlink>
+      <w:r>
+        <w:rPr>
+          <w:rFonts w:ascii="Trebuchet MS" w:hAnsi="Trebuchet MS"/>
+        </w:rPr>
+        <w:t xml:space="preserve"> and the V8 engine.</w:t>
+      </w:r>
     </w:p>
     <w:p>
       <w:pPr>
@@ -3040,6 +3340,51 @@
         </w:rPr>
         <w:t xml:space="preserve"># </w:t>
       </w:r>
+      <w:proofErr w:type="gramStart"/>
+      <w:r>
+        <w:rPr>
+          <w:rFonts w:ascii="Trebuchet MS" w:hAnsi="Trebuchet MS"/>
+        </w:rPr>
+        <w:t>All</w:t>
+      </w:r>
+      <w:proofErr w:type="gramEnd"/>
+      <w:r>
+        <w:rPr>
+          <w:rFonts w:ascii="Trebuchet MS" w:hAnsi="Trebuchet MS"/>
+        </w:rPr>
+        <w:t xml:space="preserve"> those engines implement the </w:t>
+      </w:r>
+      <w:hyperlink r:id="rId22" w:history="1">
+        <w:r>
+          <w:rPr>
+            <w:rStyle w:val="Hyperlink"/>
+            <w:rFonts w:ascii="Trebuchet MS" w:hAnsi="Trebuchet MS"/>
+          </w:rPr>
+          <w:t>ECMA ES-262 standard</w:t>
+        </w:r>
+      </w:hyperlink>
+      <w:r>
+        <w:rPr>
+          <w:rFonts w:ascii="Trebuchet MS" w:hAnsi="Trebuchet MS"/>
+        </w:rPr>
+        <w:t xml:space="preserve">, also called </w:t>
+      </w:r>
+      <w:proofErr w:type="spellStart"/>
+      <w:r>
+        <w:rPr>
+          <w:rFonts w:ascii="Trebuchet MS" w:hAnsi="Trebuchet MS"/>
+          <w:highlight w:val="yellow"/>
+        </w:rPr>
+        <w:t>ECMAScript</w:t>
+      </w:r>
+      <w:proofErr w:type="spellEnd"/>
+      <w:r>
+        <w:rPr>
+          <w:rFonts w:ascii="Trebuchet MS" w:hAnsi="Trebuchet MS"/>
+          <w:highlight w:val="yellow"/>
+        </w:rPr>
+        <w:t>, the standard used by JavaScript.</w:t>
+      </w:r>
     </w:p>
     <w:p>
       <w:pPr>
@@ -3053,6 +3398,19 @@
         </w:rPr>
         <w:t xml:space="preserve"># </w:t>
       </w:r>
+      <w:r>
+        <w:rPr>
+          <w:rFonts w:ascii="Trebuchet MS" w:hAnsi="Trebuchet MS"/>
+          <w:highlight w:val="yellow"/>
+        </w:rPr>
+        <w:t>V8 is written in C++</w:t>
+      </w:r>
+      <w:r>
+        <w:rPr>
+          <w:rFonts w:ascii="Trebuchet MS" w:hAnsi="Trebuchet MS"/>
+        </w:rPr>
+        <w:t>, and it's continuously improved. It is portable and runs on Mac, Windows, Linux and several other systems.</w:t>
+      </w:r>
     </w:p>
     <w:p>
       <w:pPr>
@@ -3066,6 +3424,440 @@
         </w:rPr>
         <w:t xml:space="preserve"># </w:t>
       </w:r>
+      <w:proofErr w:type="gramStart"/>
+      <w:r>
+        <w:rPr>
+          <w:rFonts w:ascii="Trebuchet MS" w:hAnsi="Trebuchet MS"/>
+        </w:rPr>
+        <w:t>the</w:t>
+      </w:r>
+      <w:proofErr w:type="gramEnd"/>
+      <w:r>
+        <w:rPr>
+          <w:rFonts w:ascii="Trebuchet MS" w:hAnsi="Trebuchet MS"/>
+        </w:rPr>
+        <w:t xml:space="preserve"> </w:t>
+      </w:r>
+      <w:hyperlink r:id="rId23" w:history="1">
+        <w:r>
+          <w:rPr>
+            <w:rStyle w:val="Hyperlink"/>
+            <w:rFonts w:ascii="Trebuchet MS" w:hAnsi="Trebuchet MS"/>
+          </w:rPr>
+          <w:t>V8 official site</w:t>
+        </w:r>
+      </w:hyperlink>
+    </w:p>
+    <w:p>
+      <w:pPr>
+        <w:rPr>
+          <w:rFonts w:ascii="Trebuchet MS" w:hAnsi="Trebuchet MS"/>
+          <w:b/>
+          <w:bCs/>
+        </w:rPr>
+      </w:pPr>
+      <w:hyperlink r:id="rId24" w:anchor="compilation" w:history="1">
+        <w:r>
+          <w:rPr>
+            <w:rStyle w:val="Hyperlink"/>
+            <w:rFonts w:ascii="Trebuchet MS" w:hAnsi="Trebuchet MS"/>
+            <w:b/>
+            <w:bCs/>
+          </w:rPr>
+          <w:t>Compilation</w:t>
+        </w:r>
+      </w:hyperlink>
+    </w:p>
+    <w:p>
+      <w:pPr>
+        <w:rPr>
+          <w:rFonts w:ascii="Trebuchet MS" w:hAnsi="Trebuchet MS"/>
+        </w:rPr>
+      </w:pPr>
+      <w:r>
+        <w:rPr>
+          <w:rFonts w:ascii="Trebuchet MS" w:hAnsi="Trebuchet MS"/>
+        </w:rPr>
+        <w:t xml:space="preserve"># </w:t>
+      </w:r>
+      <w:r>
+        <w:rPr>
+          <w:rFonts w:ascii="Trebuchet MS" w:hAnsi="Trebuchet MS"/>
+        </w:rPr>
+        <w:t xml:space="preserve">JavaScript </w:t>
+      </w:r>
+      <w:r>
+        <w:rPr>
+          <w:rFonts w:ascii="Trebuchet MS" w:hAnsi="Trebuchet MS"/>
+          <w:highlight w:val="yellow"/>
+        </w:rPr>
+        <w:t>is generally considered an interpreted language</w:t>
+      </w:r>
+      <w:r>
+        <w:rPr>
+          <w:rFonts w:ascii="Trebuchet MS" w:hAnsi="Trebuchet MS"/>
+        </w:rPr>
+        <w:t xml:space="preserve">, but </w:t>
+      </w:r>
+      <w:r>
+        <w:rPr>
+          <w:rFonts w:ascii="Trebuchet MS" w:hAnsi="Trebuchet MS"/>
+          <w:highlight w:val="yellow"/>
+        </w:rPr>
+        <w:t>modern JavaScript engines no longer just interpret JavaScript, they compile it</w:t>
+      </w:r>
+      <w:r>
+        <w:rPr>
+          <w:rFonts w:ascii="Trebuchet MS" w:hAnsi="Trebuchet MS"/>
+        </w:rPr>
+        <w:t>.</w:t>
+      </w:r>
+    </w:p>
+    <w:p>
+      <w:pPr>
+        <w:rPr>
+          <w:rFonts w:ascii="Trebuchet MS" w:hAnsi="Trebuchet MS"/>
+        </w:rPr>
+      </w:pPr>
+      <w:r>
+        <w:rPr>
+          <w:rFonts w:ascii="Trebuchet MS" w:hAnsi="Trebuchet MS"/>
+        </w:rPr>
+        <w:t xml:space="preserve"># </w:t>
+      </w:r>
+      <w:r>
+        <w:rPr>
+          <w:rFonts w:ascii="Trebuchet MS" w:hAnsi="Trebuchet MS"/>
+        </w:rPr>
+        <w:t xml:space="preserve">This has been happening since 2009, when the </w:t>
+      </w:r>
+      <w:proofErr w:type="spellStart"/>
+      <w:r>
+        <w:rPr>
+          <w:rFonts w:ascii="Trebuchet MS" w:hAnsi="Trebuchet MS"/>
+        </w:rPr>
+        <w:t>SpiderMonkey</w:t>
+      </w:r>
+      <w:proofErr w:type="spellEnd"/>
+      <w:r>
+        <w:rPr>
+          <w:rFonts w:ascii="Trebuchet MS" w:hAnsi="Trebuchet MS"/>
+        </w:rPr>
+        <w:t xml:space="preserve"> JavaScript compiler was added to Firefox 3.5, and everyone followed this idea.</w:t>
+      </w:r>
+    </w:p>
+    <w:p>
+      <w:pPr>
+        <w:rPr>
+          <w:rFonts w:ascii="Trebuchet MS" w:hAnsi="Trebuchet MS"/>
+        </w:rPr>
+      </w:pPr>
+      <w:r>
+        <w:rPr>
+          <w:rFonts w:ascii="Trebuchet MS" w:hAnsi="Trebuchet MS"/>
+        </w:rPr>
+        <w:t xml:space="preserve"># </w:t>
+      </w:r>
+      <w:r>
+        <w:rPr>
+          <w:rFonts w:ascii="Trebuchet MS" w:hAnsi="Trebuchet MS"/>
+        </w:rPr>
+        <w:t xml:space="preserve">JavaScript is internally </w:t>
+      </w:r>
+      <w:r>
+        <w:rPr>
+          <w:rFonts w:ascii="Trebuchet MS" w:hAnsi="Trebuchet MS"/>
+          <w:highlight w:val="yellow"/>
+        </w:rPr>
+        <w:t xml:space="preserve">compiled by V8 with </w:t>
+      </w:r>
+      <w:r>
+        <w:rPr>
+          <w:rFonts w:ascii="Trebuchet MS" w:hAnsi="Trebuchet MS"/>
+          <w:b/>
+          <w:bCs/>
+          <w:highlight w:val="yellow"/>
+        </w:rPr>
+        <w:t>just-in-time</w:t>
+      </w:r>
+      <w:r>
+        <w:rPr>
+          <w:rFonts w:ascii="Trebuchet MS" w:hAnsi="Trebuchet MS"/>
+          <w:highlight w:val="yellow"/>
+        </w:rPr>
+        <w:t xml:space="preserve"> (JIT) </w:t>
+      </w:r>
+      <w:r>
+        <w:rPr>
+          <w:rFonts w:ascii="Trebuchet MS" w:hAnsi="Trebuchet MS"/>
+          <w:b/>
+          <w:bCs/>
+          <w:highlight w:val="yellow"/>
+        </w:rPr>
+        <w:t>compilation</w:t>
+      </w:r>
+      <w:r>
+        <w:rPr>
+          <w:rFonts w:ascii="Trebuchet MS" w:hAnsi="Trebuchet MS"/>
+        </w:rPr>
+        <w:t xml:space="preserve"> to </w:t>
+      </w:r>
+      <w:r>
+        <w:rPr>
+          <w:rFonts w:ascii="Trebuchet MS" w:hAnsi="Trebuchet MS"/>
+          <w:highlight w:val="yellow"/>
+        </w:rPr>
+        <w:t>speed up the execution</w:t>
+      </w:r>
+      <w:r>
+        <w:rPr>
+          <w:rFonts w:ascii="Trebuchet MS" w:hAnsi="Trebuchet MS"/>
+        </w:rPr>
+        <w:t>.</w:t>
+      </w:r>
+    </w:p>
+    <w:p>
+      <w:pPr>
+        <w:rPr>
+          <w:rFonts w:ascii="Trebuchet MS" w:hAnsi="Trebuchet MS"/>
+        </w:rPr>
+      </w:pPr>
+      <w:r>
+        <w:rPr>
+          <w:rFonts w:ascii="Trebuchet MS" w:hAnsi="Trebuchet MS"/>
+        </w:rPr>
+        <w:t xml:space="preserve"># </w:t>
+      </w:r>
+      <w:r>
+        <w:rPr>
+          <w:rFonts w:ascii="Trebuchet MS" w:hAnsi="Trebuchet MS"/>
+        </w:rPr>
+        <w:t xml:space="preserve">In this </w:t>
+      </w:r>
+      <w:r>
+        <w:rPr>
+          <w:rFonts w:ascii="Trebuchet MS" w:hAnsi="Trebuchet MS"/>
+          <w:i/>
+          <w:iCs/>
+        </w:rPr>
+        <w:t>new world</w:t>
+      </w:r>
+      <w:r>
+        <w:rPr>
+          <w:rFonts w:ascii="Trebuchet MS" w:hAnsi="Trebuchet MS"/>
+        </w:rPr>
+        <w:t xml:space="preserve">, compiling JavaScript makes perfect sense because while it might take a little bit more to have the JavaScript </w:t>
+      </w:r>
+      <w:r>
+        <w:rPr>
+          <w:rFonts w:ascii="Trebuchet MS" w:hAnsi="Trebuchet MS"/>
+          <w:i/>
+          <w:iCs/>
+        </w:rPr>
+        <w:t>ready</w:t>
+      </w:r>
+      <w:r>
+        <w:rPr>
+          <w:rFonts w:ascii="Trebuchet MS" w:hAnsi="Trebuchet MS"/>
+        </w:rPr>
+        <w:t xml:space="preserve">, once done it's going to be much more </w:t>
+      </w:r>
+      <w:proofErr w:type="spellStart"/>
+      <w:r>
+        <w:rPr>
+          <w:rFonts w:ascii="Trebuchet MS" w:hAnsi="Trebuchet MS"/>
+        </w:rPr>
+        <w:t>performant</w:t>
+      </w:r>
+      <w:proofErr w:type="spellEnd"/>
+      <w:r>
+        <w:rPr>
+          <w:rFonts w:ascii="Trebuchet MS" w:hAnsi="Trebuchet MS"/>
+        </w:rPr>
+        <w:t xml:space="preserve"> than purely interpreted code.</w:t>
+      </w:r>
+    </w:p>
+    <w:p>
+      <w:pPr>
+        <w:rPr>
+          <w:rFonts w:ascii="Trebuchet MS" w:hAnsi="Trebuchet MS"/>
+        </w:rPr>
+      </w:pPr>
+      <w:r>
+        <w:rPr>
+          <w:rFonts w:ascii="Trebuchet MS" w:hAnsi="Trebuchet MS"/>
+        </w:rPr>
+        <w:t xml:space="preserve"># </w:t>
+      </w:r>
+    </w:p>
+    <w:p>
+      <w:pPr>
+        <w:rPr>
+          <w:rFonts w:ascii="Trebuchet MS" w:hAnsi="Trebuchet MS"/>
+        </w:rPr>
+      </w:pPr>
+      <w:r>
+        <w:rPr>
+          <w:rFonts w:ascii="Trebuchet MS" w:hAnsi="Trebuchet MS"/>
+        </w:rPr>
+        <w:t xml:space="preserve"># </w:t>
+      </w:r>
+    </w:p>
+    <w:p>
+      <w:pPr>
+        <w:rPr>
+          <w:rFonts w:ascii="Trebuchet MS" w:hAnsi="Trebuchet MS"/>
+        </w:rPr>
+      </w:pPr>
+      <w:r>
+        <w:rPr>
+          <w:rFonts w:ascii="Trebuchet MS" w:hAnsi="Trebuchet MS"/>
+        </w:rPr>
+        <w:t xml:space="preserve"># </w:t>
+      </w:r>
+    </w:p>
+    <w:p>
+      <w:pPr>
+        <w:rPr>
+          <w:rFonts w:ascii="Trebuchet MS" w:hAnsi="Trebuchet MS"/>
+        </w:rPr>
+      </w:pPr>
+      <w:r>
+        <w:rPr>
+          <w:rFonts w:ascii="Trebuchet MS" w:hAnsi="Trebuchet MS"/>
+        </w:rPr>
+        <w:t xml:space="preserve"># </w:t>
+      </w:r>
+    </w:p>
+    <w:p>
+      <w:pPr>
+        <w:rPr>
+          <w:rFonts w:ascii="Trebuchet MS" w:hAnsi="Trebuchet MS"/>
+        </w:rPr>
+      </w:pPr>
+      <w:r>
+        <w:rPr>
+          <w:rFonts w:ascii="Trebuchet MS" w:hAnsi="Trebuchet MS"/>
+        </w:rPr>
+        <w:t xml:space="preserve"># </w:t>
+      </w:r>
+    </w:p>
+    <w:p>
+      <w:pPr>
+        <w:rPr>
+          <w:rFonts w:ascii="Trebuchet MS" w:hAnsi="Trebuchet MS"/>
+        </w:rPr>
+      </w:pPr>
+      <w:r>
+        <w:rPr>
+          <w:rFonts w:ascii="Trebuchet MS" w:hAnsi="Trebuchet MS"/>
+        </w:rPr>
+        <w:t xml:space="preserve"># </w:t>
+      </w:r>
+    </w:p>
+    <w:p>
+      <w:pPr>
+        <w:rPr>
+          <w:rFonts w:ascii="Trebuchet MS" w:hAnsi="Trebuchet MS"/>
+        </w:rPr>
+      </w:pPr>
+      <w:r>
+        <w:rPr>
+          <w:rFonts w:ascii="Trebuchet MS" w:hAnsi="Trebuchet MS"/>
+        </w:rPr>
+        <w:t xml:space="preserve"># </w:t>
+      </w:r>
+    </w:p>
+    <w:p>
+      <w:pPr>
+        <w:rPr>
+          <w:rFonts w:ascii="Trebuchet MS" w:hAnsi="Trebuchet MS"/>
+        </w:rPr>
+      </w:pPr>
+      <w:r>
+        <w:rPr>
+          <w:rFonts w:ascii="Trebuchet MS" w:hAnsi="Trebuchet MS"/>
+        </w:rPr>
+        <w:t xml:space="preserve"># </w:t>
+      </w:r>
+    </w:p>
+    <w:p>
+      <w:pPr>
+        <w:rPr>
+          <w:rFonts w:ascii="Trebuchet MS" w:hAnsi="Trebuchet MS"/>
+        </w:rPr>
+      </w:pPr>
+      <w:r>
+        <w:rPr>
+          <w:rFonts w:ascii="Trebuchet MS" w:hAnsi="Trebuchet MS"/>
+        </w:rPr>
+        <w:t xml:space="preserve"># </w:t>
+      </w:r>
+    </w:p>
+    <w:p>
+      <w:pPr>
+        <w:rPr>
+          <w:rFonts w:ascii="Trebuchet MS" w:hAnsi="Trebuchet MS"/>
+        </w:rPr>
+      </w:pPr>
+      <w:r>
+        <w:rPr>
+          <w:rFonts w:ascii="Trebuchet MS" w:hAnsi="Trebuchet MS"/>
+        </w:rPr>
+        <w:t xml:space="preserve"># </w:t>
+      </w:r>
+    </w:p>
+    <w:p>
+      <w:pPr>
+        <w:rPr>
+          <w:rFonts w:ascii="Trebuchet MS" w:hAnsi="Trebuchet MS"/>
+        </w:rPr>
+      </w:pPr>
+      <w:r>
+        <w:rPr>
+          <w:rFonts w:ascii="Trebuchet MS" w:hAnsi="Trebuchet MS"/>
+        </w:rPr>
+        <w:t xml:space="preserve"># </w:t>
+      </w:r>
+    </w:p>
+    <w:p>
+      <w:pPr>
+        <w:rPr>
+          <w:rFonts w:ascii="Trebuchet MS" w:hAnsi="Trebuchet MS"/>
+        </w:rPr>
+      </w:pPr>
+      <w:r>
+        <w:rPr>
+          <w:rFonts w:ascii="Trebuchet MS" w:hAnsi="Trebuchet MS"/>
+        </w:rPr>
+        <w:t xml:space="preserve"># </w:t>
+      </w:r>
+    </w:p>
+    <w:p>
+      <w:pPr>
+        <w:rPr>
+          <w:rFonts w:ascii="Trebuchet MS" w:hAnsi="Trebuchet MS"/>
+        </w:rPr>
+      </w:pPr>
+      <w:r>
+        <w:rPr>
+          <w:rFonts w:ascii="Trebuchet MS" w:hAnsi="Trebuchet MS"/>
+        </w:rPr>
+        <w:t xml:space="preserve"># </w:t>
+      </w:r>
+    </w:p>
+    <w:p>
+      <w:pPr>
+        <w:rPr>
+          <w:rFonts w:ascii="Trebuchet MS" w:hAnsi="Trebuchet MS"/>
+        </w:rPr>
+      </w:pPr>
+      <w:r>
+        <w:rPr>
+          <w:rFonts w:ascii="Trebuchet MS" w:hAnsi="Trebuchet MS"/>
+        </w:rPr>
+        <w:t xml:space="preserve"># </w:t>
+      </w:r>
     </w:p>
     <w:p>
       <w:pPr>
@@ -3078,32 +3870,6 @@
           <w:rFonts w:ascii="Trebuchet MS" w:hAnsi="Trebuchet MS"/>
         </w:rPr>
         <w:lastRenderedPageBreak/>
-        <w:t xml:space="preserve"># </w:t>
-      </w:r>
-    </w:p>
-    <w:p>
-      <w:pPr>
-        <w:rPr>
-          <w:rFonts w:ascii="Trebuchet MS" w:hAnsi="Trebuchet MS"/>
-        </w:rPr>
-      </w:pPr>
-      <w:r>
-        <w:rPr>
-          <w:rFonts w:ascii="Trebuchet MS" w:hAnsi="Trebuchet MS"/>
-        </w:rPr>
-        <w:t xml:space="preserve"># </w:t>
-      </w:r>
-    </w:p>
-    <w:p>
-      <w:pPr>
-        <w:rPr>
-          <w:rFonts w:ascii="Trebuchet MS" w:hAnsi="Trebuchet MS"/>
-        </w:rPr>
-      </w:pPr>
-      <w:r>
-        <w:rPr>
-          <w:rFonts w:ascii="Trebuchet MS" w:hAnsi="Trebuchet MS"/>
-        </w:rPr>
         <w:t xml:space="preserve"># </w:t>
       </w:r>
     </w:p>
@@ -3517,9 +4283,9 @@
     </w:lvl>
   </w:abstractNum>
   <w:abstractNum w:abstractNumId="3">
-    <w:nsid w:val="451F075D"/>
+    <w:nsid w:val="411913FD"/>
     <w:multiLevelType w:val="multilevel"/>
-    <w:tmpl w:val="464A1480"/>
+    <w:tmpl w:val="2CC26D02"/>
     <w:lvl w:ilvl="0">
       <w:start w:val="1"/>
       <w:numFmt w:val="bullet"/>
@@ -3666,6 +4432,155 @@
     </w:lvl>
   </w:abstractNum>
   <w:abstractNum w:abstractNumId="4">
+    <w:nsid w:val="451F075D"/>
+    <w:multiLevelType w:val="multilevel"/>
+    <w:tmpl w:val="464A1480"/>
+    <w:lvl w:ilvl="0">
+      <w:start w:val="1"/>
+      <w:numFmt w:val="bullet"/>
+      <w:lvlText w:val=""/>
+      <w:lvlJc w:val="left"/>
+      <w:pPr>
+        <w:tabs>
+          <w:tab w:val="num" w:pos="720"/>
+        </w:tabs>
+        <w:ind w:left="720" w:hanging="360"/>
+      </w:pPr>
+      <w:rPr>
+        <w:rFonts w:ascii="Symbol" w:hAnsi="Symbol" w:hint="default"/>
+        <w:sz w:val="20"/>
+      </w:rPr>
+    </w:lvl>
+    <w:lvl w:ilvl="1" w:tentative="1">
+      <w:start w:val="1"/>
+      <w:numFmt w:val="bullet"/>
+      <w:lvlText w:val="o"/>
+      <w:lvlJc w:val="left"/>
+      <w:pPr>
+        <w:tabs>
+          <w:tab w:val="num" w:pos="1440"/>
+        </w:tabs>
+        <w:ind w:left="1440" w:hanging="360"/>
+      </w:pPr>
+      <w:rPr>
+        <w:rFonts w:ascii="Courier New" w:hAnsi="Courier New" w:hint="default"/>
+        <w:sz w:val="20"/>
+      </w:rPr>
+    </w:lvl>
+    <w:lvl w:ilvl="2" w:tentative="1">
+      <w:start w:val="1"/>
+      <w:numFmt w:val="bullet"/>
+      <w:lvlText w:val=""/>
+      <w:lvlJc w:val="left"/>
+      <w:pPr>
+        <w:tabs>
+          <w:tab w:val="num" w:pos="2160"/>
+        </w:tabs>
+        <w:ind w:left="2160" w:hanging="360"/>
+      </w:pPr>
+      <w:rPr>
+        <w:rFonts w:ascii="Wingdings" w:hAnsi="Wingdings" w:hint="default"/>
+        <w:sz w:val="20"/>
+      </w:rPr>
+    </w:lvl>
+    <w:lvl w:ilvl="3" w:tentative="1">
+      <w:start w:val="1"/>
+      <w:numFmt w:val="bullet"/>
+      <w:lvlText w:val=""/>
+      <w:lvlJc w:val="left"/>
+      <w:pPr>
+        <w:tabs>
+          <w:tab w:val="num" w:pos="2880"/>
+        </w:tabs>
+        <w:ind w:left="2880" w:hanging="360"/>
+      </w:pPr>
+      <w:rPr>
+        <w:rFonts w:ascii="Wingdings" w:hAnsi="Wingdings" w:hint="default"/>
+        <w:sz w:val="20"/>
+      </w:rPr>
+    </w:lvl>
+    <w:lvl w:ilvl="4" w:tentative="1">
+      <w:start w:val="1"/>
+      <w:numFmt w:val="bullet"/>
+      <w:lvlText w:val=""/>
+      <w:lvlJc w:val="left"/>
+      <w:pPr>
+        <w:tabs>
+          <w:tab w:val="num" w:pos="3600"/>
+        </w:tabs>
+        <w:ind w:left="3600" w:hanging="360"/>
+      </w:pPr>
+      <w:rPr>
+        <w:rFonts w:ascii="Wingdings" w:hAnsi="Wingdings" w:hint="default"/>
+        <w:sz w:val="20"/>
+      </w:rPr>
+    </w:lvl>
+    <w:lvl w:ilvl="5" w:tentative="1">
+      <w:start w:val="1"/>
+      <w:numFmt w:val="bullet"/>
+      <w:lvlText w:val=""/>
+      <w:lvlJc w:val="left"/>
+      <w:pPr>
+        <w:tabs>
+          <w:tab w:val="num" w:pos="4320"/>
+        </w:tabs>
+        <w:ind w:left="4320" w:hanging="360"/>
+      </w:pPr>
+      <w:rPr>
+        <w:rFonts w:ascii="Wingdings" w:hAnsi="Wingdings" w:hint="default"/>
+        <w:sz w:val="20"/>
+      </w:rPr>
+    </w:lvl>
+    <w:lvl w:ilvl="6" w:tentative="1">
+      <w:start w:val="1"/>
+      <w:numFmt w:val="bullet"/>
+      <w:lvlText w:val=""/>
+      <w:lvlJc w:val="left"/>
+      <w:pPr>
+        <w:tabs>
+          <w:tab w:val="num" w:pos="5040"/>
+        </w:tabs>
+        <w:ind w:left="5040" w:hanging="360"/>
+      </w:pPr>
+      <w:rPr>
+        <w:rFonts w:ascii="Wingdings" w:hAnsi="Wingdings" w:hint="default"/>
+        <w:sz w:val="20"/>
+      </w:rPr>
+    </w:lvl>
+    <w:lvl w:ilvl="7" w:tentative="1">
+      <w:start w:val="1"/>
+      <w:numFmt w:val="bullet"/>
+      <w:lvlText w:val=""/>
+      <w:lvlJc w:val="left"/>
+      <w:pPr>
+        <w:tabs>
+          <w:tab w:val="num" w:pos="5760"/>
+        </w:tabs>
+        <w:ind w:left="5760" w:hanging="360"/>
+      </w:pPr>
+      <w:rPr>
+        <w:rFonts w:ascii="Wingdings" w:hAnsi="Wingdings" w:hint="default"/>
+        <w:sz w:val="20"/>
+      </w:rPr>
+    </w:lvl>
+    <w:lvl w:ilvl="8" w:tentative="1">
+      <w:start w:val="1"/>
+      <w:numFmt w:val="bullet"/>
+      <w:lvlText w:val=""/>
+      <w:lvlJc w:val="left"/>
+      <w:pPr>
+        <w:tabs>
+          <w:tab w:val="num" w:pos="6480"/>
+        </w:tabs>
+        <w:ind w:left="6480" w:hanging="360"/>
+      </w:pPr>
+      <w:rPr>
+        <w:rFonts w:ascii="Wingdings" w:hAnsi="Wingdings" w:hint="default"/>
+        <w:sz w:val="20"/>
+      </w:rPr>
+    </w:lvl>
+  </w:abstractNum>
+  <w:abstractNum w:abstractNumId="5">
     <w:nsid w:val="60394054"/>
     <w:multiLevelType w:val="multilevel"/>
     <w:tmpl w:val="0A4674E0"/>
@@ -3824,9 +4739,12 @@
     <w:abstractNumId w:val="2"/>
   </w:num>
   <w:num w:numId="4">
+    <w:abstractNumId w:val="5"/>
+  </w:num>
+  <w:num w:numId="5">
     <w:abstractNumId w:val="4"/>
   </w:num>
-  <w:num w:numId="5">
+  <w:num w:numId="6">
     <w:abstractNumId w:val="3"/>
   </w:num>
 </w:numbering>

</xml_diff>

<commit_message>
- Run Node.js scripts from the command line
</commit_message>
<xml_diff>
--- a/node.js_official_doc.docx
+++ b/node.js_official_doc.docx
@@ -2997,9 +2997,7 @@
           <w:rFonts w:ascii="Trebuchet MS" w:hAnsi="Trebuchet MS"/>
         </w:rPr>
       </w:pPr>
-      <w:bookmarkStart w:id="0" w:name="_GoBack"/>
-    </w:p>
-    <w:bookmarkEnd w:id="0"/>
+    </w:p>
     <w:p>
       <w:pPr>
         <w:rPr>
@@ -3010,171 +3008,124 @@
           <w:szCs w:val="26"/>
         </w:rPr>
       </w:pPr>
-      <w:r>
+      <w:hyperlink r:id="rId17" w:history="1">
+        <w:r>
+          <w:rPr>
+            <w:rStyle w:val="Hyperlink"/>
+            <w:rFonts w:ascii="Trebuchet MS" w:hAnsi="Trebuchet MS"/>
+            <w:b/>
+            <w:bCs/>
+            <w:sz w:val="26"/>
+            <w:szCs w:val="26"/>
+          </w:rPr>
+          <w:t>The V8 JavaScript Engine</w:t>
+        </w:r>
+      </w:hyperlink>
+    </w:p>
+    <w:p>
+      <w:pPr>
+        <w:rPr>
+          <w:rFonts w:ascii="Trebuchet MS" w:hAnsi="Trebuchet MS"/>
+        </w:rPr>
+      </w:pPr>
+      <w:r>
+        <w:rPr>
+          <w:rFonts w:ascii="Trebuchet MS" w:hAnsi="Trebuchet MS"/>
+        </w:rPr>
+        <w:t xml:space="preserve"># </w:t>
+      </w:r>
+      <w:r>
+        <w:rPr>
+          <w:rFonts w:ascii="Trebuchet MS" w:hAnsi="Trebuchet MS"/>
+        </w:rPr>
+        <w:t>V8 is the name of the JavaScript engine that powers Google Chrome.</w:t>
+      </w:r>
+    </w:p>
+    <w:p>
+      <w:pPr>
+        <w:rPr>
+          <w:rFonts w:ascii="Trebuchet MS" w:hAnsi="Trebuchet MS"/>
+        </w:rPr>
+      </w:pPr>
+      <w:r>
+        <w:rPr>
+          <w:rFonts w:ascii="Trebuchet MS" w:hAnsi="Trebuchet MS"/>
+        </w:rPr>
+        <w:t xml:space="preserve"># </w:t>
+      </w:r>
+      <w:r>
+        <w:rPr>
+          <w:rFonts w:ascii="Trebuchet MS" w:hAnsi="Trebuchet MS"/>
+          <w:highlight w:val="yellow"/>
+        </w:rPr>
+        <w:t>V8 provides the runtime environment</w:t>
+      </w:r>
+      <w:r>
+        <w:rPr>
+          <w:rFonts w:ascii="Trebuchet MS" w:hAnsi="Trebuchet MS"/>
+        </w:rPr>
+        <w:t xml:space="preserve"> in which </w:t>
+      </w:r>
+      <w:r>
+        <w:rPr>
+          <w:rFonts w:ascii="Trebuchet MS" w:hAnsi="Trebuchet MS"/>
+          <w:highlight w:val="yellow"/>
+        </w:rPr>
+        <w:t>JavaScript executes</w:t>
+      </w:r>
+      <w:r>
+        <w:rPr>
+          <w:rFonts w:ascii="Trebuchet MS" w:hAnsi="Trebuchet MS"/>
+        </w:rPr>
+        <w:t>.</w:t>
+      </w:r>
+    </w:p>
+    <w:p>
+      <w:pPr>
+        <w:rPr>
+          <w:rFonts w:ascii="Trebuchet MS" w:hAnsi="Trebuchet MS"/>
+        </w:rPr>
+      </w:pPr>
+      <w:r>
+        <w:rPr>
+          <w:rFonts w:ascii="Trebuchet MS" w:hAnsi="Trebuchet MS"/>
+        </w:rPr>
+        <w:t xml:space="preserve"># </w:t>
+      </w:r>
+      <w:r>
+        <w:rPr>
+          <w:rFonts w:ascii="Trebuchet MS" w:hAnsi="Trebuchet MS"/>
+        </w:rPr>
+        <w:t>The DOM, and the other Web Platform APIs are provided by the browser.</w:t>
+      </w:r>
+    </w:p>
+    <w:p>
+      <w:pPr>
         <w:rPr>
           <w:rFonts w:ascii="Trebuchet MS" w:hAnsi="Trebuchet MS"/>
           <w:b/>
           <w:bCs/>
-          <w:sz w:val="26"/>
-          <w:szCs w:val="26"/>
-        </w:rPr>
-        <w:fldChar w:fldCharType="begin"/>
-      </w:r>
-      <w:r>
+        </w:rPr>
+      </w:pPr>
+    </w:p>
+    <w:p>
+      <w:pPr>
         <w:rPr>
           <w:rFonts w:ascii="Trebuchet MS" w:hAnsi="Trebuchet MS"/>
           <w:b/>
           <w:bCs/>
-          <w:sz w:val="26"/>
-          <w:szCs w:val="26"/>
-        </w:rPr>
-        <w:instrText xml:space="preserve"> HYPERLINK "https://nodejs.dev/learn/the-v8-javascript-engine" </w:instrText>
-      </w:r>
-      <w:r>
+        </w:rPr>
+      </w:pPr>
+    </w:p>
+    <w:p>
+      <w:pPr>
         <w:rPr>
           <w:rFonts w:ascii="Trebuchet MS" w:hAnsi="Trebuchet MS"/>
           <w:b/>
           <w:bCs/>
-          <w:sz w:val="26"/>
-          <w:szCs w:val="26"/>
-        </w:rPr>
-      </w:r>
-      <w:r>
-        <w:rPr>
-          <w:rFonts w:ascii="Trebuchet MS" w:hAnsi="Trebuchet MS"/>
-          <w:b/>
-          <w:bCs/>
-          <w:sz w:val="26"/>
-          <w:szCs w:val="26"/>
-        </w:rPr>
-        <w:fldChar w:fldCharType="separate"/>
-      </w:r>
-      <w:r>
-        <w:rPr>
-          <w:rStyle w:val="Hyperlink"/>
-          <w:rFonts w:ascii="Trebuchet MS" w:hAnsi="Trebuchet MS"/>
-          <w:b/>
-          <w:bCs/>
-          <w:sz w:val="26"/>
-          <w:szCs w:val="26"/>
-        </w:rPr>
-        <w:t>The V8 JavaScript Engine</w:t>
-      </w:r>
-      <w:r>
-        <w:rPr>
-          <w:rFonts w:ascii="Trebuchet MS" w:hAnsi="Trebuchet MS"/>
-          <w:b/>
-          <w:bCs/>
-          <w:sz w:val="26"/>
-          <w:szCs w:val="26"/>
-        </w:rPr>
-        <w:fldChar w:fldCharType="end"/>
-      </w:r>
-    </w:p>
-    <w:p>
-      <w:pPr>
-        <w:rPr>
-          <w:rFonts w:ascii="Trebuchet MS" w:hAnsi="Trebuchet MS"/>
-        </w:rPr>
-      </w:pPr>
-      <w:r>
-        <w:rPr>
-          <w:rFonts w:ascii="Trebuchet MS" w:hAnsi="Trebuchet MS"/>
-        </w:rPr>
-        <w:t xml:space="preserve"># </w:t>
-      </w:r>
-      <w:r>
-        <w:rPr>
-          <w:rFonts w:ascii="Trebuchet MS" w:hAnsi="Trebuchet MS"/>
-        </w:rPr>
-        <w:t>V8 is the name of the JavaScript engine that powers Google Chrome.</w:t>
-      </w:r>
-    </w:p>
-    <w:p>
-      <w:pPr>
-        <w:rPr>
-          <w:rFonts w:ascii="Trebuchet MS" w:hAnsi="Trebuchet MS"/>
-        </w:rPr>
-      </w:pPr>
-      <w:r>
-        <w:rPr>
-          <w:rFonts w:ascii="Trebuchet MS" w:hAnsi="Trebuchet MS"/>
-        </w:rPr>
-        <w:t xml:space="preserve"># </w:t>
-      </w:r>
-      <w:r>
-        <w:rPr>
-          <w:rFonts w:ascii="Trebuchet MS" w:hAnsi="Trebuchet MS"/>
-          <w:highlight w:val="yellow"/>
-        </w:rPr>
-        <w:t>V8 provides the runtime environment</w:t>
-      </w:r>
-      <w:r>
-        <w:rPr>
-          <w:rFonts w:ascii="Trebuchet MS" w:hAnsi="Trebuchet MS"/>
-        </w:rPr>
-        <w:t xml:space="preserve"> in which </w:t>
-      </w:r>
-      <w:r>
-        <w:rPr>
-          <w:rFonts w:ascii="Trebuchet MS" w:hAnsi="Trebuchet MS"/>
-          <w:highlight w:val="yellow"/>
-        </w:rPr>
-        <w:t>JavaScript executes</w:t>
-      </w:r>
-      <w:r>
-        <w:rPr>
-          <w:rFonts w:ascii="Trebuchet MS" w:hAnsi="Trebuchet MS"/>
-        </w:rPr>
-        <w:t>.</w:t>
-      </w:r>
-    </w:p>
-    <w:p>
-      <w:pPr>
-        <w:rPr>
-          <w:rFonts w:ascii="Trebuchet MS" w:hAnsi="Trebuchet MS"/>
-        </w:rPr>
-      </w:pPr>
-      <w:r>
-        <w:rPr>
-          <w:rFonts w:ascii="Trebuchet MS" w:hAnsi="Trebuchet MS"/>
-        </w:rPr>
-        <w:t xml:space="preserve"># </w:t>
-      </w:r>
-      <w:r>
-        <w:rPr>
-          <w:rFonts w:ascii="Trebuchet MS" w:hAnsi="Trebuchet MS"/>
-        </w:rPr>
-        <w:t>The DOM, and the other Web Platform APIs are provided by the browser.</w:t>
-      </w:r>
-    </w:p>
-    <w:p>
-      <w:pPr>
-        <w:rPr>
-          <w:rFonts w:ascii="Trebuchet MS" w:hAnsi="Trebuchet MS"/>
-          <w:b/>
-          <w:bCs/>
-        </w:rPr>
-      </w:pPr>
-    </w:p>
-    <w:p>
-      <w:pPr>
-        <w:rPr>
-          <w:rFonts w:ascii="Trebuchet MS" w:hAnsi="Trebuchet MS"/>
-          <w:b/>
-          <w:bCs/>
-        </w:rPr>
-      </w:pPr>
-    </w:p>
-    <w:p>
-      <w:pPr>
-        <w:rPr>
-          <w:rFonts w:ascii="Trebuchet MS" w:hAnsi="Trebuchet MS"/>
-          <w:b/>
-          <w:bCs/>
-        </w:rPr>
-      </w:pPr>
-      <w:hyperlink r:id="rId17" w:anchor="other-js-engines" w:history="1">
+        </w:rPr>
+      </w:pPr>
+      <w:hyperlink r:id="rId18" w:anchor="other-js-engines" w:history="1">
         <w:r>
           <w:rPr>
             <w:rStyle w:val="Hyperlink"/>
@@ -3229,7 +3180,7 @@
         </w:rPr>
         <w:t xml:space="preserve">Firefox has </w:t>
       </w:r>
-      <w:hyperlink r:id="rId18" w:history="1">
+      <w:hyperlink r:id="rId19" w:history="1">
         <w:proofErr w:type="spellStart"/>
         <w:r>
           <w:rPr>
@@ -3259,7 +3210,7 @@
         </w:rPr>
         <w:t xml:space="preserve">Safari has </w:t>
       </w:r>
-      <w:hyperlink r:id="rId19" w:history="1">
+      <w:hyperlink r:id="rId20" w:history="1">
         <w:proofErr w:type="spellStart"/>
         <w:r>
           <w:rPr>
@@ -3295,7 +3246,7 @@
         </w:rPr>
         <w:t xml:space="preserve">Edge was originally based on </w:t>
       </w:r>
-      <w:hyperlink r:id="rId20" w:history="1">
+      <w:hyperlink r:id="rId21" w:history="1">
         <w:r>
           <w:rPr>
             <w:rStyle w:val="Hyperlink"/>
@@ -3312,7 +3263,7 @@
         </w:rPr>
         <w:t xml:space="preserve"> but has more recently been </w:t>
       </w:r>
-      <w:hyperlink r:id="rId21" w:history="1">
+      <w:hyperlink r:id="rId22" w:history="1">
         <w:r>
           <w:rPr>
             <w:rStyle w:val="Hyperlink"/>
@@ -3354,7 +3305,7 @@
         </w:rPr>
         <w:t xml:space="preserve"> those engines implement the </w:t>
       </w:r>
-      <w:hyperlink r:id="rId22" w:history="1">
+      <w:hyperlink r:id="rId23" w:history="1">
         <w:r>
           <w:rPr>
             <w:rStyle w:val="Hyperlink"/>
@@ -3438,7 +3389,7 @@
         </w:rPr>
         <w:t xml:space="preserve"> </w:t>
       </w:r>
-      <w:hyperlink r:id="rId23" w:history="1">
+      <w:hyperlink r:id="rId24" w:history="1">
         <w:r>
           <w:rPr>
             <w:rStyle w:val="Hyperlink"/>
@@ -3456,7 +3407,7 @@
           <w:bCs/>
         </w:rPr>
       </w:pPr>
-      <w:hyperlink r:id="rId24" w:anchor="compilation" w:history="1">
+      <w:hyperlink r:id="rId25" w:anchor="compilation" w:history="1">
         <w:r>
           <w:rPr>
             <w:rStyle w:val="Hyperlink"/>
@@ -3683,193 +3634,1151 @@
           <w:rFonts w:ascii="Trebuchet MS" w:hAnsi="Trebuchet MS"/>
         </w:rPr>
       </w:pPr>
-      <w:r>
-        <w:rPr>
-          <w:rFonts w:ascii="Trebuchet MS" w:hAnsi="Trebuchet MS"/>
-        </w:rPr>
-        <w:t xml:space="preserve"># </w:t>
-      </w:r>
-    </w:p>
-    <w:p>
-      <w:pPr>
-        <w:rPr>
-          <w:rFonts w:ascii="Trebuchet MS" w:hAnsi="Trebuchet MS"/>
-        </w:rPr>
-      </w:pPr>
-      <w:r>
-        <w:rPr>
-          <w:rFonts w:ascii="Trebuchet MS" w:hAnsi="Trebuchet MS"/>
-        </w:rPr>
-        <w:t xml:space="preserve"># </w:t>
-      </w:r>
-    </w:p>
-    <w:p>
-      <w:pPr>
-        <w:rPr>
-          <w:rFonts w:ascii="Trebuchet MS" w:hAnsi="Trebuchet MS"/>
-        </w:rPr>
-      </w:pPr>
-      <w:r>
-        <w:rPr>
-          <w:rFonts w:ascii="Trebuchet MS" w:hAnsi="Trebuchet MS"/>
-        </w:rPr>
-        <w:t xml:space="preserve"># </w:t>
-      </w:r>
-    </w:p>
-    <w:p>
-      <w:pPr>
-        <w:rPr>
-          <w:rFonts w:ascii="Trebuchet MS" w:hAnsi="Trebuchet MS"/>
-        </w:rPr>
-      </w:pPr>
-      <w:r>
-        <w:rPr>
-          <w:rFonts w:ascii="Trebuchet MS" w:hAnsi="Trebuchet MS"/>
-        </w:rPr>
-        <w:t xml:space="preserve"># </w:t>
-      </w:r>
-    </w:p>
-    <w:p>
-      <w:pPr>
-        <w:rPr>
-          <w:rFonts w:ascii="Trebuchet MS" w:hAnsi="Trebuchet MS"/>
-        </w:rPr>
-      </w:pPr>
-      <w:r>
-        <w:rPr>
-          <w:rFonts w:ascii="Trebuchet MS" w:hAnsi="Trebuchet MS"/>
-        </w:rPr>
-        <w:t xml:space="preserve"># </w:t>
-      </w:r>
-    </w:p>
-    <w:p>
-      <w:pPr>
-        <w:rPr>
-          <w:rFonts w:ascii="Trebuchet MS" w:hAnsi="Trebuchet MS"/>
-        </w:rPr>
-      </w:pPr>
-      <w:r>
-        <w:rPr>
-          <w:rFonts w:ascii="Trebuchet MS" w:hAnsi="Trebuchet MS"/>
-        </w:rPr>
-        <w:t xml:space="preserve"># </w:t>
-      </w:r>
-    </w:p>
-    <w:p>
-      <w:pPr>
-        <w:rPr>
-          <w:rFonts w:ascii="Trebuchet MS" w:hAnsi="Trebuchet MS"/>
-        </w:rPr>
-      </w:pPr>
-      <w:r>
-        <w:rPr>
-          <w:rFonts w:ascii="Trebuchet MS" w:hAnsi="Trebuchet MS"/>
-        </w:rPr>
-        <w:t xml:space="preserve"># </w:t>
-      </w:r>
-    </w:p>
-    <w:p>
-      <w:pPr>
-        <w:rPr>
-          <w:rFonts w:ascii="Trebuchet MS" w:hAnsi="Trebuchet MS"/>
-        </w:rPr>
-      </w:pPr>
-      <w:r>
-        <w:rPr>
-          <w:rFonts w:ascii="Trebuchet MS" w:hAnsi="Trebuchet MS"/>
-        </w:rPr>
-        <w:t xml:space="preserve"># </w:t>
-      </w:r>
-    </w:p>
-    <w:p>
-      <w:pPr>
-        <w:rPr>
-          <w:rFonts w:ascii="Trebuchet MS" w:hAnsi="Trebuchet MS"/>
-        </w:rPr>
-      </w:pPr>
-      <w:r>
-        <w:rPr>
-          <w:rFonts w:ascii="Trebuchet MS" w:hAnsi="Trebuchet MS"/>
-        </w:rPr>
-        <w:t xml:space="preserve"># </w:t>
-      </w:r>
-    </w:p>
-    <w:p>
-      <w:pPr>
-        <w:rPr>
-          <w:rFonts w:ascii="Trebuchet MS" w:hAnsi="Trebuchet MS"/>
-        </w:rPr>
-      </w:pPr>
-      <w:r>
-        <w:rPr>
-          <w:rFonts w:ascii="Trebuchet MS" w:hAnsi="Trebuchet MS"/>
-        </w:rPr>
-        <w:t xml:space="preserve"># </w:t>
-      </w:r>
-    </w:p>
-    <w:p>
-      <w:pPr>
-        <w:rPr>
-          <w:rFonts w:ascii="Trebuchet MS" w:hAnsi="Trebuchet MS"/>
-        </w:rPr>
-      </w:pPr>
-      <w:r>
-        <w:rPr>
-          <w:rFonts w:ascii="Trebuchet MS" w:hAnsi="Trebuchet MS"/>
-        </w:rPr>
-        <w:t xml:space="preserve"># </w:t>
-      </w:r>
-    </w:p>
-    <w:p>
-      <w:pPr>
-        <w:rPr>
-          <w:rFonts w:ascii="Trebuchet MS" w:hAnsi="Trebuchet MS"/>
-        </w:rPr>
-      </w:pPr>
-      <w:r>
-        <w:rPr>
-          <w:rFonts w:ascii="Trebuchet MS" w:hAnsi="Trebuchet MS"/>
-        </w:rPr>
-        <w:t xml:space="preserve"># </w:t>
-      </w:r>
-    </w:p>
-    <w:p>
-      <w:pPr>
-        <w:rPr>
-          <w:rFonts w:ascii="Trebuchet MS" w:hAnsi="Trebuchet MS"/>
-        </w:rPr>
-      </w:pPr>
-      <w:r>
-        <w:rPr>
-          <w:rFonts w:ascii="Trebuchet MS" w:hAnsi="Trebuchet MS"/>
-        </w:rPr>
-        <w:t xml:space="preserve"># </w:t>
-      </w:r>
-    </w:p>
-    <w:p>
-      <w:pPr>
-        <w:rPr>
-          <w:rFonts w:ascii="Trebuchet MS" w:hAnsi="Trebuchet MS"/>
-        </w:rPr>
-      </w:pPr>
-      <w:r>
-        <w:rPr>
-          <w:rFonts w:ascii="Trebuchet MS" w:hAnsi="Trebuchet MS"/>
-        </w:rPr>
-        <w:t xml:space="preserve"># </w:t>
-      </w:r>
-    </w:p>
-    <w:p>
-      <w:pPr>
-        <w:rPr>
-          <w:rFonts w:ascii="Trebuchet MS" w:hAnsi="Trebuchet MS"/>
-        </w:rPr>
-      </w:pPr>
-      <w:r>
-        <w:rPr>
-          <w:rFonts w:ascii="Trebuchet MS" w:hAnsi="Trebuchet MS"/>
+    </w:p>
+    <w:p>
+      <w:pPr>
+        <w:rPr>
+          <w:rFonts w:ascii="Trebuchet MS" w:hAnsi="Trebuchet MS"/>
+          <w:b/>
+          <w:bCs/>
+          <w:sz w:val="28"/>
+          <w:szCs w:val="28"/>
+          <w:u w:val="single"/>
+        </w:rPr>
+      </w:pPr>
+      <w:hyperlink r:id="rId26" w:history="1">
+        <w:r>
+          <w:rPr>
+            <w:rStyle w:val="Hyperlink"/>
+            <w:rFonts w:ascii="Trebuchet MS" w:hAnsi="Trebuchet MS"/>
+            <w:b/>
+            <w:bCs/>
+            <w:sz w:val="28"/>
+            <w:szCs w:val="28"/>
+          </w:rPr>
+          <w:t>Run Node.js scripts from the command line</w:t>
+        </w:r>
+      </w:hyperlink>
+    </w:p>
+    <w:p>
+      <w:pPr>
+        <w:rPr>
+          <w:rFonts w:ascii="Trebuchet MS" w:hAnsi="Trebuchet MS"/>
+        </w:rPr>
+      </w:pPr>
+      <w:r>
+        <w:rPr>
+          <w:rFonts w:ascii="Trebuchet MS" w:hAnsi="Trebuchet MS"/>
+        </w:rPr>
+        <w:t xml:space="preserve"># </w:t>
+      </w:r>
+      <w:proofErr w:type="gramStart"/>
+      <w:r>
+        <w:rPr>
+          <w:rFonts w:ascii="Trebuchet MS" w:hAnsi="Trebuchet MS"/>
+        </w:rPr>
+        <w:t>usual</w:t>
+      </w:r>
+      <w:proofErr w:type="gramEnd"/>
+      <w:r>
+        <w:rPr>
+          <w:rFonts w:ascii="Trebuchet MS" w:hAnsi="Trebuchet MS"/>
+        </w:rPr>
+        <w:t xml:space="preserve"> way to run a Node.js program is to run the </w:t>
+      </w:r>
+      <w:r>
+        <w:rPr>
+          <w:rFonts w:ascii="Trebuchet MS" w:hAnsi="Trebuchet MS"/>
+          <w:b/>
+        </w:rPr>
+        <w:t>node</w:t>
+      </w:r>
+    </w:p>
+    <w:p>
+      <w:pPr>
+        <w:pStyle w:val="HTMLPreformatted"/>
+      </w:pPr>
+      <w:r>
+        <w:rPr>
+          <w:rFonts w:ascii="Trebuchet MS" w:hAnsi="Trebuchet MS"/>
+        </w:rPr>
+        <w:t xml:space="preserve"> </w:t>
+      </w:r>
+      <w:proofErr w:type="gramStart"/>
+      <w:r>
+        <w:rPr>
+          <w:rStyle w:val="token"/>
+        </w:rPr>
+        <w:t>node</w:t>
+      </w:r>
+      <w:proofErr w:type="gramEnd"/>
+      <w:r>
+        <w:rPr>
+          <w:rStyle w:val="token"/>
+        </w:rPr>
+        <w:t xml:space="preserve"> app.js</w:t>
+      </w:r>
+    </w:p>
+    <w:p>
+      <w:pPr>
+        <w:rPr>
+          <w:rFonts w:ascii="Trebuchet MS" w:hAnsi="Trebuchet MS"/>
+        </w:rPr>
+      </w:pPr>
+      <w:r>
+        <w:rPr>
+          <w:rFonts w:ascii="Trebuchet MS" w:hAnsi="Trebuchet MS"/>
+        </w:rPr>
+        <w:t xml:space="preserve"># </w:t>
+      </w:r>
+      <w:proofErr w:type="gramStart"/>
+      <w:r>
+        <w:rPr>
+          <w:rFonts w:ascii="Trebuchet MS" w:hAnsi="Trebuchet MS"/>
+        </w:rPr>
+        <w:t>Above</w:t>
+      </w:r>
+      <w:proofErr w:type="gramEnd"/>
+      <w:r>
+        <w:rPr>
+          <w:rFonts w:ascii="Trebuchet MS" w:hAnsi="Trebuchet MS"/>
+        </w:rPr>
+        <w:t xml:space="preserve">, you are explicitly telling the shell to run your script with </w:t>
+      </w:r>
+      <w:r>
+        <w:rPr>
+          <w:rFonts w:ascii="Trebuchet MS" w:hAnsi="Trebuchet MS"/>
+          <w:b/>
+        </w:rPr>
+        <w:t>node</w:t>
+      </w:r>
+      <w:r>
+        <w:rPr>
+          <w:rFonts w:ascii="Trebuchet MS" w:hAnsi="Trebuchet MS"/>
+        </w:rPr>
+        <w:t>.</w:t>
+      </w:r>
+    </w:p>
+    <w:p>
+      <w:pPr>
+        <w:rPr>
+          <w:rFonts w:ascii="Trebuchet MS" w:hAnsi="Trebuchet MS"/>
+          <w:b/>
+        </w:rPr>
+      </w:pPr>
+      <w:r>
+        <w:rPr>
+          <w:rFonts w:ascii="Trebuchet MS" w:hAnsi="Trebuchet MS"/>
+        </w:rPr>
+        <w:t xml:space="preserve"># </w:t>
+      </w:r>
+      <w:proofErr w:type="gramStart"/>
+      <w:r>
+        <w:rPr>
+          <w:rFonts w:ascii="Trebuchet MS" w:hAnsi="Trebuchet MS"/>
+        </w:rPr>
+        <w:t>You</w:t>
+      </w:r>
+      <w:proofErr w:type="gramEnd"/>
+      <w:r>
+        <w:rPr>
+          <w:rFonts w:ascii="Trebuchet MS" w:hAnsi="Trebuchet MS"/>
+        </w:rPr>
+        <w:t xml:space="preserve"> can also embed this information into your JavaScript file with a "</w:t>
+      </w:r>
+      <w:r>
+        <w:rPr>
+          <w:rFonts w:ascii="Trebuchet MS" w:hAnsi="Trebuchet MS"/>
+          <w:b/>
+        </w:rPr>
+        <w:t>shebang</w:t>
+      </w:r>
+      <w:r>
+        <w:rPr>
+          <w:rFonts w:ascii="Trebuchet MS" w:hAnsi="Trebuchet MS"/>
+        </w:rPr>
+        <w:t>" line. The "</w:t>
+      </w:r>
+      <w:r>
+        <w:rPr>
+          <w:rFonts w:ascii="Trebuchet MS" w:hAnsi="Trebuchet MS"/>
+          <w:b/>
+        </w:rPr>
+        <w:t>shebang</w:t>
+      </w:r>
+      <w:r>
+        <w:rPr>
+          <w:rFonts w:ascii="Trebuchet MS" w:hAnsi="Trebuchet MS"/>
+        </w:rPr>
+        <w:t xml:space="preserve">" is the first line in the file, and tells the OS which interpreter to use for running the script. </w:t>
+      </w:r>
+      <w:r>
+        <w:rPr>
+          <w:rFonts w:ascii="Trebuchet MS" w:hAnsi="Trebuchet MS"/>
+          <w:b/>
+        </w:rPr>
+        <w:t>Below is the first line of JavaScript:</w:t>
+      </w:r>
+    </w:p>
+    <w:p>
+      <w:pPr>
+        <w:tabs>
+          <w:tab w:val="left" w:pos="916"/>
+          <w:tab w:val="left" w:pos="1832"/>
+          <w:tab w:val="left" w:pos="2748"/>
+          <w:tab w:val="left" w:pos="3664"/>
+          <w:tab w:val="left" w:pos="4580"/>
+          <w:tab w:val="left" w:pos="5496"/>
+          <w:tab w:val="left" w:pos="6412"/>
+          <w:tab w:val="left" w:pos="7328"/>
+          <w:tab w:val="left" w:pos="8244"/>
+          <w:tab w:val="left" w:pos="9160"/>
+          <w:tab w:val="left" w:pos="10076"/>
+          <w:tab w:val="left" w:pos="10992"/>
+          <w:tab w:val="left" w:pos="11908"/>
+          <w:tab w:val="left" w:pos="12824"/>
+          <w:tab w:val="left" w:pos="13740"/>
+          <w:tab w:val="left" w:pos="14656"/>
+        </w:tabs>
+        <w:spacing w:after="0" w:line="240" w:lineRule="auto"/>
+        <w:rPr>
+          <w:rFonts w:ascii="Courier New" w:eastAsia="Times New Roman" w:hAnsi="Courier New" w:cs="Courier New"/>
+          <w:b/>
+          <w:sz w:val="20"/>
+          <w:szCs w:val="20"/>
+          <w:lang w:eastAsia="en-IN"/>
+        </w:rPr>
+      </w:pPr>
+      <w:proofErr w:type="gramStart"/>
+      <w:r>
+        <w:rPr>
+          <w:rFonts w:ascii="Courier New" w:eastAsia="Times New Roman" w:hAnsi="Courier New" w:cs="Courier New"/>
+          <w:b/>
+          <w:sz w:val="20"/>
+          <w:szCs w:val="20"/>
+          <w:lang w:eastAsia="en-IN"/>
+        </w:rPr>
+        <w:t>#!/</w:t>
+      </w:r>
+      <w:proofErr w:type="gramEnd"/>
+      <w:r>
+        <w:rPr>
+          <w:rFonts w:ascii="Courier New" w:eastAsia="Times New Roman" w:hAnsi="Courier New" w:cs="Courier New"/>
+          <w:b/>
+          <w:sz w:val="20"/>
+          <w:szCs w:val="20"/>
+          <w:lang w:eastAsia="en-IN"/>
+        </w:rPr>
+        <w:t>usr/bin/node</w:t>
+      </w:r>
+    </w:p>
+    <w:p>
+      <w:pPr>
+        <w:tabs>
+          <w:tab w:val="left" w:pos="916"/>
+          <w:tab w:val="left" w:pos="1832"/>
+          <w:tab w:val="left" w:pos="2748"/>
+          <w:tab w:val="left" w:pos="3664"/>
+          <w:tab w:val="left" w:pos="4580"/>
+          <w:tab w:val="left" w:pos="5496"/>
+          <w:tab w:val="left" w:pos="6412"/>
+          <w:tab w:val="left" w:pos="7328"/>
+          <w:tab w:val="left" w:pos="8244"/>
+          <w:tab w:val="left" w:pos="9160"/>
+          <w:tab w:val="left" w:pos="10076"/>
+          <w:tab w:val="left" w:pos="10992"/>
+          <w:tab w:val="left" w:pos="11908"/>
+          <w:tab w:val="left" w:pos="12824"/>
+          <w:tab w:val="left" w:pos="13740"/>
+          <w:tab w:val="left" w:pos="14656"/>
+        </w:tabs>
+        <w:spacing w:after="0" w:line="240" w:lineRule="auto"/>
+        <w:rPr>
+          <w:rFonts w:ascii="Courier New" w:eastAsia="Times New Roman" w:hAnsi="Courier New" w:cs="Courier New"/>
+          <w:b/>
+          <w:sz w:val="20"/>
+          <w:szCs w:val="20"/>
+          <w:lang w:eastAsia="en-IN"/>
+        </w:rPr>
+      </w:pPr>
+    </w:p>
+    <w:p>
+      <w:pPr>
+        <w:rPr>
+          <w:rFonts w:ascii="Trebuchet MS" w:hAnsi="Trebuchet MS"/>
+        </w:rPr>
+      </w:pPr>
+      <w:r>
+        <w:rPr>
+          <w:rFonts w:ascii="Trebuchet MS" w:hAnsi="Trebuchet MS"/>
+        </w:rPr>
+        <w:t xml:space="preserve"># </w:t>
+      </w:r>
+      <w:proofErr w:type="gramStart"/>
+      <w:r>
+        <w:rPr>
+          <w:rFonts w:ascii="Trebuchet MS" w:hAnsi="Trebuchet MS"/>
+        </w:rPr>
+        <w:t>Above</w:t>
+      </w:r>
+      <w:proofErr w:type="gramEnd"/>
+      <w:r>
+        <w:rPr>
+          <w:rFonts w:ascii="Trebuchet MS" w:hAnsi="Trebuchet MS"/>
+        </w:rPr>
+        <w:t>, we are explicitly giving the absolute path of interpreter. Not all operating systems have node in the bin folder, but all should have env. You can tell the OS to run env with node as parameter:</w:t>
+      </w:r>
+    </w:p>
+    <w:p>
+      <w:pPr>
+        <w:tabs>
+          <w:tab w:val="left" w:pos="916"/>
+          <w:tab w:val="left" w:pos="1832"/>
+          <w:tab w:val="left" w:pos="2748"/>
+          <w:tab w:val="left" w:pos="3664"/>
+          <w:tab w:val="left" w:pos="4580"/>
+          <w:tab w:val="left" w:pos="5496"/>
+          <w:tab w:val="left" w:pos="6412"/>
+          <w:tab w:val="left" w:pos="7328"/>
+          <w:tab w:val="left" w:pos="8244"/>
+          <w:tab w:val="left" w:pos="9160"/>
+          <w:tab w:val="left" w:pos="10076"/>
+          <w:tab w:val="left" w:pos="10992"/>
+          <w:tab w:val="left" w:pos="11908"/>
+          <w:tab w:val="left" w:pos="12824"/>
+          <w:tab w:val="left" w:pos="13740"/>
+          <w:tab w:val="left" w:pos="14656"/>
+        </w:tabs>
+        <w:spacing w:after="0" w:line="240" w:lineRule="auto"/>
+        <w:rPr>
+          <w:rFonts w:ascii="Courier New" w:eastAsia="Times New Roman" w:hAnsi="Courier New" w:cs="Courier New"/>
+          <w:b/>
+          <w:sz w:val="20"/>
+          <w:szCs w:val="20"/>
+          <w:lang w:eastAsia="en-IN"/>
+        </w:rPr>
+      </w:pPr>
+      <w:proofErr w:type="gramStart"/>
+      <w:r>
+        <w:rPr>
+          <w:rFonts w:ascii="Courier New" w:eastAsia="Times New Roman" w:hAnsi="Courier New" w:cs="Courier New"/>
+          <w:b/>
+          <w:sz w:val="20"/>
+          <w:szCs w:val="20"/>
+          <w:lang w:eastAsia="en-IN"/>
+        </w:rPr>
+        <w:t>#!/</w:t>
+      </w:r>
+      <w:proofErr w:type="gramEnd"/>
+      <w:r>
+        <w:rPr>
+          <w:rFonts w:ascii="Courier New" w:eastAsia="Times New Roman" w:hAnsi="Courier New" w:cs="Courier New"/>
+          <w:b/>
+          <w:sz w:val="20"/>
+          <w:szCs w:val="20"/>
+          <w:lang w:eastAsia="en-IN"/>
+        </w:rPr>
+        <w:t>usr/bin/env node</w:t>
+      </w:r>
+    </w:p>
+    <w:p>
+      <w:pPr>
+        <w:tabs>
+          <w:tab w:val="left" w:pos="916"/>
+          <w:tab w:val="left" w:pos="1832"/>
+          <w:tab w:val="left" w:pos="2748"/>
+          <w:tab w:val="left" w:pos="3664"/>
+          <w:tab w:val="left" w:pos="4580"/>
+          <w:tab w:val="left" w:pos="5496"/>
+          <w:tab w:val="left" w:pos="6412"/>
+          <w:tab w:val="left" w:pos="7328"/>
+          <w:tab w:val="left" w:pos="8244"/>
+          <w:tab w:val="left" w:pos="9160"/>
+          <w:tab w:val="left" w:pos="10076"/>
+          <w:tab w:val="left" w:pos="10992"/>
+          <w:tab w:val="left" w:pos="11908"/>
+          <w:tab w:val="left" w:pos="12824"/>
+          <w:tab w:val="left" w:pos="13740"/>
+          <w:tab w:val="left" w:pos="14656"/>
+        </w:tabs>
+        <w:spacing w:after="0" w:line="240" w:lineRule="auto"/>
+        <w:rPr>
+          <w:rFonts w:ascii="Courier New" w:eastAsia="Times New Roman" w:hAnsi="Courier New" w:cs="Courier New"/>
+          <w:b/>
+          <w:sz w:val="20"/>
+          <w:szCs w:val="20"/>
+          <w:lang w:eastAsia="en-IN"/>
+        </w:rPr>
+      </w:pPr>
+      <w:r>
+        <w:rPr>
+          <w:rFonts w:ascii="Courier New" w:eastAsia="Times New Roman" w:hAnsi="Courier New" w:cs="Courier New"/>
+          <w:b/>
+          <w:sz w:val="20"/>
+          <w:szCs w:val="20"/>
+          <w:lang w:eastAsia="en-IN"/>
+        </w:rPr>
+        <w:t>// your code</w:t>
+      </w:r>
+    </w:p>
+    <w:p>
+      <w:pPr>
+        <w:rPr>
+          <w:rFonts w:ascii="Trebuchet MS" w:hAnsi="Trebuchet MS"/>
+        </w:rPr>
+      </w:pPr>
+    </w:p>
+    <w:p>
+      <w:pPr>
+        <w:rPr>
+          <w:rFonts w:ascii="Trebuchet MS" w:hAnsi="Trebuchet MS"/>
+        </w:rPr>
+      </w:pPr>
+      <w:r>
+        <w:rPr>
+          <w:rFonts w:ascii="Trebuchet MS" w:hAnsi="Trebuchet MS"/>
+        </w:rPr>
+        <w:t xml:space="preserve"># </w:t>
+      </w:r>
+      <w:proofErr w:type="gramStart"/>
+      <w:r>
+        <w:rPr>
+          <w:rFonts w:ascii="Trebuchet MS" w:hAnsi="Trebuchet MS"/>
+        </w:rPr>
+        <w:t>To</w:t>
+      </w:r>
+      <w:proofErr w:type="gramEnd"/>
+      <w:r>
+        <w:rPr>
+          <w:rFonts w:ascii="Trebuchet MS" w:hAnsi="Trebuchet MS"/>
+        </w:rPr>
+        <w:t xml:space="preserve"> use a shebang, your file should have executable permission. You can give app.js the executable permission by running:</w:t>
+      </w:r>
+    </w:p>
+    <w:p>
+      <w:pPr>
+        <w:tabs>
+          <w:tab w:val="left" w:pos="916"/>
+          <w:tab w:val="left" w:pos="1832"/>
+          <w:tab w:val="left" w:pos="2748"/>
+          <w:tab w:val="left" w:pos="3664"/>
+          <w:tab w:val="left" w:pos="4580"/>
+          <w:tab w:val="left" w:pos="5496"/>
+          <w:tab w:val="left" w:pos="6412"/>
+          <w:tab w:val="left" w:pos="7328"/>
+          <w:tab w:val="left" w:pos="8244"/>
+          <w:tab w:val="left" w:pos="9160"/>
+          <w:tab w:val="left" w:pos="10076"/>
+          <w:tab w:val="left" w:pos="10992"/>
+          <w:tab w:val="left" w:pos="11908"/>
+          <w:tab w:val="left" w:pos="12824"/>
+          <w:tab w:val="left" w:pos="13740"/>
+          <w:tab w:val="left" w:pos="14656"/>
+        </w:tabs>
+        <w:spacing w:after="0" w:line="240" w:lineRule="auto"/>
+        <w:rPr>
+          <w:rFonts w:ascii="Courier New" w:eastAsia="Times New Roman" w:hAnsi="Courier New" w:cs="Courier New"/>
+          <w:sz w:val="20"/>
+          <w:szCs w:val="20"/>
+          <w:lang w:eastAsia="en-IN"/>
+        </w:rPr>
+      </w:pPr>
+      <w:proofErr w:type="spellStart"/>
+      <w:proofErr w:type="gramStart"/>
+      <w:r>
+        <w:rPr>
+          <w:rFonts w:ascii="Courier New" w:eastAsia="Times New Roman" w:hAnsi="Courier New" w:cs="Courier New"/>
+          <w:sz w:val="20"/>
+          <w:szCs w:val="20"/>
+          <w:lang w:eastAsia="en-IN"/>
         </w:rPr>
         <w:lastRenderedPageBreak/>
+        <w:t>chmod</w:t>
+      </w:r>
+      <w:proofErr w:type="spellEnd"/>
+      <w:proofErr w:type="gramEnd"/>
+      <w:r>
+        <w:rPr>
+          <w:rFonts w:ascii="Courier New" w:eastAsia="Times New Roman" w:hAnsi="Courier New" w:cs="Courier New"/>
+          <w:sz w:val="20"/>
+          <w:szCs w:val="20"/>
+          <w:lang w:eastAsia="en-IN"/>
+        </w:rPr>
+        <w:t xml:space="preserve"> </w:t>
+      </w:r>
+      <w:proofErr w:type="spellStart"/>
+      <w:r>
+        <w:rPr>
+          <w:rFonts w:ascii="Courier New" w:eastAsia="Times New Roman" w:hAnsi="Courier New" w:cs="Courier New"/>
+          <w:sz w:val="20"/>
+          <w:szCs w:val="20"/>
+          <w:lang w:eastAsia="en-IN"/>
+        </w:rPr>
+        <w:t>u+x</w:t>
+      </w:r>
+      <w:proofErr w:type="spellEnd"/>
+      <w:r>
+        <w:rPr>
+          <w:rFonts w:ascii="Courier New" w:eastAsia="Times New Roman" w:hAnsi="Courier New" w:cs="Courier New"/>
+          <w:sz w:val="20"/>
+          <w:szCs w:val="20"/>
+          <w:lang w:eastAsia="en-IN"/>
+        </w:rPr>
+        <w:t xml:space="preserve"> app.js</w:t>
+      </w:r>
+    </w:p>
+    <w:p>
+      <w:pPr>
+        <w:rPr>
+          <w:rFonts w:ascii="Trebuchet MS" w:hAnsi="Trebuchet MS"/>
+        </w:rPr>
+      </w:pPr>
+    </w:p>
+    <w:p>
+      <w:pPr>
+        <w:rPr>
+          <w:rFonts w:ascii="Trebuchet MS" w:hAnsi="Trebuchet MS"/>
+          <w:b/>
+          <w:bCs/>
+          <w:u w:val="single"/>
+        </w:rPr>
+      </w:pPr>
+      <w:hyperlink r:id="rId27" w:anchor="restart-the-application-automatically" w:history="1">
+        <w:r>
+          <w:rPr>
+            <w:rStyle w:val="Hyperlink"/>
+            <w:rFonts w:ascii="Trebuchet MS" w:hAnsi="Trebuchet MS"/>
+            <w:b/>
+            <w:bCs/>
+          </w:rPr>
+          <w:t>Restart the application a</w:t>
+        </w:r>
+        <w:r>
+          <w:rPr>
+            <w:rStyle w:val="Hyperlink"/>
+            <w:rFonts w:ascii="Trebuchet MS" w:hAnsi="Trebuchet MS"/>
+            <w:b/>
+            <w:bCs/>
+          </w:rPr>
+          <w:t>u</w:t>
+        </w:r>
+        <w:r>
+          <w:rPr>
+            <w:rStyle w:val="Hyperlink"/>
+            <w:rFonts w:ascii="Trebuchet MS" w:hAnsi="Trebuchet MS"/>
+            <w:b/>
+            <w:bCs/>
+          </w:rPr>
+          <w:t>tomatically</w:t>
+        </w:r>
+      </w:hyperlink>
+    </w:p>
+    <w:p>
+      <w:pPr>
+        <w:rPr>
+          <w:rFonts w:ascii="Trebuchet MS" w:hAnsi="Trebuchet MS"/>
+        </w:rPr>
+      </w:pPr>
+    </w:p>
+    <w:p>
+      <w:pPr>
+        <w:rPr>
+          <w:rFonts w:ascii="Trebuchet MS" w:hAnsi="Trebuchet MS"/>
+        </w:rPr>
+      </w:pPr>
+      <w:r>
+        <w:rPr>
+          <w:rFonts w:ascii="Trebuchet MS" w:hAnsi="Trebuchet MS"/>
+        </w:rPr>
+        <w:t xml:space="preserve"># </w:t>
+      </w:r>
+      <w:proofErr w:type="gramStart"/>
+      <w:r>
+        <w:rPr>
+          <w:rFonts w:ascii="Trebuchet MS" w:hAnsi="Trebuchet MS"/>
+        </w:rPr>
+        <w:t>The</w:t>
+      </w:r>
+      <w:proofErr w:type="gramEnd"/>
+      <w:r>
+        <w:rPr>
+          <w:rFonts w:ascii="Trebuchet MS" w:hAnsi="Trebuchet MS"/>
+        </w:rPr>
+        <w:t xml:space="preserve"> </w:t>
+      </w:r>
+      <w:r>
+        <w:rPr>
+          <w:rFonts w:ascii="Trebuchet MS" w:hAnsi="Trebuchet MS"/>
+          <w:b/>
+        </w:rPr>
+        <w:t>node</w:t>
+      </w:r>
+      <w:r>
+        <w:rPr>
+          <w:rFonts w:ascii="Trebuchet MS" w:hAnsi="Trebuchet MS"/>
+        </w:rPr>
+        <w:t xml:space="preserve"> command has to be re-executed in bash whenever there is a change in the application, to restart the application automatically, </w:t>
+      </w:r>
+      <w:r>
+        <w:rPr>
+          <w:rFonts w:ascii="Trebuchet MS" w:hAnsi="Trebuchet MS"/>
+          <w:b/>
+        </w:rPr>
+        <w:t>nodemon</w:t>
+      </w:r>
+      <w:r>
+        <w:rPr>
+          <w:rFonts w:ascii="Trebuchet MS" w:hAnsi="Trebuchet MS"/>
+        </w:rPr>
+        <w:t xml:space="preserve"> module is used.</w:t>
+      </w:r>
+    </w:p>
+    <w:p>
+      <w:pPr>
+        <w:rPr>
+          <w:rFonts w:ascii="Trebuchet MS" w:hAnsi="Trebuchet MS"/>
+        </w:rPr>
+      </w:pPr>
+      <w:r>
+        <w:rPr>
+          <w:rFonts w:ascii="Trebuchet MS" w:hAnsi="Trebuchet MS"/>
+        </w:rPr>
+        <w:t xml:space="preserve"># </w:t>
+      </w:r>
+      <w:bookmarkStart w:id="0" w:name="_GoBack"/>
+      <w:bookmarkEnd w:id="0"/>
+    </w:p>
+    <w:p>
+      <w:pPr>
+        <w:rPr>
+          <w:rFonts w:ascii="Trebuchet MS" w:hAnsi="Trebuchet MS"/>
+        </w:rPr>
+      </w:pPr>
+      <w:r>
+        <w:rPr>
+          <w:rFonts w:ascii="Trebuchet MS" w:hAnsi="Trebuchet MS"/>
+        </w:rPr>
+        <w:t xml:space="preserve"># </w:t>
+      </w:r>
+    </w:p>
+    <w:p>
+      <w:pPr>
+        <w:rPr>
+          <w:rFonts w:ascii="Trebuchet MS" w:hAnsi="Trebuchet MS"/>
+        </w:rPr>
+      </w:pPr>
+      <w:r>
+        <w:rPr>
+          <w:rFonts w:ascii="Trebuchet MS" w:hAnsi="Trebuchet MS"/>
+        </w:rPr>
+        <w:t xml:space="preserve"># </w:t>
+      </w:r>
+    </w:p>
+    <w:p>
+      <w:pPr>
+        <w:rPr>
+          <w:rFonts w:ascii="Trebuchet MS" w:hAnsi="Trebuchet MS"/>
+        </w:rPr>
+      </w:pPr>
+      <w:r>
+        <w:rPr>
+          <w:rFonts w:ascii="Trebuchet MS" w:hAnsi="Trebuchet MS"/>
+        </w:rPr>
+        <w:t xml:space="preserve"># </w:t>
+      </w:r>
+    </w:p>
+    <w:p>
+      <w:pPr>
+        <w:rPr>
+          <w:rFonts w:ascii="Trebuchet MS" w:hAnsi="Trebuchet MS"/>
+        </w:rPr>
+      </w:pPr>
+      <w:r>
+        <w:rPr>
+          <w:rFonts w:ascii="Trebuchet MS" w:hAnsi="Trebuchet MS"/>
+        </w:rPr>
+        <w:t xml:space="preserve"># </w:t>
+      </w:r>
+    </w:p>
+    <w:p>
+      <w:pPr>
+        <w:rPr>
+          <w:rFonts w:ascii="Trebuchet MS" w:hAnsi="Trebuchet MS"/>
+        </w:rPr>
+      </w:pPr>
+      <w:r>
+        <w:rPr>
+          <w:rFonts w:ascii="Trebuchet MS" w:hAnsi="Trebuchet MS"/>
+        </w:rPr>
+        <w:t xml:space="preserve"># </w:t>
+      </w:r>
+    </w:p>
+    <w:p>
+      <w:pPr>
+        <w:rPr>
+          <w:rFonts w:ascii="Trebuchet MS" w:hAnsi="Trebuchet MS"/>
+        </w:rPr>
+      </w:pPr>
+      <w:r>
+        <w:rPr>
+          <w:rFonts w:ascii="Trebuchet MS" w:hAnsi="Trebuchet MS"/>
+        </w:rPr>
+        <w:t xml:space="preserve"># </w:t>
+      </w:r>
+    </w:p>
+    <w:p>
+      <w:pPr>
+        <w:rPr>
+          <w:rFonts w:ascii="Trebuchet MS" w:hAnsi="Trebuchet MS"/>
+        </w:rPr>
+      </w:pPr>
+      <w:r>
+        <w:rPr>
+          <w:rFonts w:ascii="Trebuchet MS" w:hAnsi="Trebuchet MS"/>
+        </w:rPr>
+        <w:t xml:space="preserve"># </w:t>
+      </w:r>
+    </w:p>
+    <w:p>
+      <w:pPr>
+        <w:rPr>
+          <w:rFonts w:ascii="Trebuchet MS" w:hAnsi="Trebuchet MS"/>
+        </w:rPr>
+      </w:pPr>
+      <w:r>
+        <w:rPr>
+          <w:rFonts w:ascii="Trebuchet MS" w:hAnsi="Trebuchet MS"/>
+        </w:rPr>
+        <w:t xml:space="preserve"># </w:t>
+      </w:r>
+    </w:p>
+    <w:p>
+      <w:pPr>
+        <w:rPr>
+          <w:rFonts w:ascii="Trebuchet MS" w:hAnsi="Trebuchet MS"/>
+        </w:rPr>
+      </w:pPr>
+      <w:r>
+        <w:rPr>
+          <w:rFonts w:ascii="Trebuchet MS" w:hAnsi="Trebuchet MS"/>
+        </w:rPr>
+        <w:t xml:space="preserve"># </w:t>
+      </w:r>
+    </w:p>
+    <w:p>
+      <w:pPr>
+        <w:rPr>
+          <w:rFonts w:ascii="Trebuchet MS" w:hAnsi="Trebuchet MS"/>
+        </w:rPr>
+      </w:pPr>
+      <w:r>
+        <w:rPr>
+          <w:rFonts w:ascii="Trebuchet MS" w:hAnsi="Trebuchet MS"/>
+        </w:rPr>
+        <w:t xml:space="preserve"># </w:t>
+      </w:r>
+    </w:p>
+    <w:p>
+      <w:pPr>
+        <w:rPr>
+          <w:rFonts w:ascii="Trebuchet MS" w:hAnsi="Trebuchet MS"/>
+        </w:rPr>
+      </w:pPr>
+      <w:r>
+        <w:rPr>
+          <w:rFonts w:ascii="Trebuchet MS" w:hAnsi="Trebuchet MS"/>
+        </w:rPr>
+        <w:t xml:space="preserve"># </w:t>
+      </w:r>
+    </w:p>
+    <w:p>
+      <w:pPr>
+        <w:rPr>
+          <w:rFonts w:ascii="Trebuchet MS" w:hAnsi="Trebuchet MS"/>
+        </w:rPr>
+      </w:pPr>
+      <w:r>
+        <w:rPr>
+          <w:rFonts w:ascii="Trebuchet MS" w:hAnsi="Trebuchet MS"/>
+        </w:rPr>
+        <w:t xml:space="preserve"># </w:t>
+      </w:r>
+    </w:p>
+    <w:p>
+      <w:pPr>
+        <w:rPr>
+          <w:rFonts w:ascii="Trebuchet MS" w:hAnsi="Trebuchet MS"/>
+        </w:rPr>
+      </w:pPr>
+      <w:r>
+        <w:rPr>
+          <w:rFonts w:ascii="Trebuchet MS" w:hAnsi="Trebuchet MS"/>
+        </w:rPr>
+        <w:t xml:space="preserve"># </w:t>
+      </w:r>
+    </w:p>
+    <w:p>
+      <w:pPr>
+        <w:rPr>
+          <w:rFonts w:ascii="Trebuchet MS" w:hAnsi="Trebuchet MS"/>
+        </w:rPr>
+      </w:pPr>
+      <w:r>
+        <w:rPr>
+          <w:rFonts w:ascii="Trebuchet MS" w:hAnsi="Trebuchet MS"/>
+        </w:rPr>
+        <w:t xml:space="preserve"># </w:t>
+      </w:r>
+    </w:p>
+    <w:p>
+      <w:pPr>
+        <w:rPr>
+          <w:rFonts w:ascii="Trebuchet MS" w:hAnsi="Trebuchet MS"/>
+        </w:rPr>
+      </w:pPr>
+      <w:r>
+        <w:rPr>
+          <w:rFonts w:ascii="Trebuchet MS" w:hAnsi="Trebuchet MS"/>
+        </w:rPr>
+        <w:t xml:space="preserve"># </w:t>
+      </w:r>
+    </w:p>
+    <w:p>
+      <w:pPr>
+        <w:rPr>
+          <w:rFonts w:ascii="Trebuchet MS" w:hAnsi="Trebuchet MS"/>
+        </w:rPr>
+      </w:pPr>
+      <w:r>
+        <w:rPr>
+          <w:rFonts w:ascii="Trebuchet MS" w:hAnsi="Trebuchet MS"/>
+        </w:rPr>
+        <w:t xml:space="preserve"># </w:t>
+      </w:r>
+    </w:p>
+    <w:p>
+      <w:pPr>
+        <w:rPr>
+          <w:rFonts w:ascii="Trebuchet MS" w:hAnsi="Trebuchet MS"/>
+        </w:rPr>
+      </w:pPr>
+      <w:r>
+        <w:rPr>
+          <w:rFonts w:ascii="Trebuchet MS" w:hAnsi="Trebuchet MS"/>
+        </w:rPr>
+        <w:t xml:space="preserve"># </w:t>
+      </w:r>
+    </w:p>
+    <w:p>
+      <w:pPr>
+        <w:rPr>
+          <w:rFonts w:ascii="Trebuchet MS" w:hAnsi="Trebuchet MS"/>
+        </w:rPr>
+      </w:pPr>
+      <w:r>
+        <w:rPr>
+          <w:rFonts w:ascii="Trebuchet MS" w:hAnsi="Trebuchet MS"/>
+        </w:rPr>
+        <w:t xml:space="preserve"># </w:t>
+      </w:r>
+    </w:p>
+    <w:p>
+      <w:pPr>
+        <w:rPr>
+          <w:rFonts w:ascii="Trebuchet MS" w:hAnsi="Trebuchet MS"/>
+        </w:rPr>
+      </w:pPr>
+      <w:r>
+        <w:rPr>
+          <w:rFonts w:ascii="Trebuchet MS" w:hAnsi="Trebuchet MS"/>
+        </w:rPr>
+        <w:t xml:space="preserve"># </w:t>
+      </w:r>
+    </w:p>
+    <w:p>
+      <w:pPr>
+        <w:rPr>
+          <w:rFonts w:ascii="Trebuchet MS" w:hAnsi="Trebuchet MS"/>
+        </w:rPr>
+      </w:pPr>
+      <w:r>
+        <w:rPr>
+          <w:rFonts w:ascii="Trebuchet MS" w:hAnsi="Trebuchet MS"/>
+        </w:rPr>
+        <w:t xml:space="preserve"># </w:t>
+      </w:r>
+    </w:p>
+    <w:p>
+      <w:pPr>
+        <w:rPr>
+          <w:rFonts w:ascii="Trebuchet MS" w:hAnsi="Trebuchet MS"/>
+        </w:rPr>
+      </w:pPr>
+      <w:r>
+        <w:rPr>
+          <w:rFonts w:ascii="Trebuchet MS" w:hAnsi="Trebuchet MS"/>
+        </w:rPr>
+        <w:t xml:space="preserve"># </w:t>
+      </w:r>
+    </w:p>
+    <w:p>
+      <w:pPr>
+        <w:rPr>
+          <w:rFonts w:ascii="Trebuchet MS" w:hAnsi="Trebuchet MS"/>
+        </w:rPr>
+      </w:pPr>
+      <w:r>
+        <w:rPr>
+          <w:rFonts w:ascii="Trebuchet MS" w:hAnsi="Trebuchet MS"/>
+        </w:rPr>
+        <w:t xml:space="preserve"># </w:t>
+      </w:r>
+    </w:p>
+    <w:p>
+      <w:pPr>
+        <w:rPr>
+          <w:rFonts w:ascii="Trebuchet MS" w:hAnsi="Trebuchet MS"/>
+        </w:rPr>
+      </w:pPr>
+      <w:r>
+        <w:rPr>
+          <w:rFonts w:ascii="Trebuchet MS" w:hAnsi="Trebuchet MS"/>
+        </w:rPr>
+        <w:t xml:space="preserve"># </w:t>
+      </w:r>
+    </w:p>
+    <w:p>
+      <w:pPr>
+        <w:rPr>
+          <w:rFonts w:ascii="Trebuchet MS" w:hAnsi="Trebuchet MS"/>
+        </w:rPr>
+      </w:pPr>
+      <w:r>
+        <w:rPr>
+          <w:rFonts w:ascii="Trebuchet MS" w:hAnsi="Trebuchet MS"/>
+        </w:rPr>
+        <w:t xml:space="preserve"># </w:t>
+      </w:r>
+    </w:p>
+    <w:p>
+      <w:pPr>
+        <w:rPr>
+          <w:rFonts w:ascii="Trebuchet MS" w:hAnsi="Trebuchet MS"/>
+        </w:rPr>
+      </w:pPr>
+      <w:r>
+        <w:rPr>
+          <w:rFonts w:ascii="Trebuchet MS" w:hAnsi="Trebuchet MS"/>
+        </w:rPr>
+        <w:t xml:space="preserve"># </w:t>
+      </w:r>
+    </w:p>
+    <w:p>
+      <w:pPr>
+        <w:rPr>
+          <w:rFonts w:ascii="Trebuchet MS" w:hAnsi="Trebuchet MS"/>
+        </w:rPr>
+      </w:pPr>
+      <w:r>
+        <w:rPr>
+          <w:rFonts w:ascii="Trebuchet MS" w:hAnsi="Trebuchet MS"/>
+        </w:rPr>
+        <w:t xml:space="preserve"># </w:t>
+      </w:r>
+    </w:p>
+    <w:p>
+      <w:pPr>
+        <w:rPr>
+          <w:rFonts w:ascii="Trebuchet MS" w:hAnsi="Trebuchet MS"/>
+        </w:rPr>
+      </w:pPr>
+      <w:r>
+        <w:rPr>
+          <w:rFonts w:ascii="Trebuchet MS" w:hAnsi="Trebuchet MS"/>
+        </w:rPr>
+        <w:lastRenderedPageBreak/>
+        <w:t xml:space="preserve"># </w:t>
+      </w:r>
+    </w:p>
+    <w:p>
+      <w:pPr>
+        <w:rPr>
+          <w:rFonts w:ascii="Trebuchet MS" w:hAnsi="Trebuchet MS"/>
+        </w:rPr>
+      </w:pPr>
+      <w:r>
+        <w:rPr>
+          <w:rFonts w:ascii="Trebuchet MS" w:hAnsi="Trebuchet MS"/>
+        </w:rPr>
+        <w:t xml:space="preserve"># </w:t>
+      </w:r>
+    </w:p>
+    <w:p>
+      <w:pPr>
+        <w:rPr>
+          <w:rFonts w:ascii="Trebuchet MS" w:hAnsi="Trebuchet MS"/>
+        </w:rPr>
+      </w:pPr>
+      <w:r>
+        <w:rPr>
+          <w:rFonts w:ascii="Trebuchet MS" w:hAnsi="Trebuchet MS"/>
+        </w:rPr>
+        <w:t xml:space="preserve"># </w:t>
+      </w:r>
+    </w:p>
+    <w:p>
+      <w:pPr>
+        <w:rPr>
+          <w:rFonts w:ascii="Trebuchet MS" w:hAnsi="Trebuchet MS"/>
+        </w:rPr>
+      </w:pPr>
+      <w:r>
+        <w:rPr>
+          <w:rFonts w:ascii="Trebuchet MS" w:hAnsi="Trebuchet MS"/>
+        </w:rPr>
+        <w:t xml:space="preserve"># </w:t>
+      </w:r>
+    </w:p>
+    <w:p>
+      <w:pPr>
+        <w:rPr>
+          <w:rFonts w:ascii="Trebuchet MS" w:hAnsi="Trebuchet MS"/>
+        </w:rPr>
+      </w:pPr>
+      <w:r>
+        <w:rPr>
+          <w:rFonts w:ascii="Trebuchet MS" w:hAnsi="Trebuchet MS"/>
+        </w:rPr>
+        <w:t xml:space="preserve"># </w:t>
+      </w:r>
+    </w:p>
+    <w:p>
+      <w:pPr>
+        <w:rPr>
+          <w:rFonts w:ascii="Trebuchet MS" w:hAnsi="Trebuchet MS"/>
+        </w:rPr>
+      </w:pPr>
+      <w:r>
+        <w:rPr>
+          <w:rFonts w:ascii="Trebuchet MS" w:hAnsi="Trebuchet MS"/>
+        </w:rPr>
+        <w:t xml:space="preserve"># </w:t>
+      </w:r>
+    </w:p>
+    <w:p>
+      <w:pPr>
+        <w:rPr>
+          <w:rFonts w:ascii="Trebuchet MS" w:hAnsi="Trebuchet MS"/>
+        </w:rPr>
+      </w:pPr>
+      <w:r>
+        <w:rPr>
+          <w:rFonts w:ascii="Trebuchet MS" w:hAnsi="Trebuchet MS"/>
+        </w:rPr>
+        <w:t xml:space="preserve"># </w:t>
+      </w:r>
+    </w:p>
+    <w:p>
+      <w:pPr>
+        <w:rPr>
+          <w:rFonts w:ascii="Trebuchet MS" w:hAnsi="Trebuchet MS"/>
+        </w:rPr>
+      </w:pPr>
+      <w:r>
+        <w:rPr>
+          <w:rFonts w:ascii="Trebuchet MS" w:hAnsi="Trebuchet MS"/>
+        </w:rPr>
+        <w:t xml:space="preserve"># </w:t>
+      </w:r>
+    </w:p>
+    <w:p>
+      <w:pPr>
+        <w:rPr>
+          <w:rFonts w:ascii="Trebuchet MS" w:hAnsi="Trebuchet MS"/>
+        </w:rPr>
+      </w:pPr>
+      <w:r>
+        <w:rPr>
+          <w:rFonts w:ascii="Trebuchet MS" w:hAnsi="Trebuchet MS"/>
+        </w:rPr>
+        <w:t xml:space="preserve"># </w:t>
+      </w:r>
+    </w:p>
+    <w:p>
+      <w:pPr>
+        <w:rPr>
+          <w:rFonts w:ascii="Trebuchet MS" w:hAnsi="Trebuchet MS"/>
+        </w:rPr>
+      </w:pPr>
+      <w:r>
+        <w:rPr>
+          <w:rFonts w:ascii="Trebuchet MS" w:hAnsi="Trebuchet MS"/>
+        </w:rPr>
+        <w:t xml:space="preserve"># </w:t>
+      </w:r>
+    </w:p>
+    <w:p>
+      <w:pPr>
+        <w:rPr>
+          <w:rFonts w:ascii="Trebuchet MS" w:hAnsi="Trebuchet MS"/>
+        </w:rPr>
+      </w:pPr>
+      <w:r>
+        <w:rPr>
+          <w:rFonts w:ascii="Trebuchet MS" w:hAnsi="Trebuchet MS"/>
+        </w:rPr>
+        <w:t xml:space="preserve"># </w:t>
+      </w:r>
+    </w:p>
+    <w:p>
+      <w:pPr>
+        <w:rPr>
+          <w:rFonts w:ascii="Trebuchet MS" w:hAnsi="Trebuchet MS"/>
+        </w:rPr>
+      </w:pPr>
+      <w:r>
+        <w:rPr>
+          <w:rFonts w:ascii="Trebuchet MS" w:hAnsi="Trebuchet MS"/>
+        </w:rPr>
+        <w:t xml:space="preserve"># </w:t>
+      </w:r>
+    </w:p>
+    <w:p>
+      <w:pPr>
+        <w:rPr>
+          <w:rFonts w:ascii="Trebuchet MS" w:hAnsi="Trebuchet MS"/>
+        </w:rPr>
+      </w:pPr>
+      <w:r>
+        <w:rPr>
+          <w:rFonts w:ascii="Trebuchet MS" w:hAnsi="Trebuchet MS"/>
+        </w:rPr>
+        <w:t xml:space="preserve"># </w:t>
+      </w:r>
+    </w:p>
+    <w:p>
+      <w:pPr>
+        <w:rPr>
+          <w:rFonts w:ascii="Trebuchet MS" w:hAnsi="Trebuchet MS"/>
+        </w:rPr>
+      </w:pPr>
+      <w:r>
+        <w:rPr>
+          <w:rFonts w:ascii="Trebuchet MS" w:hAnsi="Trebuchet MS"/>
+        </w:rPr>
+        <w:t xml:space="preserve"># </w:t>
+      </w:r>
+    </w:p>
+    <w:p>
+      <w:pPr>
+        <w:rPr>
+          <w:rFonts w:ascii="Trebuchet MS" w:hAnsi="Trebuchet MS"/>
+        </w:rPr>
+      </w:pPr>
+      <w:r>
+        <w:rPr>
+          <w:rFonts w:ascii="Trebuchet MS" w:hAnsi="Trebuchet MS"/>
+        </w:rPr>
         <w:t xml:space="preserve"># </w:t>
       </w:r>
     </w:p>
@@ -5274,7 +6183,6 @@
     <w:basedOn w:val="Normal"/>
     <w:link w:val="HTMLPreformattedChar"/>
     <w:uiPriority w:val="99"/>
-    <w:semiHidden/>
     <w:unhideWhenUsed/>
     <w:rsid w:val="00AF786A"/>
     <w:pPr>
@@ -5310,7 +6218,6 @@
     <w:basedOn w:val="DefaultParagraphFont"/>
     <w:link w:val="HTMLPreformatted"/>
     <w:uiPriority w:val="99"/>
-    <w:semiHidden/>
     <w:rsid w:val="00AF786A"/>
     <w:rPr>
       <w:rFonts w:ascii="Courier New" w:eastAsia="Times New Roman" w:hAnsi="Courier New" w:cs="Courier New"/>

</xml_diff>

<commit_message>
- How to exit from a Node.js program
</commit_message>
<xml_diff>
--- a/node.js_official_doc.docx
+++ b/node.js_official_doc.docx
@@ -12,57 +12,19 @@
           <w:szCs w:val="26"/>
         </w:rPr>
       </w:pPr>
-      <w:r>
-        <w:rPr>
-          <w:rFonts w:ascii="Trebuchet MS" w:hAnsi="Trebuchet MS"/>
-          <w:b/>
-          <w:bCs/>
-          <w:sz w:val="26"/>
-          <w:szCs w:val="26"/>
-        </w:rPr>
-        <w:fldChar w:fldCharType="begin"/>
-      </w:r>
-      <w:r>
-        <w:rPr>
-          <w:rFonts w:ascii="Trebuchet MS" w:hAnsi="Trebuchet MS"/>
-          <w:b/>
-          <w:bCs/>
-          <w:sz w:val="26"/>
-          <w:szCs w:val="26"/>
-        </w:rPr>
-        <w:instrText xml:space="preserve"> HYPERLINK "https://nodejs.dev/learn/introduction-to-nodejs" </w:instrText>
-      </w:r>
-      <w:r>
-        <w:rPr>
-          <w:rFonts w:ascii="Trebuchet MS" w:hAnsi="Trebuchet MS"/>
-          <w:b/>
-          <w:bCs/>
-          <w:sz w:val="26"/>
-          <w:szCs w:val="26"/>
-        </w:rPr>
-        <w:fldChar w:fldCharType="separate"/>
-      </w:r>
-      <w:r>
-        <w:rPr>
-          <w:rStyle w:val="Hyperlink"/>
-          <w:rFonts w:ascii="Trebuchet MS" w:hAnsi="Trebuchet MS"/>
-          <w:b/>
-          <w:bCs/>
-          <w:sz w:val="26"/>
-          <w:szCs w:val="26"/>
-        </w:rPr>
-        <w:t>Introduction to Node.js</w:t>
-      </w:r>
-      <w:r>
-        <w:rPr>
-          <w:rFonts w:ascii="Trebuchet MS" w:hAnsi="Trebuchet MS"/>
-          <w:b/>
-          <w:bCs/>
-          <w:sz w:val="26"/>
-          <w:szCs w:val="26"/>
-        </w:rPr>
-        <w:fldChar w:fldCharType="end"/>
-      </w:r>
+      <w:hyperlink r:id="rId5" w:history="1">
+        <w:r>
+          <w:rPr>
+            <w:rStyle w:val="Hyperlink"/>
+            <w:rFonts w:ascii="Trebuchet MS" w:hAnsi="Trebuchet MS"/>
+            <w:b/>
+            <w:bCs/>
+            <w:sz w:val="26"/>
+            <w:szCs w:val="26"/>
+          </w:rPr>
+          <w:t>Introduction to Node.js</w:t>
+        </w:r>
+      </w:hyperlink>
     </w:p>
     <w:p>
       <w:pPr>
@@ -352,19 +314,11 @@
         </w:rPr>
         <w:t xml:space="preserve"># </w:t>
       </w:r>
-      <w:proofErr w:type="gramStart"/>
-      <w:r>
-        <w:rPr>
-          <w:rFonts w:ascii="Trebuchet MS" w:hAnsi="Trebuchet MS"/>
-        </w:rPr>
-        <w:t>The</w:t>
-      </w:r>
-      <w:proofErr w:type="gramEnd"/>
-      <w:r>
-        <w:rPr>
-          <w:rFonts w:ascii="Trebuchet MS" w:hAnsi="Trebuchet MS"/>
-        </w:rPr>
-        <w:t xml:space="preserve"> most common example Hello World of Node.js is a web server:</w:t>
+      <w:r>
+        <w:rPr>
+          <w:rFonts w:ascii="Trebuchet MS" w:hAnsi="Trebuchet MS"/>
+        </w:rPr>
+        <w:t>The most common example Hello World of Node.js is a web server:</w:t>
       </w:r>
     </w:p>
     <w:p>
@@ -379,8 +333,6 @@
           <w:lang w:eastAsia="en-IN"/>
         </w:rPr>
       </w:pPr>
-      <w:proofErr w:type="spellStart"/>
-      <w:proofErr w:type="gramStart"/>
       <w:r>
         <w:rPr>
           <w:rFonts w:ascii="Consolas" w:eastAsia="Times New Roman" w:hAnsi="Consolas" w:cs="Times New Roman"/>
@@ -391,8 +343,6 @@
         </w:rPr>
         <w:t>const</w:t>
       </w:r>
-      <w:proofErr w:type="spellEnd"/>
-      <w:proofErr w:type="gramEnd"/>
       <w:r>
         <w:rPr>
           <w:rFonts w:ascii="Consolas" w:eastAsia="Times New Roman" w:hAnsi="Consolas" w:cs="Times New Roman"/>
@@ -489,8 +439,6 @@
           <w:lang w:eastAsia="en-IN"/>
         </w:rPr>
       </w:pPr>
-      <w:proofErr w:type="spellStart"/>
-      <w:proofErr w:type="gramStart"/>
       <w:r>
         <w:rPr>
           <w:rFonts w:ascii="Consolas" w:eastAsia="Times New Roman" w:hAnsi="Consolas" w:cs="Times New Roman"/>
@@ -501,8 +449,6 @@
         </w:rPr>
         <w:t>const</w:t>
       </w:r>
-      <w:proofErr w:type="spellEnd"/>
-      <w:proofErr w:type="gramEnd"/>
       <w:r>
         <w:rPr>
           <w:rFonts w:ascii="Consolas" w:eastAsia="Times New Roman" w:hAnsi="Consolas" w:cs="Times New Roman"/>
@@ -566,8 +512,6 @@
           <w:lang w:eastAsia="en-IN"/>
         </w:rPr>
       </w:pPr>
-      <w:proofErr w:type="spellStart"/>
-      <w:proofErr w:type="gramStart"/>
       <w:r>
         <w:rPr>
           <w:rFonts w:ascii="Consolas" w:eastAsia="Times New Roman" w:hAnsi="Consolas" w:cs="Times New Roman"/>
@@ -578,8 +522,6 @@
         </w:rPr>
         <w:t>const</w:t>
       </w:r>
-      <w:proofErr w:type="spellEnd"/>
-      <w:proofErr w:type="gramEnd"/>
       <w:r>
         <w:rPr>
           <w:rFonts w:ascii="Consolas" w:eastAsia="Times New Roman" w:hAnsi="Consolas" w:cs="Times New Roman"/>
@@ -610,7 +552,6 @@
         </w:rPr>
         <w:t> = </w:t>
       </w:r>
-      <w:proofErr w:type="spellStart"/>
       <w:r>
         <w:rPr>
           <w:rFonts w:ascii="Consolas" w:eastAsia="Times New Roman" w:hAnsi="Consolas" w:cs="Times New Roman"/>
@@ -661,7 +602,6 @@
         </w:rPr>
         <w:t>PORT</w:t>
       </w:r>
-      <w:proofErr w:type="spellEnd"/>
       <w:r>
         <w:rPr>
           <w:rFonts w:ascii="Consolas" w:eastAsia="Times New Roman" w:hAnsi="Consolas" w:cs="Times New Roman"/>
@@ -698,8 +638,6 @@
           <w:lang w:eastAsia="en-IN"/>
         </w:rPr>
       </w:pPr>
-      <w:proofErr w:type="spellStart"/>
-      <w:proofErr w:type="gramStart"/>
       <w:r>
         <w:rPr>
           <w:rFonts w:ascii="Consolas" w:eastAsia="Times New Roman" w:hAnsi="Consolas" w:cs="Times New Roman"/>
@@ -710,8 +648,6 @@
         </w:rPr>
         <w:t>const</w:t>
       </w:r>
-      <w:proofErr w:type="spellEnd"/>
-      <w:proofErr w:type="gramEnd"/>
       <w:r>
         <w:rPr>
           <w:rFonts w:ascii="Consolas" w:eastAsia="Times New Roman" w:hAnsi="Consolas" w:cs="Times New Roman"/>
@@ -742,7 +678,6 @@
         </w:rPr>
         <w:t> = </w:t>
       </w:r>
-      <w:proofErr w:type="spellStart"/>
       <w:r>
         <w:rPr>
           <w:rFonts w:ascii="Consolas" w:eastAsia="Times New Roman" w:hAnsi="Consolas" w:cs="Times New Roman"/>
@@ -773,7 +708,6 @@
         </w:rPr>
         <w:t>createServer</w:t>
       </w:r>
-      <w:proofErr w:type="spellEnd"/>
       <w:r>
         <w:rPr>
           <w:rFonts w:ascii="Consolas" w:eastAsia="Times New Roman" w:hAnsi="Consolas" w:cs="Times New Roman"/>
@@ -784,7 +718,6 @@
         </w:rPr>
         <w:t>((</w:t>
       </w:r>
-      <w:proofErr w:type="spellStart"/>
       <w:r>
         <w:rPr>
           <w:rFonts w:ascii="Consolas" w:eastAsia="Times New Roman" w:hAnsi="Consolas" w:cs="Times New Roman"/>
@@ -795,7 +728,6 @@
         </w:rPr>
         <w:t>req</w:t>
       </w:r>
-      <w:proofErr w:type="spellEnd"/>
       <w:r>
         <w:rPr>
           <w:rFonts w:ascii="Consolas" w:eastAsia="Times New Roman" w:hAnsi="Consolas" w:cs="Times New Roman"/>
@@ -869,7 +801,6 @@
         </w:rPr>
         <w:t>  </w:t>
       </w:r>
-      <w:proofErr w:type="spellStart"/>
       <w:r>
         <w:rPr>
           <w:rFonts w:ascii="Consolas" w:eastAsia="Times New Roman" w:hAnsi="Consolas" w:cs="Times New Roman"/>
@@ -900,7 +831,6 @@
         </w:rPr>
         <w:t>statusCode</w:t>
       </w:r>
-      <w:proofErr w:type="spellEnd"/>
       <w:r>
         <w:rPr>
           <w:rFonts w:ascii="Consolas" w:eastAsia="Times New Roman" w:hAnsi="Consolas" w:cs="Times New Roman"/>
@@ -954,7 +884,6 @@
         </w:rPr>
         <w:t>  </w:t>
       </w:r>
-      <w:proofErr w:type="gramStart"/>
       <w:r>
         <w:rPr>
           <w:rFonts w:ascii="Consolas" w:eastAsia="Times New Roman" w:hAnsi="Consolas" w:cs="Times New Roman"/>
@@ -995,7 +924,6 @@
         </w:rPr>
         <w:t>(</w:t>
       </w:r>
-      <w:proofErr w:type="gramEnd"/>
       <w:r>
         <w:rPr>
           <w:rFonts w:ascii="Consolas" w:eastAsia="Times New Roman" w:hAnsi="Consolas" w:cs="Times New Roman"/>
@@ -1069,7 +997,6 @@
         </w:rPr>
         <w:t>  </w:t>
       </w:r>
-      <w:proofErr w:type="gramStart"/>
       <w:r>
         <w:rPr>
           <w:rFonts w:ascii="Consolas" w:eastAsia="Times New Roman" w:hAnsi="Consolas" w:cs="Times New Roman"/>
@@ -1110,7 +1037,6 @@
         </w:rPr>
         <w:t>(</w:t>
       </w:r>
-      <w:proofErr w:type="gramEnd"/>
       <w:r>
         <w:rPr>
           <w:rFonts w:ascii="Consolas" w:eastAsia="Times New Roman" w:hAnsi="Consolas" w:cs="Times New Roman"/>
@@ -1210,8 +1136,6 @@
           <w:lang w:eastAsia="en-IN"/>
         </w:rPr>
       </w:pPr>
-      <w:proofErr w:type="spellStart"/>
-      <w:proofErr w:type="gramStart"/>
       <w:r>
         <w:rPr>
           <w:rFonts w:ascii="Consolas" w:eastAsia="Times New Roman" w:hAnsi="Consolas" w:cs="Times New Roman"/>
@@ -1242,7 +1166,6 @@
         </w:rPr>
         <w:t>listen</w:t>
       </w:r>
-      <w:proofErr w:type="spellEnd"/>
       <w:r>
         <w:rPr>
           <w:rFonts w:ascii="Consolas" w:eastAsia="Times New Roman" w:hAnsi="Consolas" w:cs="Times New Roman"/>
@@ -1253,7 +1176,6 @@
         </w:rPr>
         <w:t>(</w:t>
       </w:r>
-      <w:proofErr w:type="gramEnd"/>
       <w:r>
         <w:rPr>
           <w:rFonts w:ascii="Consolas" w:eastAsia="Times New Roman" w:hAnsi="Consolas" w:cs="Times New Roman"/>
@@ -1337,7 +1259,6 @@
         </w:rPr>
         <w:t>  </w:t>
       </w:r>
-      <w:proofErr w:type="gramStart"/>
       <w:r>
         <w:rPr>
           <w:rFonts w:ascii="Consolas" w:eastAsia="Times New Roman" w:hAnsi="Consolas" w:cs="Times New Roman"/>
@@ -1378,7 +1299,6 @@
         </w:rPr>
         <w:t>(</w:t>
       </w:r>
-      <w:proofErr w:type="gramEnd"/>
       <w:r>
         <w:rPr>
           <w:rFonts w:ascii="Consolas" w:eastAsia="Times New Roman" w:hAnsi="Consolas" w:cs="Times New Roman"/>
@@ -1535,21 +1455,13 @@
         </w:rPr>
         <w:t xml:space="preserve"># </w:t>
       </w:r>
-      <w:proofErr w:type="gramStart"/>
-      <w:r>
-        <w:rPr>
-          <w:rFonts w:ascii="Trebuchet MS" w:hAnsi="Trebuchet MS"/>
-        </w:rPr>
-        <w:t>Whenever</w:t>
-      </w:r>
-      <w:proofErr w:type="gramEnd"/>
-      <w:r>
-        <w:rPr>
-          <w:rFonts w:ascii="Trebuchet MS" w:hAnsi="Trebuchet MS"/>
-        </w:rPr>
-        <w:t xml:space="preserve"> a new request is received, the </w:t>
-      </w:r>
-      <w:hyperlink r:id="rId5" w:anchor="http_event_request" w:history="1">
+      <w:r>
+        <w:rPr>
+          <w:rFonts w:ascii="Trebuchet MS" w:hAnsi="Trebuchet MS"/>
+        </w:rPr>
+        <w:t xml:space="preserve">Whenever a new request is received, the </w:t>
+      </w:r>
+      <w:hyperlink r:id="rId6" w:anchor="http_event_request" w:history="1">
         <w:r>
           <w:rPr>
             <w:rStyle w:val="Hyperlink"/>
@@ -1564,8 +1476,7 @@
         </w:rPr>
         <w:t xml:space="preserve"> is called, providing two objects: a request (an </w:t>
       </w:r>
-      <w:hyperlink r:id="rId6" w:anchor="http_class_http_incomingmessage" w:history="1">
-        <w:proofErr w:type="spellStart"/>
+      <w:hyperlink r:id="rId7" w:anchor="http_class_http_incomingmessage" w:history="1">
         <w:r>
           <w:rPr>
             <w:rStyle w:val="Hyperlink"/>
@@ -1573,7 +1484,6 @@
           </w:rPr>
           <w:t>http.IncomingMessage</w:t>
         </w:r>
-        <w:proofErr w:type="spellEnd"/>
       </w:hyperlink>
       <w:r>
         <w:rPr>
@@ -1581,8 +1491,7 @@
         </w:rPr>
         <w:t xml:space="preserve"> object) and a response (an </w:t>
       </w:r>
-      <w:hyperlink r:id="rId7" w:anchor="http_class_http_serverresponse" w:history="1">
-        <w:proofErr w:type="spellStart"/>
+      <w:hyperlink r:id="rId8" w:anchor="http_class_http_serverresponse" w:history="1">
         <w:r>
           <w:rPr>
             <w:rStyle w:val="Hyperlink"/>
@@ -1590,7 +1499,6 @@
           </w:rPr>
           <w:t>http.ServerResponse</w:t>
         </w:r>
-        <w:proofErr w:type="spellEnd"/>
       </w:hyperlink>
       <w:r>
         <w:rPr>
@@ -1654,33 +1562,11 @@
         </w:rPr>
         <w:t xml:space="preserve"># </w:t>
       </w:r>
-      <w:proofErr w:type="gramStart"/>
-      <w:r>
-        <w:rPr>
-          <w:rFonts w:ascii="Trebuchet MS" w:hAnsi="Trebuchet MS"/>
-        </w:rPr>
-        <w:t>we</w:t>
-      </w:r>
-      <w:proofErr w:type="gramEnd"/>
-      <w:r>
-        <w:rPr>
-          <w:rFonts w:ascii="Trebuchet MS" w:hAnsi="Trebuchet MS"/>
-        </w:rPr>
-        <w:t xml:space="preserve"> set the </w:t>
-      </w:r>
-      <w:proofErr w:type="spellStart"/>
-      <w:r>
-        <w:rPr>
-          <w:rFonts w:ascii="Trebuchet MS" w:hAnsi="Trebuchet MS"/>
-        </w:rPr>
-        <w:t>statusCode</w:t>
-      </w:r>
-      <w:proofErr w:type="spellEnd"/>
-      <w:r>
-        <w:rPr>
-          <w:rFonts w:ascii="Trebuchet MS" w:hAnsi="Trebuchet MS"/>
-        </w:rPr>
-        <w:t xml:space="preserve"> property to </w:t>
+      <w:r>
+        <w:rPr>
+          <w:rFonts w:ascii="Trebuchet MS" w:hAnsi="Trebuchet MS"/>
+        </w:rPr>
+        <w:t xml:space="preserve">we set the statusCode property to </w:t>
       </w:r>
       <w:r>
         <w:rPr>
@@ -1708,7 +1594,7 @@
           <w:szCs w:val="26"/>
         </w:rPr>
       </w:pPr>
-      <w:hyperlink r:id="rId8" w:anchor="nodejs-frameworks-and-tools" w:history="1">
+      <w:hyperlink r:id="rId9" w:anchor="nodejs-frameworks-and-tools" w:history="1">
         <w:r>
           <w:rPr>
             <w:rStyle w:val="Hyperlink"/>
@@ -1762,7 +1648,7 @@
           <w:szCs w:val="26"/>
         </w:rPr>
       </w:pPr>
-      <w:hyperlink r:id="rId9" w:history="1">
+      <w:hyperlink r:id="rId10" w:history="1">
         <w:r>
           <w:rPr>
             <w:rStyle w:val="Hyperlink"/>
@@ -1807,7 +1693,7 @@
         </w:rPr>
         <w:t xml:space="preserve">In comparison, JavaScript is </w:t>
       </w:r>
-      <w:hyperlink r:id="rId10" w:anchor="Beginnings_at_Netscape" w:history="1">
+      <w:hyperlink r:id="rId11" w:anchor="Beginnings_at_Netscape" w:history="1">
         <w:r>
           <w:rPr>
             <w:rStyle w:val="Hyperlink"/>
@@ -1822,7 +1708,7 @@
         </w:rPr>
         <w:t xml:space="preserve"> and the Web is </w:t>
       </w:r>
-      <w:hyperlink r:id="rId11" w:history="1">
+      <w:hyperlink r:id="rId12" w:history="1">
         <w:r>
           <w:rPr>
             <w:rStyle w:val="Hyperlink"/>
@@ -1855,7 +1741,7 @@
           <w:bCs/>
         </w:rPr>
       </w:pPr>
-      <w:hyperlink r:id="rId12" w:anchor="a-little-bit-of-history" w:history="1">
+      <w:hyperlink r:id="rId13" w:anchor="a-little-bit-of-history" w:history="1">
         <w:r>
           <w:rPr>
             <w:rStyle w:val="Hyperlink"/>
@@ -1931,7 +1817,7 @@
         </w:rPr>
         <w:t xml:space="preserve">, </w:t>
       </w:r>
-      <w:hyperlink r:id="rId13" w:history="1">
+      <w:hyperlink r:id="rId14" w:history="1">
         <w:r>
           <w:rPr>
             <w:rStyle w:val="Hyperlink"/>
@@ -1971,55 +1857,35 @@
           <w:i/>
           <w:iCs/>
         </w:rPr>
-        <w:t xml:space="preserve">Netscape </w:t>
-      </w:r>
-      <w:proofErr w:type="spellStart"/>
+        <w:t>Netscape LiveWire</w:t>
+      </w:r>
+      <w:r>
+        <w:rPr>
+          <w:rFonts w:ascii="Trebuchet MS" w:hAnsi="Trebuchet MS"/>
+        </w:rPr>
+        <w:t xml:space="preserve"> that could create </w:t>
+      </w:r>
+      <w:r>
+        <w:rPr>
+          <w:rFonts w:ascii="Trebuchet MS" w:hAnsi="Trebuchet MS"/>
+          <w:highlight w:val="yellow"/>
+        </w:rPr>
+        <w:t>dynamic pages using server-side JavaScript</w:t>
+      </w:r>
+      <w:r>
+        <w:rPr>
+          <w:rFonts w:ascii="Trebuchet MS" w:hAnsi="Trebuchet MS"/>
+        </w:rPr>
+        <w:t xml:space="preserve">. Unfortunately, </w:t>
+      </w:r>
       <w:r>
         <w:rPr>
           <w:rFonts w:ascii="Trebuchet MS" w:hAnsi="Trebuchet MS"/>
           <w:i/>
           <w:iCs/>
         </w:rPr>
-        <w:t>LiveWire</w:t>
-      </w:r>
-      <w:proofErr w:type="spellEnd"/>
-      <w:r>
-        <w:rPr>
-          <w:rFonts w:ascii="Trebuchet MS" w:hAnsi="Trebuchet MS"/>
-        </w:rPr>
-        <w:t xml:space="preserve"> that could create </w:t>
-      </w:r>
-      <w:r>
-        <w:rPr>
-          <w:rFonts w:ascii="Trebuchet MS" w:hAnsi="Trebuchet MS"/>
-          <w:highlight w:val="yellow"/>
-        </w:rPr>
-        <w:t>dynamic pages using server-side JavaScript</w:t>
-      </w:r>
-      <w:r>
-        <w:rPr>
-          <w:rFonts w:ascii="Trebuchet MS" w:hAnsi="Trebuchet MS"/>
-        </w:rPr>
-        <w:t xml:space="preserve">. Unfortunately, </w:t>
-      </w:r>
-      <w:r>
-        <w:rPr>
-          <w:rFonts w:ascii="Trebuchet MS" w:hAnsi="Trebuchet MS"/>
-          <w:i/>
-          <w:iCs/>
-        </w:rPr>
-        <w:t xml:space="preserve">Netscape </w:t>
-      </w:r>
-      <w:proofErr w:type="spellStart"/>
-      <w:r>
-        <w:rPr>
-          <w:rFonts w:ascii="Trebuchet MS" w:hAnsi="Trebuchet MS"/>
-          <w:i/>
-          <w:iCs/>
-        </w:rPr>
-        <w:t>LiveWire</w:t>
-      </w:r>
-      <w:proofErr w:type="spellEnd"/>
+        <w:t>Netscape LiveWire</w:t>
+      </w:r>
       <w:r>
         <w:rPr>
           <w:rFonts w:ascii="Trebuchet MS" w:hAnsi="Trebuchet MS"/>
@@ -2083,8 +1949,7 @@
         </w:rPr>
         <w:t xml:space="preserve">The first form of </w:t>
       </w:r>
-      <w:hyperlink r:id="rId14" w:history="1">
-        <w:proofErr w:type="spellStart"/>
+      <w:hyperlink r:id="rId15" w:history="1">
         <w:r>
           <w:rPr>
             <w:rStyle w:val="Hyperlink"/>
@@ -2092,7 +1957,6 @@
           </w:rPr>
           <w:t>npm</w:t>
         </w:r>
-        <w:proofErr w:type="spellEnd"/>
       </w:hyperlink>
       <w:r>
         <w:rPr>
@@ -2134,7 +1998,7 @@
           <w:szCs w:val="26"/>
         </w:rPr>
       </w:pPr>
-      <w:hyperlink r:id="rId15" w:history="1">
+      <w:hyperlink r:id="rId16" w:history="1">
         <w:r>
           <w:rPr>
             <w:rStyle w:val="Hyperlink"/>
@@ -2438,21 +2302,12 @@
           <w:highlight w:val="yellow"/>
         </w:rPr>
       </w:pPr>
-      <w:proofErr w:type="spellStart"/>
       <w:r>
         <w:rPr>
           <w:rFonts w:ascii="Trebuchet MS" w:hAnsi="Trebuchet MS"/>
           <w:highlight w:val="yellow"/>
         </w:rPr>
-        <w:t>ECMAScript</w:t>
-      </w:r>
-      <w:proofErr w:type="spellEnd"/>
-      <w:r>
-        <w:rPr>
-          <w:rFonts w:ascii="Trebuchet MS" w:hAnsi="Trebuchet MS"/>
-          <w:highlight w:val="yellow"/>
-        </w:rPr>
-        <w:t xml:space="preserve"> 6, 2016, 2017</w:t>
+        <w:t>ECMAScript 6, 2016, 2017</w:t>
       </w:r>
     </w:p>
     <w:p>
@@ -2475,19 +2330,11 @@
         <w:lastRenderedPageBreak/>
         <w:t xml:space="preserve"># </w:t>
       </w:r>
-      <w:proofErr w:type="gramStart"/>
-      <w:r>
-        <w:rPr>
-          <w:rFonts w:ascii="Trebuchet MS" w:hAnsi="Trebuchet MS"/>
-        </w:rPr>
-        <w:t>The</w:t>
-      </w:r>
-      <w:proofErr w:type="gramEnd"/>
-      <w:r>
-        <w:rPr>
-          <w:rFonts w:ascii="Trebuchet MS" w:hAnsi="Trebuchet MS"/>
-        </w:rPr>
-        <w:t xml:space="preserve"> following concepts are also key to </w:t>
+      <w:r>
+        <w:rPr>
+          <w:rFonts w:ascii="Trebuchet MS" w:hAnsi="Trebuchet MS"/>
+        </w:rPr>
+        <w:t xml:space="preserve">The following concepts are also key to </w:t>
       </w:r>
       <w:r>
         <w:rPr>
@@ -2519,17 +2366,8 @@
           <w:rFonts w:ascii="Trebuchet MS" w:hAnsi="Trebuchet MS"/>
           <w:highlight w:val="yellow"/>
         </w:rPr>
-        <w:t xml:space="preserve">Asynchronous programming and </w:t>
-      </w:r>
-      <w:proofErr w:type="spellStart"/>
-      <w:r>
-        <w:rPr>
-          <w:rFonts w:ascii="Trebuchet MS" w:hAnsi="Trebuchet MS"/>
-          <w:highlight w:val="yellow"/>
-        </w:rPr>
-        <w:t>callbacks</w:t>
-      </w:r>
-      <w:proofErr w:type="spellEnd"/>
+        <w:t>Asynchronous programming and callbacks</w:t>
+      </w:r>
     </w:p>
     <w:p>
       <w:pPr>
@@ -2580,21 +2418,12 @@
           <w:highlight w:val="yellow"/>
         </w:rPr>
       </w:pPr>
-      <w:proofErr w:type="spellStart"/>
       <w:r>
         <w:rPr>
           <w:rFonts w:ascii="Trebuchet MS" w:hAnsi="Trebuchet MS"/>
           <w:highlight w:val="yellow"/>
         </w:rPr>
-        <w:t>Async</w:t>
-      </w:r>
-      <w:proofErr w:type="spellEnd"/>
-      <w:r>
-        <w:rPr>
-          <w:rFonts w:ascii="Trebuchet MS" w:hAnsi="Trebuchet MS"/>
-          <w:highlight w:val="yellow"/>
-        </w:rPr>
-        <w:t xml:space="preserve"> and Await</w:t>
+        <w:t>Async and Await</w:t>
       </w:r>
     </w:p>
     <w:p>
@@ -2650,7 +2479,7 @@
           <w:bCs/>
         </w:rPr>
       </w:pPr>
-      <w:hyperlink r:id="rId16" w:history="1">
+      <w:hyperlink r:id="rId17" w:history="1">
         <w:r>
           <w:rPr>
             <w:rStyle w:val="Hyperlink"/>
@@ -2674,19 +2503,11 @@
         </w:rPr>
         <w:t xml:space="preserve"># </w:t>
       </w:r>
-      <w:proofErr w:type="gramStart"/>
-      <w:r>
-        <w:rPr>
-          <w:rFonts w:ascii="Trebuchet MS" w:hAnsi="Trebuchet MS"/>
-        </w:rPr>
-        <w:t>In</w:t>
-      </w:r>
-      <w:proofErr w:type="gramEnd"/>
-      <w:r>
-        <w:rPr>
-          <w:rFonts w:ascii="Trebuchet MS" w:hAnsi="Trebuchet MS"/>
-        </w:rPr>
-        <w:t xml:space="preserve"> the browser, most of the time </w:t>
+      <w:r>
+        <w:rPr>
+          <w:rFonts w:ascii="Trebuchet MS" w:hAnsi="Trebuchet MS"/>
+        </w:rPr>
+        <w:t xml:space="preserve">In the browser, most of the time </w:t>
       </w:r>
       <w:r>
         <w:rPr>
@@ -2740,87 +2561,56 @@
         </w:rPr>
         <w:t xml:space="preserve"># </w:t>
       </w:r>
-      <w:proofErr w:type="gramStart"/>
-      <w:r>
-        <w:rPr>
-          <w:rFonts w:ascii="Trebuchet MS" w:hAnsi="Trebuchet MS"/>
-        </w:rPr>
-        <w:t>And</w:t>
-      </w:r>
-      <w:proofErr w:type="gramEnd"/>
-      <w:r>
-        <w:rPr>
-          <w:rFonts w:ascii="Trebuchet MS" w:hAnsi="Trebuchet MS"/>
-        </w:rPr>
-        <w:t xml:space="preserve"> in the browser, we don't have all the nice APIs that Node.js provides through its modules, like the </w:t>
-      </w:r>
-      <w:proofErr w:type="spellStart"/>
-      <w:r>
-        <w:rPr>
-          <w:rFonts w:ascii="Trebuchet MS" w:hAnsi="Trebuchet MS"/>
-        </w:rPr>
-        <w:t>filesystem</w:t>
-      </w:r>
-      <w:proofErr w:type="spellEnd"/>
-      <w:r>
-        <w:rPr>
-          <w:rFonts w:ascii="Trebuchet MS" w:hAnsi="Trebuchet MS"/>
-        </w:rPr>
-        <w:t xml:space="preserve"> access functionality.</w:t>
-      </w:r>
-    </w:p>
-    <w:p>
-      <w:pPr>
-        <w:rPr>
-          <w:rFonts w:ascii="Trebuchet MS" w:hAnsi="Trebuchet MS"/>
-        </w:rPr>
-      </w:pPr>
-      <w:r>
-        <w:rPr>
-          <w:rFonts w:ascii="Trebuchet MS" w:hAnsi="Trebuchet MS"/>
-        </w:rPr>
-        <w:t xml:space="preserve"># </w:t>
-      </w:r>
-      <w:proofErr w:type="gramStart"/>
+      <w:r>
+        <w:rPr>
+          <w:rFonts w:ascii="Trebuchet MS" w:hAnsi="Trebuchet MS"/>
+        </w:rPr>
+        <w:t>And in the browser, we don't have all the nice APIs that Node.js provides through its modules, like the filesystem access functionality.</w:t>
+      </w:r>
+    </w:p>
+    <w:p>
+      <w:pPr>
+        <w:rPr>
+          <w:rFonts w:ascii="Trebuchet MS" w:hAnsi="Trebuchet MS"/>
+        </w:rPr>
+      </w:pPr>
+      <w:r>
+        <w:rPr>
+          <w:rFonts w:ascii="Trebuchet MS" w:hAnsi="Trebuchet MS"/>
+        </w:rPr>
+        <w:t xml:space="preserve"># </w:t>
+      </w:r>
       <w:r>
         <w:rPr>
           <w:rFonts w:ascii="Trebuchet MS" w:hAnsi="Trebuchet MS"/>
           <w:highlight w:val="yellow"/>
         </w:rPr>
-        <w:t>in</w:t>
-      </w:r>
-      <w:proofErr w:type="gramEnd"/>
+        <w:t>in Node.js you control the environment</w:t>
+      </w:r>
+      <w:r>
+        <w:rPr>
+          <w:rFonts w:ascii="Trebuchet MS" w:hAnsi="Trebuchet MS"/>
+        </w:rPr>
+        <w:t xml:space="preserve">. Unless you are building an open source application that anyone can deploy anywhere, </w:t>
+      </w:r>
       <w:r>
         <w:rPr>
           <w:rFonts w:ascii="Trebuchet MS" w:hAnsi="Trebuchet MS"/>
           <w:highlight w:val="yellow"/>
         </w:rPr>
-        <w:t xml:space="preserve"> Node.js you control the environment</w:t>
-      </w:r>
-      <w:r>
-        <w:rPr>
-          <w:rFonts w:ascii="Trebuchet MS" w:hAnsi="Trebuchet MS"/>
-        </w:rPr>
-        <w:t xml:space="preserve">. Unless you are building an open source application that anyone can deploy anywhere, </w:t>
+        <w:t>you know which version of Node.js you will run the application on</w:t>
+      </w:r>
+      <w:r>
+        <w:rPr>
+          <w:rFonts w:ascii="Trebuchet MS" w:hAnsi="Trebuchet MS"/>
+        </w:rPr>
+        <w:t xml:space="preserve">. </w:t>
       </w:r>
       <w:r>
         <w:rPr>
           <w:rFonts w:ascii="Trebuchet MS" w:hAnsi="Trebuchet MS"/>
           <w:highlight w:val="yellow"/>
         </w:rPr>
-        <w:t>you know which version of Node.js you will run the application on</w:t>
-      </w:r>
-      <w:r>
-        <w:rPr>
-          <w:rFonts w:ascii="Trebuchet MS" w:hAnsi="Trebuchet MS"/>
-        </w:rPr>
-        <w:t xml:space="preserve">. </w:t>
-      </w:r>
-      <w:r>
-        <w:rPr>
-          <w:rFonts w:ascii="Trebuchet MS" w:hAnsi="Trebuchet MS"/>
-          <w:highlight w:val="yellow"/>
-        </w:rPr>
         <w:t>Compared to the browser environment, where you don't get the luxury to choose what browser your visitors will use</w:t>
       </w:r>
       <w:r>
@@ -2842,52 +2632,30 @@
         </w:rPr>
         <w:t xml:space="preserve"># </w:t>
       </w:r>
-      <w:proofErr w:type="gramStart"/>
-      <w:r>
-        <w:rPr>
-          <w:rFonts w:ascii="Trebuchet MS" w:hAnsi="Trebuchet MS"/>
-        </w:rPr>
-        <w:t>you</w:t>
-      </w:r>
-      <w:proofErr w:type="gramEnd"/>
-      <w:r>
-        <w:rPr>
-          <w:rFonts w:ascii="Trebuchet MS" w:hAnsi="Trebuchet MS"/>
-        </w:rPr>
-        <w:t xml:space="preserve"> can write all the modern ES6-7-8-9 JavaScript that your Node.js version supports.</w:t>
-      </w:r>
-    </w:p>
-    <w:p>
-      <w:pPr>
-        <w:rPr>
-          <w:rFonts w:ascii="Trebuchet MS" w:hAnsi="Trebuchet MS"/>
-        </w:rPr>
-      </w:pPr>
-      <w:r>
-        <w:rPr>
-          <w:rFonts w:ascii="Trebuchet MS" w:hAnsi="Trebuchet MS"/>
-        </w:rPr>
-        <w:t xml:space="preserve"># </w:t>
-      </w:r>
-      <w:r>
-        <w:rPr>
-          <w:rFonts w:ascii="Trebuchet MS" w:hAnsi="Trebuchet MS"/>
-        </w:rPr>
-        <w:t xml:space="preserve">Since JavaScript moves so fast, but browsers can be a bit slow to upgrade, sometimes on the web you are stuck with using older JavaScript / </w:t>
-      </w:r>
-      <w:proofErr w:type="spellStart"/>
-      <w:r>
-        <w:rPr>
-          <w:rFonts w:ascii="Trebuchet MS" w:hAnsi="Trebuchet MS"/>
-        </w:rPr>
-        <w:t>ECMAScript</w:t>
-      </w:r>
-      <w:proofErr w:type="spellEnd"/>
-      <w:r>
-        <w:rPr>
-          <w:rFonts w:ascii="Trebuchet MS" w:hAnsi="Trebuchet MS"/>
-        </w:rPr>
-        <w:t xml:space="preserve"> releases.</w:t>
+      <w:r>
+        <w:rPr>
+          <w:rFonts w:ascii="Trebuchet MS" w:hAnsi="Trebuchet MS"/>
+        </w:rPr>
+        <w:t>you can write all the modern ES6-7-8-9 JavaScript that your Node.js version supports.</w:t>
+      </w:r>
+    </w:p>
+    <w:p>
+      <w:pPr>
+        <w:rPr>
+          <w:rFonts w:ascii="Trebuchet MS" w:hAnsi="Trebuchet MS"/>
+        </w:rPr>
+      </w:pPr>
+      <w:r>
+        <w:rPr>
+          <w:rFonts w:ascii="Trebuchet MS" w:hAnsi="Trebuchet MS"/>
+        </w:rPr>
+        <w:t xml:space="preserve"># </w:t>
+      </w:r>
+      <w:r>
+        <w:rPr>
+          <w:rFonts w:ascii="Trebuchet MS" w:hAnsi="Trebuchet MS"/>
+        </w:rPr>
+        <w:t>Since JavaScript moves so fast, but browsers can be a bit slow to upgrade, sometimes on the web you are stuck with using older JavaScript / ECMAScript releases.</w:t>
       </w:r>
     </w:p>
     <w:p>
@@ -2922,60 +2690,30 @@
         </w:rPr>
         <w:t xml:space="preserve"># </w:t>
       </w:r>
-      <w:proofErr w:type="gramStart"/>
-      <w:r>
-        <w:rPr>
-          <w:rFonts w:ascii="Trebuchet MS" w:hAnsi="Trebuchet MS"/>
-        </w:rPr>
-        <w:t>Another</w:t>
-      </w:r>
-      <w:proofErr w:type="gramEnd"/>
-      <w:r>
-        <w:rPr>
-          <w:rFonts w:ascii="Trebuchet MS" w:hAnsi="Trebuchet MS"/>
-        </w:rPr>
-        <w:t xml:space="preserve"> difference is that Node.js uses the </w:t>
-      </w:r>
-      <w:proofErr w:type="spellStart"/>
-      <w:r>
-        <w:rPr>
-          <w:rFonts w:ascii="Trebuchet MS" w:hAnsi="Trebuchet MS"/>
-        </w:rPr>
-        <w:t>CommonJS</w:t>
-      </w:r>
-      <w:proofErr w:type="spellEnd"/>
-      <w:r>
-        <w:rPr>
-          <w:rFonts w:ascii="Trebuchet MS" w:hAnsi="Trebuchet MS"/>
-        </w:rPr>
-        <w:t xml:space="preserve"> module system, while in the browser we are starting to see the ES Modules standard being implemented.</w:t>
-      </w:r>
-    </w:p>
-    <w:p>
-      <w:pPr>
-        <w:rPr>
-          <w:rFonts w:ascii="Trebuchet MS" w:hAnsi="Trebuchet MS"/>
-        </w:rPr>
-      </w:pPr>
-      <w:r>
-        <w:rPr>
-          <w:rFonts w:ascii="Trebuchet MS" w:hAnsi="Trebuchet MS"/>
-        </w:rPr>
-        <w:t xml:space="preserve"># </w:t>
-      </w:r>
-      <w:proofErr w:type="gramStart"/>
-      <w:r>
-        <w:rPr>
-          <w:rFonts w:ascii="Trebuchet MS" w:hAnsi="Trebuchet MS"/>
-        </w:rPr>
-        <w:t>this</w:t>
-      </w:r>
-      <w:proofErr w:type="gramEnd"/>
-      <w:r>
-        <w:rPr>
-          <w:rFonts w:ascii="Trebuchet MS" w:hAnsi="Trebuchet MS"/>
-        </w:rPr>
-        <w:t xml:space="preserve"> means that for the time being </w:t>
+      <w:r>
+        <w:rPr>
+          <w:rFonts w:ascii="Trebuchet MS" w:hAnsi="Trebuchet MS"/>
+        </w:rPr>
+        <w:t>Another difference is that Node.js uses the CommonJS module system, while in the browser we are starting to see the ES Modules standard being implemented.</w:t>
+      </w:r>
+    </w:p>
+    <w:p>
+      <w:pPr>
+        <w:rPr>
+          <w:rFonts w:ascii="Trebuchet MS" w:hAnsi="Trebuchet MS"/>
+        </w:rPr>
+      </w:pPr>
+      <w:r>
+        <w:rPr>
+          <w:rFonts w:ascii="Trebuchet MS" w:hAnsi="Trebuchet MS"/>
+        </w:rPr>
+        <w:t xml:space="preserve"># </w:t>
+      </w:r>
+      <w:r>
+        <w:rPr>
+          <w:rFonts w:ascii="Trebuchet MS" w:hAnsi="Trebuchet MS"/>
+        </w:rPr>
+        <w:t xml:space="preserve">this means that for the time being </w:t>
       </w:r>
       <w:r>
         <w:rPr>
@@ -3008,7 +2746,7 @@
           <w:szCs w:val="26"/>
         </w:rPr>
       </w:pPr>
-      <w:hyperlink r:id="rId17" w:history="1">
+      <w:hyperlink r:id="rId18" w:history="1">
         <w:r>
           <w:rPr>
             <w:rStyle w:val="Hyperlink"/>
@@ -3125,7 +2863,7 @@
           <w:bCs/>
         </w:rPr>
       </w:pPr>
-      <w:hyperlink r:id="rId18" w:anchor="other-js-engines" w:history="1">
+      <w:hyperlink r:id="rId19" w:anchor="other-js-engines" w:history="1">
         <w:r>
           <w:rPr>
             <w:rStyle w:val="Hyperlink"/>
@@ -3149,19 +2887,11 @@
         </w:rPr>
         <w:t xml:space="preserve"># </w:t>
       </w:r>
-      <w:proofErr w:type="gramStart"/>
-      <w:r>
-        <w:rPr>
-          <w:rFonts w:ascii="Trebuchet MS" w:hAnsi="Trebuchet MS"/>
-        </w:rPr>
-        <w:t>Other</w:t>
-      </w:r>
-      <w:proofErr w:type="gramEnd"/>
-      <w:r>
-        <w:rPr>
-          <w:rFonts w:ascii="Trebuchet MS" w:hAnsi="Trebuchet MS"/>
-        </w:rPr>
-        <w:t xml:space="preserve"> browsers have their own JavaScript engine:</w:t>
+      <w:r>
+        <w:rPr>
+          <w:rFonts w:ascii="Trebuchet MS" w:hAnsi="Trebuchet MS"/>
+        </w:rPr>
+        <w:t>Other browsers have their own JavaScript engine:</w:t>
       </w:r>
     </w:p>
     <w:p>
@@ -3180,8 +2910,7 @@
         </w:rPr>
         <w:t xml:space="preserve">Firefox has </w:t>
       </w:r>
-      <w:hyperlink r:id="rId19" w:history="1">
-        <w:proofErr w:type="spellStart"/>
+      <w:hyperlink r:id="rId20" w:history="1">
         <w:r>
           <w:rPr>
             <w:rStyle w:val="Hyperlink"/>
@@ -3191,7 +2920,6 @@
           </w:rPr>
           <w:t>SpiderMonkey</w:t>
         </w:r>
-        <w:proofErr w:type="spellEnd"/>
       </w:hyperlink>
     </w:p>
     <w:p>
@@ -3210,8 +2938,7 @@
         </w:rPr>
         <w:t xml:space="preserve">Safari has </w:t>
       </w:r>
-      <w:hyperlink r:id="rId20" w:history="1">
-        <w:proofErr w:type="spellStart"/>
+      <w:hyperlink r:id="rId21" w:history="1">
         <w:r>
           <w:rPr>
             <w:rStyle w:val="Hyperlink"/>
@@ -3221,7 +2948,6 @@
           </w:rPr>
           <w:t>JavaScriptCore</w:t>
         </w:r>
-        <w:proofErr w:type="spellEnd"/>
       </w:hyperlink>
       <w:r>
         <w:rPr>
@@ -3246,7 +2972,7 @@
         </w:rPr>
         <w:t xml:space="preserve">Edge was originally based on </w:t>
       </w:r>
-      <w:hyperlink r:id="rId21" w:history="1">
+      <w:hyperlink r:id="rId22" w:history="1">
         <w:r>
           <w:rPr>
             <w:rStyle w:val="Hyperlink"/>
@@ -3263,7 +2989,7 @@
         </w:rPr>
         <w:t xml:space="preserve"> but has more recently been </w:t>
       </w:r>
-      <w:hyperlink r:id="rId22" w:history="1">
+      <w:hyperlink r:id="rId23" w:history="1">
         <w:r>
           <w:rPr>
             <w:rStyle w:val="Hyperlink"/>
@@ -3291,21 +3017,13 @@
         </w:rPr>
         <w:t xml:space="preserve"># </w:t>
       </w:r>
-      <w:proofErr w:type="gramStart"/>
-      <w:r>
-        <w:rPr>
-          <w:rFonts w:ascii="Trebuchet MS" w:hAnsi="Trebuchet MS"/>
-        </w:rPr>
-        <w:t>All</w:t>
-      </w:r>
-      <w:proofErr w:type="gramEnd"/>
-      <w:r>
-        <w:rPr>
-          <w:rFonts w:ascii="Trebuchet MS" w:hAnsi="Trebuchet MS"/>
-        </w:rPr>
-        <w:t xml:space="preserve"> those engines implement the </w:t>
-      </w:r>
-      <w:hyperlink r:id="rId23" w:history="1">
+      <w:r>
+        <w:rPr>
+          <w:rFonts w:ascii="Trebuchet MS" w:hAnsi="Trebuchet MS"/>
+        </w:rPr>
+        <w:t xml:space="preserve">All those engines implement the </w:t>
+      </w:r>
+      <w:hyperlink r:id="rId24" w:history="1">
         <w:r>
           <w:rPr>
             <w:rStyle w:val="Hyperlink"/>
@@ -3320,40 +3038,31 @@
         </w:rPr>
         <w:t xml:space="preserve">, also called </w:t>
       </w:r>
-      <w:proofErr w:type="spellStart"/>
       <w:r>
         <w:rPr>
           <w:rFonts w:ascii="Trebuchet MS" w:hAnsi="Trebuchet MS"/>
           <w:highlight w:val="yellow"/>
         </w:rPr>
-        <w:t>ECMAScript</w:t>
-      </w:r>
-      <w:proofErr w:type="spellEnd"/>
+        <w:t>ECMAScript, the standard used by JavaScript.</w:t>
+      </w:r>
+    </w:p>
+    <w:p>
+      <w:pPr>
+        <w:rPr>
+          <w:rFonts w:ascii="Trebuchet MS" w:hAnsi="Trebuchet MS"/>
+        </w:rPr>
+      </w:pPr>
+      <w:r>
+        <w:rPr>
+          <w:rFonts w:ascii="Trebuchet MS" w:hAnsi="Trebuchet MS"/>
+        </w:rPr>
+        <w:t xml:space="preserve"># </w:t>
+      </w:r>
       <w:r>
         <w:rPr>
           <w:rFonts w:ascii="Trebuchet MS" w:hAnsi="Trebuchet MS"/>
           <w:highlight w:val="yellow"/>
         </w:rPr>
-        <w:t>, the standard used by JavaScript.</w:t>
-      </w:r>
-    </w:p>
-    <w:p>
-      <w:pPr>
-        <w:rPr>
-          <w:rFonts w:ascii="Trebuchet MS" w:hAnsi="Trebuchet MS"/>
-        </w:rPr>
-      </w:pPr>
-      <w:r>
-        <w:rPr>
-          <w:rFonts w:ascii="Trebuchet MS" w:hAnsi="Trebuchet MS"/>
-        </w:rPr>
-        <w:t xml:space="preserve"># </w:t>
-      </w:r>
-      <w:r>
-        <w:rPr>
-          <w:rFonts w:ascii="Trebuchet MS" w:hAnsi="Trebuchet MS"/>
-          <w:highlight w:val="yellow"/>
-        </w:rPr>
         <w:t>V8 is written in C++</w:t>
       </w:r>
       <w:r>
@@ -3375,21 +3084,13 @@
         </w:rPr>
         <w:t xml:space="preserve"># </w:t>
       </w:r>
-      <w:proofErr w:type="gramStart"/>
-      <w:r>
-        <w:rPr>
-          <w:rFonts w:ascii="Trebuchet MS" w:hAnsi="Trebuchet MS"/>
-        </w:rPr>
-        <w:t>the</w:t>
-      </w:r>
-      <w:proofErr w:type="gramEnd"/>
-      <w:r>
-        <w:rPr>
-          <w:rFonts w:ascii="Trebuchet MS" w:hAnsi="Trebuchet MS"/>
-        </w:rPr>
-        <w:t xml:space="preserve"> </w:t>
-      </w:r>
-      <w:hyperlink r:id="rId24" w:history="1">
+      <w:r>
+        <w:rPr>
+          <w:rFonts w:ascii="Trebuchet MS" w:hAnsi="Trebuchet MS"/>
+        </w:rPr>
+        <w:t xml:space="preserve">the </w:t>
+      </w:r>
+      <w:hyperlink r:id="rId25" w:history="1">
         <w:r>
           <w:rPr>
             <w:rStyle w:val="Hyperlink"/>
@@ -3407,7 +3108,7 @@
           <w:bCs/>
         </w:rPr>
       </w:pPr>
-      <w:hyperlink r:id="rId25" w:anchor="compilation" w:history="1">
+      <w:hyperlink r:id="rId26" w:anchor="compilation" w:history="1">
         <w:r>
           <w:rPr>
             <w:rStyle w:val="Hyperlink"/>
@@ -3480,21 +3181,7 @@
         <w:rPr>
           <w:rFonts w:ascii="Trebuchet MS" w:hAnsi="Trebuchet MS"/>
         </w:rPr>
-        <w:t xml:space="preserve">This has been happening since 2009, when the </w:t>
-      </w:r>
-      <w:proofErr w:type="spellStart"/>
-      <w:r>
-        <w:rPr>
-          <w:rFonts w:ascii="Trebuchet MS" w:hAnsi="Trebuchet MS"/>
-        </w:rPr>
-        <w:t>SpiderMonkey</w:t>
-      </w:r>
-      <w:proofErr w:type="spellEnd"/>
-      <w:r>
-        <w:rPr>
-          <w:rFonts w:ascii="Trebuchet MS" w:hAnsi="Trebuchet MS"/>
-        </w:rPr>
-        <w:t xml:space="preserve"> JavaScript compiler was added to Firefox 3.5, and everyone followed this idea.</w:t>
+        <w:t>This has been happening since 2009, when the SpiderMonkey JavaScript compiler was added to Firefox 3.5, and everyone followed this idea.</w:t>
       </w:r>
     </w:p>
     <w:p>
@@ -3611,21 +3298,7 @@
         <w:rPr>
           <w:rFonts w:ascii="Trebuchet MS" w:hAnsi="Trebuchet MS"/>
         </w:rPr>
-        <w:t xml:space="preserve">, once done it's going to be much more </w:t>
-      </w:r>
-      <w:proofErr w:type="spellStart"/>
-      <w:r>
-        <w:rPr>
-          <w:rFonts w:ascii="Trebuchet MS" w:hAnsi="Trebuchet MS"/>
-        </w:rPr>
-        <w:t>performant</w:t>
-      </w:r>
-      <w:proofErr w:type="spellEnd"/>
-      <w:r>
-        <w:rPr>
-          <w:rFonts w:ascii="Trebuchet MS" w:hAnsi="Trebuchet MS"/>
-        </w:rPr>
-        <w:t xml:space="preserve"> than purely interpreted code.</w:t>
+        <w:t>, once done it's going to be much more performant than purely interpreted code.</w:t>
       </w:r>
     </w:p>
     <w:p>
@@ -3646,7 +3319,7 @@
           <w:u w:val="single"/>
         </w:rPr>
       </w:pPr>
-      <w:hyperlink r:id="rId26" w:history="1">
+      <w:hyperlink r:id="rId27" w:history="1">
         <w:r>
           <w:rPr>
             <w:rStyle w:val="Hyperlink"/>
@@ -3672,19 +3345,11 @@
         </w:rPr>
         <w:t xml:space="preserve"># </w:t>
       </w:r>
-      <w:proofErr w:type="gramStart"/>
-      <w:r>
-        <w:rPr>
-          <w:rFonts w:ascii="Trebuchet MS" w:hAnsi="Trebuchet MS"/>
-        </w:rPr>
-        <w:t>usual</w:t>
-      </w:r>
-      <w:proofErr w:type="gramEnd"/>
-      <w:r>
-        <w:rPr>
-          <w:rFonts w:ascii="Trebuchet MS" w:hAnsi="Trebuchet MS"/>
-        </w:rPr>
-        <w:t xml:space="preserve"> way to run a Node.js program is to run the </w:t>
+      <w:r>
+        <w:rPr>
+          <w:rFonts w:ascii="Trebuchet MS" w:hAnsi="Trebuchet MS"/>
+        </w:rPr>
+        <w:t xml:space="preserve">usual way to run a Node.js program is to run the </w:t>
       </w:r>
       <w:r>
         <w:rPr>
@@ -3704,87 +3369,63 @@
         </w:rPr>
         <w:t xml:space="preserve"> </w:t>
       </w:r>
-      <w:proofErr w:type="gramStart"/>
       <w:r>
         <w:rPr>
           <w:rStyle w:val="token"/>
         </w:rPr>
+        <w:t>node app.js</w:t>
+      </w:r>
+    </w:p>
+    <w:p>
+      <w:pPr>
+        <w:rPr>
+          <w:rFonts w:ascii="Trebuchet MS" w:hAnsi="Trebuchet MS"/>
+        </w:rPr>
+      </w:pPr>
+      <w:r>
+        <w:rPr>
+          <w:rFonts w:ascii="Trebuchet MS" w:hAnsi="Trebuchet MS"/>
+        </w:rPr>
+        <w:t xml:space="preserve"># </w:t>
+      </w:r>
+      <w:r>
+        <w:rPr>
+          <w:rFonts w:ascii="Trebuchet MS" w:hAnsi="Trebuchet MS"/>
+        </w:rPr>
+        <w:t xml:space="preserve">Above, you are explicitly telling the shell to run your script with </w:t>
+      </w:r>
+      <w:r>
+        <w:rPr>
+          <w:rFonts w:ascii="Trebuchet MS" w:hAnsi="Trebuchet MS"/>
+          <w:b/>
+        </w:rPr>
         <w:t>node</w:t>
       </w:r>
-      <w:proofErr w:type="gramEnd"/>
-      <w:r>
-        <w:rPr>
-          <w:rStyle w:val="token"/>
-        </w:rPr>
-        <w:t xml:space="preserve"> app.js</w:t>
-      </w:r>
-    </w:p>
-    <w:p>
-      <w:pPr>
-        <w:rPr>
-          <w:rFonts w:ascii="Trebuchet MS" w:hAnsi="Trebuchet MS"/>
-        </w:rPr>
-      </w:pPr>
-      <w:r>
-        <w:rPr>
-          <w:rFonts w:ascii="Trebuchet MS" w:hAnsi="Trebuchet MS"/>
-        </w:rPr>
-        <w:t xml:space="preserve"># </w:t>
-      </w:r>
-      <w:proofErr w:type="gramStart"/>
-      <w:r>
-        <w:rPr>
-          <w:rFonts w:ascii="Trebuchet MS" w:hAnsi="Trebuchet MS"/>
-        </w:rPr>
-        <w:t>Above</w:t>
-      </w:r>
-      <w:proofErr w:type="gramEnd"/>
-      <w:r>
-        <w:rPr>
-          <w:rFonts w:ascii="Trebuchet MS" w:hAnsi="Trebuchet MS"/>
-        </w:rPr>
-        <w:t xml:space="preserve">, you are explicitly telling the shell to run your script with </w:t>
-      </w:r>
-      <w:r>
+      <w:r>
+        <w:rPr>
+          <w:rFonts w:ascii="Trebuchet MS" w:hAnsi="Trebuchet MS"/>
+        </w:rPr>
+        <w:t>.</w:t>
+      </w:r>
+    </w:p>
+    <w:p>
+      <w:pPr>
         <w:rPr>
           <w:rFonts w:ascii="Trebuchet MS" w:hAnsi="Trebuchet MS"/>
           <w:b/>
         </w:rPr>
-        <w:t>node</w:t>
-      </w:r>
-      <w:r>
-        <w:rPr>
-          <w:rFonts w:ascii="Trebuchet MS" w:hAnsi="Trebuchet MS"/>
-        </w:rPr>
-        <w:t>.</w:t>
-      </w:r>
-    </w:p>
-    <w:p>
-      <w:pPr>
-        <w:rPr>
-          <w:rFonts w:ascii="Trebuchet MS" w:hAnsi="Trebuchet MS"/>
-          <w:b/>
-        </w:rPr>
-      </w:pPr>
-      <w:r>
-        <w:rPr>
-          <w:rFonts w:ascii="Trebuchet MS" w:hAnsi="Trebuchet MS"/>
-        </w:rPr>
-        <w:t xml:space="preserve"># </w:t>
-      </w:r>
-      <w:proofErr w:type="gramStart"/>
-      <w:r>
-        <w:rPr>
-          <w:rFonts w:ascii="Trebuchet MS" w:hAnsi="Trebuchet MS"/>
-        </w:rPr>
-        <w:t>You</w:t>
-      </w:r>
-      <w:proofErr w:type="gramEnd"/>
-      <w:r>
-        <w:rPr>
-          <w:rFonts w:ascii="Trebuchet MS" w:hAnsi="Trebuchet MS"/>
-        </w:rPr>
-        <w:t xml:space="preserve"> can also embed this information into your JavaScript file with a "</w:t>
+      </w:pPr>
+      <w:r>
+        <w:rPr>
+          <w:rFonts w:ascii="Trebuchet MS" w:hAnsi="Trebuchet MS"/>
+        </w:rPr>
+        <w:t xml:space="preserve"># </w:t>
+      </w:r>
+      <w:r>
+        <w:rPr>
+          <w:rFonts w:ascii="Trebuchet MS" w:hAnsi="Trebuchet MS"/>
+        </w:rPr>
+        <w:t>You can also embed this information into your JavaScript file with a "</w:t>
       </w:r>
       <w:r>
         <w:rPr>
@@ -3849,7 +3490,6 @@
           <w:lang w:eastAsia="en-IN"/>
         </w:rPr>
       </w:pPr>
-      <w:proofErr w:type="gramStart"/>
       <w:r>
         <w:rPr>
           <w:rFonts w:ascii="Courier New" w:eastAsia="Times New Roman" w:hAnsi="Courier New" w:cs="Courier New"/>
@@ -3858,18 +3498,7 @@
           <w:szCs w:val="20"/>
           <w:lang w:eastAsia="en-IN"/>
         </w:rPr>
-        <w:t>#!/</w:t>
-      </w:r>
-      <w:proofErr w:type="gramEnd"/>
-      <w:r>
-        <w:rPr>
-          <w:rFonts w:ascii="Courier New" w:eastAsia="Times New Roman" w:hAnsi="Courier New" w:cs="Courier New"/>
-          <w:b/>
-          <w:sz w:val="20"/>
-          <w:szCs w:val="20"/>
-          <w:lang w:eastAsia="en-IN"/>
-        </w:rPr>
-        <w:t>usr/bin/node</w:t>
+        <w:t>#!/usr/bin/node</w:t>
       </w:r>
     </w:p>
     <w:p>
@@ -3914,19 +3543,11 @@
         </w:rPr>
         <w:t xml:space="preserve"># </w:t>
       </w:r>
-      <w:proofErr w:type="gramStart"/>
-      <w:r>
-        <w:rPr>
-          <w:rFonts w:ascii="Trebuchet MS" w:hAnsi="Trebuchet MS"/>
-        </w:rPr>
-        <w:t>Above</w:t>
-      </w:r>
-      <w:proofErr w:type="gramEnd"/>
-      <w:r>
-        <w:rPr>
-          <w:rFonts w:ascii="Trebuchet MS" w:hAnsi="Trebuchet MS"/>
-        </w:rPr>
-        <w:t>, we are explicitly giving the absolute path of interpreter. Not all operating systems have node in the bin folder, but all should have env. You can tell the OS to run env with node as parameter:</w:t>
+      <w:r>
+        <w:rPr>
+          <w:rFonts w:ascii="Trebuchet MS" w:hAnsi="Trebuchet MS"/>
+        </w:rPr>
+        <w:t>Above, we are explicitly giving the absolute path of interpreter. Not all operating systems have node in the bin folder, but all should have env. You can tell the OS to run env with node as parameter:</w:t>
       </w:r>
     </w:p>
     <w:p>
@@ -3958,7 +3579,6 @@
           <w:lang w:eastAsia="en-IN"/>
         </w:rPr>
       </w:pPr>
-      <w:proofErr w:type="gramStart"/>
       <w:r>
         <w:rPr>
           <w:rFonts w:ascii="Courier New" w:eastAsia="Times New Roman" w:hAnsi="Courier New" w:cs="Courier New"/>
@@ -3967,18 +3587,7 @@
           <w:szCs w:val="20"/>
           <w:lang w:eastAsia="en-IN"/>
         </w:rPr>
-        <w:t>#!/</w:t>
-      </w:r>
-      <w:proofErr w:type="gramEnd"/>
-      <w:r>
-        <w:rPr>
-          <w:rFonts w:ascii="Courier New" w:eastAsia="Times New Roman" w:hAnsi="Courier New" w:cs="Courier New"/>
-          <w:b/>
-          <w:sz w:val="20"/>
-          <w:szCs w:val="20"/>
-          <w:lang w:eastAsia="en-IN"/>
-        </w:rPr>
-        <w:t>usr/bin/env node</w:t>
+        <w:t>#!/usr/bin/env node</w:t>
       </w:r>
     </w:p>
     <w:p>
@@ -4040,19 +3649,11 @@
         </w:rPr>
         <w:t xml:space="preserve"># </w:t>
       </w:r>
-      <w:proofErr w:type="gramStart"/>
-      <w:r>
-        <w:rPr>
-          <w:rFonts w:ascii="Trebuchet MS" w:hAnsi="Trebuchet MS"/>
-        </w:rPr>
-        <w:t>To</w:t>
-      </w:r>
-      <w:proofErr w:type="gramEnd"/>
-      <w:r>
-        <w:rPr>
-          <w:rFonts w:ascii="Trebuchet MS" w:hAnsi="Trebuchet MS"/>
-        </w:rPr>
-        <w:t xml:space="preserve"> use a shebang, your file should have executable permission. You can give app.js the executable permission by running:</w:t>
+      <w:r>
+        <w:rPr>
+          <w:rFonts w:ascii="Trebuchet MS" w:hAnsi="Trebuchet MS"/>
+        </w:rPr>
+        <w:t>To use a shebang, your file should have executable permission. You can give app.js the executable permission by running:</w:t>
       </w:r>
     </w:p>
     <w:p>
@@ -4083,8 +3684,6 @@
           <w:lang w:eastAsia="en-IN"/>
         </w:rPr>
       </w:pPr>
-      <w:proofErr w:type="spellStart"/>
-      <w:proofErr w:type="gramStart"/>
       <w:r>
         <w:rPr>
           <w:rFonts w:ascii="Courier New" w:eastAsia="Times New Roman" w:hAnsi="Courier New" w:cs="Courier New"/>
@@ -4093,38 +3692,7 @@
           <w:lang w:eastAsia="en-IN"/>
         </w:rPr>
         <w:lastRenderedPageBreak/>
-        <w:t>chmod</w:t>
-      </w:r>
-      <w:proofErr w:type="spellEnd"/>
-      <w:proofErr w:type="gramEnd"/>
-      <w:r>
-        <w:rPr>
-          <w:rFonts w:ascii="Courier New" w:eastAsia="Times New Roman" w:hAnsi="Courier New" w:cs="Courier New"/>
-          <w:sz w:val="20"/>
-          <w:szCs w:val="20"/>
-          <w:lang w:eastAsia="en-IN"/>
-        </w:rPr>
-        <w:t xml:space="preserve"> </w:t>
-      </w:r>
-      <w:proofErr w:type="spellStart"/>
-      <w:r>
-        <w:rPr>
-          <w:rFonts w:ascii="Courier New" w:eastAsia="Times New Roman" w:hAnsi="Courier New" w:cs="Courier New"/>
-          <w:sz w:val="20"/>
-          <w:szCs w:val="20"/>
-          <w:lang w:eastAsia="en-IN"/>
-        </w:rPr>
-        <w:t>u+x</w:t>
-      </w:r>
-      <w:proofErr w:type="spellEnd"/>
-      <w:r>
-        <w:rPr>
-          <w:rFonts w:ascii="Courier New" w:eastAsia="Times New Roman" w:hAnsi="Courier New" w:cs="Courier New"/>
-          <w:sz w:val="20"/>
-          <w:szCs w:val="20"/>
-          <w:lang w:eastAsia="en-IN"/>
-        </w:rPr>
-        <w:t xml:space="preserve"> app.js</w:t>
+        <w:t>chmod u+x app.js</w:t>
       </w:r>
     </w:p>
     <w:p>
@@ -4143,7 +3711,7 @@
           <w:u w:val="single"/>
         </w:rPr>
       </w:pPr>
-      <w:hyperlink r:id="rId27" w:anchor="restart-the-application-automatically" w:history="1">
+      <w:hyperlink r:id="rId28" w:anchor="restart-the-application-automatically" w:history="1">
         <w:r>
           <w:rPr>
             <w:rStyle w:val="Hyperlink"/>
@@ -4151,25 +3719,1760 @@
             <w:b/>
             <w:bCs/>
           </w:rPr>
-          <w:t>Restart the application a</w:t>
+          <w:t>Restart the application automatically</w:t>
         </w:r>
+      </w:hyperlink>
+    </w:p>
+    <w:p>
+      <w:pPr>
+        <w:rPr>
+          <w:rFonts w:ascii="Trebuchet MS" w:hAnsi="Trebuchet MS"/>
+        </w:rPr>
+      </w:pPr>
+    </w:p>
+    <w:p>
+      <w:pPr>
+        <w:rPr>
+          <w:rFonts w:ascii="Trebuchet MS" w:hAnsi="Trebuchet MS"/>
+        </w:rPr>
+      </w:pPr>
+      <w:r>
+        <w:rPr>
+          <w:rFonts w:ascii="Trebuchet MS" w:hAnsi="Trebuchet MS"/>
+        </w:rPr>
+        <w:t xml:space="preserve"># </w:t>
+      </w:r>
+      <w:r>
+        <w:rPr>
+          <w:rFonts w:ascii="Trebuchet MS" w:hAnsi="Trebuchet MS"/>
+        </w:rPr>
+        <w:t xml:space="preserve">The </w:t>
+      </w:r>
+      <w:r>
+        <w:rPr>
+          <w:rFonts w:ascii="Trebuchet MS" w:hAnsi="Trebuchet MS"/>
+          <w:b/>
+        </w:rPr>
+        <w:t>node</w:t>
+      </w:r>
+      <w:r>
+        <w:rPr>
+          <w:rFonts w:ascii="Trebuchet MS" w:hAnsi="Trebuchet MS"/>
+        </w:rPr>
+        <w:t xml:space="preserve"> command has to be re-executed in bash whenever there is a change in the application, to restart the application automatically, </w:t>
+      </w:r>
+      <w:r>
+        <w:rPr>
+          <w:rFonts w:ascii="Trebuchet MS" w:hAnsi="Trebuchet MS"/>
+          <w:b/>
+        </w:rPr>
+        <w:t>nodemon</w:t>
+      </w:r>
+      <w:r>
+        <w:rPr>
+          <w:rFonts w:ascii="Trebuchet MS" w:hAnsi="Trebuchet MS"/>
+        </w:rPr>
+        <w:t xml:space="preserve"> module is used.</w:t>
+      </w:r>
+    </w:p>
+    <w:p>
+      <w:pPr>
+        <w:rPr>
+          <w:rFonts w:ascii="Trebuchet MS" w:hAnsi="Trebuchet MS"/>
+        </w:rPr>
+      </w:pPr>
+    </w:p>
+    <w:p>
+      <w:pPr>
+        <w:rPr>
+          <w:rFonts w:ascii="Trebuchet MS" w:hAnsi="Trebuchet MS"/>
+          <w:b/>
+          <w:bCs/>
+          <w:sz w:val="26"/>
+          <w:szCs w:val="26"/>
+          <w:u w:val="single"/>
+        </w:rPr>
+      </w:pPr>
+      <w:hyperlink r:id="rId29" w:history="1">
         <w:r>
           <w:rPr>
             <w:rStyle w:val="Hyperlink"/>
             <w:rFonts w:ascii="Trebuchet MS" w:hAnsi="Trebuchet MS"/>
             <w:b/>
             <w:bCs/>
+            <w:sz w:val="26"/>
+            <w:szCs w:val="26"/>
           </w:rPr>
-          <w:t>u</w:t>
+          <w:t>How to exit from a Node.js program</w:t>
         </w:r>
+      </w:hyperlink>
+    </w:p>
+    <w:p>
+      <w:pPr>
+        <w:rPr>
+          <w:rFonts w:ascii="Trebuchet MS" w:hAnsi="Trebuchet MS"/>
+        </w:rPr>
+      </w:pPr>
+      <w:r>
+        <w:rPr>
+          <w:rFonts w:ascii="Trebuchet MS" w:hAnsi="Trebuchet MS"/>
+        </w:rPr>
+        <w:t>various ways to terminate a Node.js application.</w:t>
+      </w:r>
+    </w:p>
+    <w:p>
+      <w:pPr>
+        <w:rPr>
+          <w:rFonts w:ascii="Trebuchet MS" w:hAnsi="Trebuchet MS"/>
+        </w:rPr>
+      </w:pPr>
+      <w:r>
+        <w:rPr>
+          <w:rFonts w:ascii="Trebuchet MS" w:hAnsi="Trebuchet MS"/>
+        </w:rPr>
+        <w:t xml:space="preserve"># </w:t>
+      </w:r>
+      <w:r>
+        <w:rPr>
+          <w:rFonts w:ascii="Trebuchet MS" w:hAnsi="Trebuchet MS"/>
+        </w:rPr>
+        <w:t>in the console you can</w:t>
+      </w:r>
+      <w:r>
+        <w:rPr>
+          <w:rFonts w:ascii="Trebuchet MS" w:hAnsi="Trebuchet MS"/>
+        </w:rPr>
+        <w:t xml:space="preserve"> stop</w:t>
+      </w:r>
+      <w:r>
+        <w:rPr>
+          <w:rFonts w:ascii="Trebuchet MS" w:hAnsi="Trebuchet MS"/>
+        </w:rPr>
+        <w:t xml:space="preserve"> </w:t>
+      </w:r>
+      <w:r>
+        <w:rPr>
+          <w:rFonts w:ascii="Trebuchet MS" w:hAnsi="Trebuchet MS"/>
+        </w:rPr>
+        <w:t xml:space="preserve">prog. </w:t>
+      </w:r>
+      <w:r>
+        <w:rPr>
+          <w:rFonts w:ascii="Trebuchet MS" w:hAnsi="Trebuchet MS"/>
+        </w:rPr>
+        <w:t xml:space="preserve">with </w:t>
+      </w:r>
+      <w:r>
+        <w:rPr>
+          <w:rFonts w:ascii="Trebuchet MS" w:hAnsi="Trebuchet MS"/>
+          <w:b/>
+        </w:rPr>
+        <w:t>ctrl-C</w:t>
+      </w:r>
+      <w:r>
+        <w:rPr>
+          <w:rFonts w:ascii="Trebuchet MS" w:hAnsi="Trebuchet MS"/>
+        </w:rPr>
+        <w:t>,</w:t>
+      </w:r>
+    </w:p>
+    <w:p>
+      <w:pPr>
+        <w:rPr>
+          <w:rFonts w:ascii="Trebuchet MS" w:hAnsi="Trebuchet MS"/>
+          <w:sz w:val="20"/>
+          <w:szCs w:val="20"/>
+        </w:rPr>
+      </w:pPr>
+      <w:r>
+        <w:rPr>
+          <w:rFonts w:ascii="Trebuchet MS" w:hAnsi="Trebuchet MS"/>
+          <w:sz w:val="20"/>
+          <w:szCs w:val="20"/>
+        </w:rPr>
+        <w:t xml:space="preserve">Let's start with the most drastic one, and see why </w:t>
+      </w:r>
+      <w:r>
+        <w:rPr>
+          <w:rFonts w:ascii="Trebuchet MS" w:hAnsi="Trebuchet MS"/>
+          <w:i/>
+          <w:sz w:val="20"/>
+          <w:szCs w:val="20"/>
+        </w:rPr>
+        <w:t xml:space="preserve">you're better off </w:t>
+      </w:r>
+      <w:r>
+        <w:rPr>
+          <w:rFonts w:ascii="Trebuchet MS" w:hAnsi="Trebuchet MS"/>
+          <w:i/>
+          <w:iCs/>
+          <w:sz w:val="20"/>
+          <w:szCs w:val="20"/>
+        </w:rPr>
+        <w:t>not</w:t>
+      </w:r>
+      <w:r>
+        <w:rPr>
+          <w:rFonts w:ascii="Trebuchet MS" w:hAnsi="Trebuchet MS"/>
+          <w:i/>
+          <w:sz w:val="20"/>
+          <w:szCs w:val="20"/>
+        </w:rPr>
+        <w:t xml:space="preserve"> using it.</w:t>
+      </w:r>
+    </w:p>
+    <w:p>
+      <w:pPr>
+        <w:rPr>
+          <w:rFonts w:ascii="Trebuchet MS" w:hAnsi="Trebuchet MS"/>
+        </w:rPr>
+      </w:pPr>
+      <w:r>
+        <w:rPr>
+          <w:rFonts w:ascii="Trebuchet MS" w:hAnsi="Trebuchet MS"/>
+        </w:rPr>
+        <w:t xml:space="preserve">The </w:t>
+      </w:r>
+      <w:r>
+        <w:rPr>
+          <w:rFonts w:ascii="Trebuchet MS" w:hAnsi="Trebuchet MS"/>
+          <w:b/>
+        </w:rPr>
+        <w:t>process</w:t>
+      </w:r>
+      <w:r>
+        <w:rPr>
+          <w:rFonts w:ascii="Trebuchet MS" w:hAnsi="Trebuchet MS"/>
+        </w:rPr>
+        <w:t xml:space="preserve"> core module provides a handy method that allows you to programmatically exit from a Node.js program: </w:t>
+      </w:r>
+      <w:r>
+        <w:rPr>
+          <w:rFonts w:ascii="Trebuchet MS" w:hAnsi="Trebuchet MS"/>
+          <w:b/>
+        </w:rPr>
+        <w:t>process.exit().</w:t>
+      </w:r>
+    </w:p>
+    <w:p>
+      <w:pPr>
+        <w:rPr>
+          <w:rFonts w:ascii="Trebuchet MS" w:hAnsi="Trebuchet MS"/>
+          <w:sz w:val="20"/>
+          <w:szCs w:val="20"/>
+        </w:rPr>
+      </w:pPr>
+      <w:r>
+        <w:rPr>
+          <w:rFonts w:ascii="Trebuchet MS" w:hAnsi="Trebuchet MS"/>
+          <w:sz w:val="20"/>
+          <w:szCs w:val="20"/>
+        </w:rPr>
+        <w:t>When Node.js runs this line, the process is immediately forced to terminate.</w:t>
+      </w:r>
+      <w:r>
+        <w:rPr>
+          <w:rFonts w:ascii="Trebuchet MS" w:hAnsi="Trebuchet MS"/>
+          <w:sz w:val="20"/>
+          <w:szCs w:val="20"/>
+        </w:rPr>
+        <w:t xml:space="preserve"> </w:t>
+      </w:r>
+      <w:r>
+        <w:rPr>
+          <w:rFonts w:ascii="Trebuchet MS" w:hAnsi="Trebuchet MS"/>
+          <w:sz w:val="20"/>
+          <w:szCs w:val="20"/>
+        </w:rPr>
+        <w:t xml:space="preserve">This means that any callback that's pending, any network request still being sent, any filesystem access, or processes writing to stdout or stderr - all is going to be </w:t>
+      </w:r>
+      <w:r>
+        <w:rPr>
+          <w:rFonts w:ascii="Trebuchet MS" w:hAnsi="Trebuchet MS"/>
+          <w:b/>
+          <w:sz w:val="20"/>
+          <w:szCs w:val="20"/>
+        </w:rPr>
+        <w:t>ungracefully terminated right away</w:t>
+      </w:r>
+      <w:r>
+        <w:rPr>
+          <w:rFonts w:ascii="Trebuchet MS" w:hAnsi="Trebuchet MS"/>
+          <w:sz w:val="20"/>
+          <w:szCs w:val="20"/>
+        </w:rPr>
+        <w:t>.</w:t>
+      </w:r>
+    </w:p>
+    <w:p>
+      <w:pPr>
+        <w:tabs>
+          <w:tab w:val="left" w:pos="916"/>
+          <w:tab w:val="left" w:pos="1832"/>
+          <w:tab w:val="left" w:pos="2748"/>
+          <w:tab w:val="left" w:pos="3664"/>
+          <w:tab w:val="left" w:pos="4580"/>
+          <w:tab w:val="left" w:pos="5496"/>
+          <w:tab w:val="left" w:pos="6412"/>
+          <w:tab w:val="left" w:pos="7328"/>
+          <w:tab w:val="left" w:pos="8244"/>
+          <w:tab w:val="left" w:pos="9160"/>
+          <w:tab w:val="left" w:pos="10076"/>
+          <w:tab w:val="left" w:pos="10992"/>
+          <w:tab w:val="left" w:pos="11908"/>
+          <w:tab w:val="left" w:pos="12824"/>
+          <w:tab w:val="left" w:pos="13740"/>
+          <w:tab w:val="left" w:pos="14656"/>
+        </w:tabs>
+        <w:spacing w:after="0" w:line="240" w:lineRule="auto"/>
+        <w:rPr>
+          <w:rFonts w:ascii="Courier New" w:eastAsia="Times New Roman" w:hAnsi="Courier New" w:cs="Courier New"/>
+          <w:sz w:val="20"/>
+          <w:szCs w:val="20"/>
+          <w:lang w:eastAsia="en-IN"/>
+        </w:rPr>
+      </w:pPr>
+      <w:r>
+        <w:rPr>
+          <w:rFonts w:ascii="Courier New" w:eastAsia="Times New Roman" w:hAnsi="Courier New" w:cs="Courier New"/>
+          <w:sz w:val="20"/>
+          <w:szCs w:val="20"/>
+          <w:lang w:eastAsia="en-IN"/>
+        </w:rPr>
+        <w:t>process.exit(1)</w:t>
+      </w:r>
+    </w:p>
+    <w:p>
+      <w:pPr>
+        <w:rPr>
+          <w:rFonts w:ascii="Trebuchet MS" w:hAnsi="Trebuchet MS"/>
+          <w:sz w:val="20"/>
+          <w:szCs w:val="20"/>
+        </w:rPr>
+      </w:pPr>
+      <w:r>
+        <w:rPr>
+          <w:rFonts w:ascii="Trebuchet MS" w:hAnsi="Trebuchet MS"/>
+          <w:sz w:val="20"/>
+          <w:szCs w:val="20"/>
+        </w:rPr>
+        <w:t>By default the exit code is 0, which means success.</w:t>
+      </w:r>
+      <w:r>
+        <w:rPr>
+          <w:rFonts w:ascii="Trebuchet MS" w:hAnsi="Trebuchet MS"/>
+          <w:sz w:val="20"/>
+          <w:szCs w:val="20"/>
+        </w:rPr>
+        <w:t xml:space="preserve"> </w:t>
+      </w:r>
+      <w:r>
+        <w:rPr>
+          <w:rFonts w:ascii="Trebuchet MS" w:hAnsi="Trebuchet MS"/>
+          <w:sz w:val="20"/>
+          <w:szCs w:val="20"/>
+        </w:rPr>
+        <w:t xml:space="preserve">You can read more on exit codes at </w:t>
+      </w:r>
+      <w:hyperlink r:id="rId30" w:anchor="process_exit_codes" w:history="1">
+        <w:r>
+          <w:rPr>
+            <w:rStyle w:val="Hyperlink"/>
+            <w:rFonts w:ascii="Trebuchet MS" w:hAnsi="Trebuchet MS"/>
+            <w:sz w:val="20"/>
+            <w:szCs w:val="20"/>
+          </w:rPr>
+          <w:t>https://nodejs.org/api/process.html#process_exit_codes</w:t>
+        </w:r>
+      </w:hyperlink>
+    </w:p>
+    <w:p>
+      <w:pPr>
+        <w:rPr>
+          <w:rFonts w:ascii="Trebuchet MS" w:hAnsi="Trebuchet MS"/>
+        </w:rPr>
+      </w:pPr>
+      <w:r>
+        <w:rPr>
+          <w:rFonts w:ascii="Trebuchet MS" w:hAnsi="Trebuchet MS"/>
+        </w:rPr>
+        <w:t xml:space="preserve"># </w:t>
+      </w:r>
+      <w:r>
+        <w:rPr>
+          <w:rFonts w:ascii="Trebuchet MS" w:hAnsi="Trebuchet MS"/>
+        </w:rPr>
+        <w:t>You can also set the process.exitCode property:</w:t>
+      </w:r>
+    </w:p>
+    <w:p>
+      <w:pPr>
+        <w:tabs>
+          <w:tab w:val="left" w:pos="916"/>
+          <w:tab w:val="left" w:pos="1832"/>
+          <w:tab w:val="left" w:pos="2748"/>
+          <w:tab w:val="left" w:pos="3664"/>
+          <w:tab w:val="left" w:pos="4580"/>
+          <w:tab w:val="left" w:pos="5496"/>
+          <w:tab w:val="left" w:pos="6412"/>
+          <w:tab w:val="left" w:pos="7328"/>
+          <w:tab w:val="left" w:pos="8244"/>
+          <w:tab w:val="left" w:pos="9160"/>
+          <w:tab w:val="left" w:pos="10076"/>
+          <w:tab w:val="left" w:pos="10992"/>
+          <w:tab w:val="left" w:pos="11908"/>
+          <w:tab w:val="left" w:pos="12824"/>
+          <w:tab w:val="left" w:pos="13740"/>
+          <w:tab w:val="left" w:pos="14656"/>
+        </w:tabs>
+        <w:spacing w:after="0" w:line="240" w:lineRule="auto"/>
+        <w:rPr>
+          <w:rFonts w:ascii="Courier New" w:eastAsia="Times New Roman" w:hAnsi="Courier New" w:cs="Courier New"/>
+          <w:sz w:val="20"/>
+          <w:szCs w:val="20"/>
+          <w:lang w:eastAsia="en-IN"/>
+        </w:rPr>
+      </w:pPr>
+      <w:r>
+        <w:rPr>
+          <w:rFonts w:ascii="Courier New" w:eastAsia="Times New Roman" w:hAnsi="Courier New" w:cs="Courier New"/>
+          <w:sz w:val="20"/>
+          <w:szCs w:val="20"/>
+          <w:lang w:eastAsia="en-IN"/>
+        </w:rPr>
+        <w:t>process.exitCode = 1</w:t>
+      </w:r>
+    </w:p>
+    <w:p>
+      <w:pPr>
+        <w:rPr>
+          <w:rFonts w:ascii="Trebuchet MS" w:hAnsi="Trebuchet MS"/>
+          <w:sz w:val="20"/>
+          <w:szCs w:val="20"/>
+        </w:rPr>
+      </w:pPr>
+      <w:r>
+        <w:rPr>
+          <w:rFonts w:ascii="Trebuchet MS" w:hAnsi="Trebuchet MS"/>
+          <w:sz w:val="20"/>
+          <w:szCs w:val="20"/>
+        </w:rPr>
+        <w:t>and when the program ends, Node.js will return that exit code.</w:t>
+      </w:r>
+    </w:p>
+    <w:p>
+      <w:pPr>
+        <w:rPr>
+          <w:rFonts w:ascii="Trebuchet MS" w:hAnsi="Trebuchet MS"/>
+        </w:rPr>
+      </w:pPr>
+      <w:r>
+        <w:rPr>
+          <w:rFonts w:ascii="Trebuchet MS" w:hAnsi="Trebuchet MS"/>
+        </w:rPr>
+        <w:t xml:space="preserve"># </w:t>
+      </w:r>
+      <w:r>
+        <w:rPr>
+          <w:rFonts w:ascii="Trebuchet MS" w:hAnsi="Trebuchet MS"/>
+        </w:rPr>
+        <w:t>Many times with Node.js we start servers, like this HTTP server:</w:t>
+      </w:r>
+    </w:p>
+    <w:p>
+      <w:pPr>
+        <w:shd w:val="clear" w:color="auto" w:fill="1E1E1E"/>
+        <w:spacing w:after="0" w:line="270" w:lineRule="atLeast"/>
+        <w:rPr>
+          <w:rFonts w:ascii="Consolas" w:eastAsia="Times New Roman" w:hAnsi="Consolas" w:cs="Times New Roman"/>
+          <w:color w:val="D4D4D4"/>
+          <w:sz w:val="20"/>
+          <w:szCs w:val="20"/>
+          <w:lang w:eastAsia="en-IN"/>
+        </w:rPr>
+      </w:pPr>
+      <w:r>
+        <w:rPr>
+          <w:rFonts w:ascii="Consolas" w:eastAsia="Times New Roman" w:hAnsi="Consolas" w:cs="Times New Roman"/>
+          <w:color w:val="569CD6"/>
+          <w:sz w:val="20"/>
+          <w:szCs w:val="20"/>
+          <w:lang w:eastAsia="en-IN"/>
+        </w:rPr>
+        <w:t>const</w:t>
+      </w:r>
+      <w:r>
+        <w:rPr>
+          <w:rFonts w:ascii="Consolas" w:eastAsia="Times New Roman" w:hAnsi="Consolas" w:cs="Times New Roman"/>
+          <w:color w:val="D4D4D4"/>
+          <w:sz w:val="20"/>
+          <w:szCs w:val="20"/>
+          <w:lang w:eastAsia="en-IN"/>
+        </w:rPr>
+        <w:t xml:space="preserve"> </w:t>
+      </w:r>
+      <w:r>
+        <w:rPr>
+          <w:rFonts w:ascii="Consolas" w:eastAsia="Times New Roman" w:hAnsi="Consolas" w:cs="Times New Roman"/>
+          <w:color w:val="DCDCAA"/>
+          <w:sz w:val="20"/>
+          <w:szCs w:val="20"/>
+          <w:lang w:eastAsia="en-IN"/>
+        </w:rPr>
+        <w:t>express</w:t>
+      </w:r>
+      <w:r>
+        <w:rPr>
+          <w:rFonts w:ascii="Consolas" w:eastAsia="Times New Roman" w:hAnsi="Consolas" w:cs="Times New Roman"/>
+          <w:color w:val="D4D4D4"/>
+          <w:sz w:val="20"/>
+          <w:szCs w:val="20"/>
+          <w:lang w:eastAsia="en-IN"/>
+        </w:rPr>
+        <w:t xml:space="preserve"> = </w:t>
+      </w:r>
+      <w:r>
+        <w:rPr>
+          <w:rFonts w:ascii="Consolas" w:eastAsia="Times New Roman" w:hAnsi="Consolas" w:cs="Times New Roman"/>
+          <w:color w:val="DCDCAA"/>
+          <w:sz w:val="20"/>
+          <w:szCs w:val="20"/>
+          <w:lang w:eastAsia="en-IN"/>
+        </w:rPr>
+        <w:t>require</w:t>
+      </w:r>
+      <w:r>
+        <w:rPr>
+          <w:rFonts w:ascii="Consolas" w:eastAsia="Times New Roman" w:hAnsi="Consolas" w:cs="Times New Roman"/>
+          <w:color w:val="D4D4D4"/>
+          <w:sz w:val="20"/>
+          <w:szCs w:val="20"/>
+          <w:lang w:eastAsia="en-IN"/>
+        </w:rPr>
+        <w:t>(</w:t>
+      </w:r>
+      <w:r>
+        <w:rPr>
+          <w:rFonts w:ascii="Consolas" w:eastAsia="Times New Roman" w:hAnsi="Consolas" w:cs="Times New Roman"/>
+          <w:color w:val="CE9178"/>
+          <w:sz w:val="20"/>
+          <w:szCs w:val="20"/>
+          <w:lang w:eastAsia="en-IN"/>
+        </w:rPr>
+        <w:t>'express'</w:t>
+      </w:r>
+      <w:r>
+        <w:rPr>
+          <w:rFonts w:ascii="Consolas" w:eastAsia="Times New Roman" w:hAnsi="Consolas" w:cs="Times New Roman"/>
+          <w:color w:val="D4D4D4"/>
+          <w:sz w:val="20"/>
+          <w:szCs w:val="20"/>
+          <w:lang w:eastAsia="en-IN"/>
+        </w:rPr>
+        <w:t>)</w:t>
+      </w:r>
+    </w:p>
+    <w:p>
+      <w:pPr>
+        <w:shd w:val="clear" w:color="auto" w:fill="1E1E1E"/>
+        <w:spacing w:after="0" w:line="270" w:lineRule="atLeast"/>
+        <w:rPr>
+          <w:rFonts w:ascii="Consolas" w:eastAsia="Times New Roman" w:hAnsi="Consolas" w:cs="Times New Roman"/>
+          <w:color w:val="D4D4D4"/>
+          <w:sz w:val="20"/>
+          <w:szCs w:val="20"/>
+          <w:lang w:eastAsia="en-IN"/>
+        </w:rPr>
+      </w:pPr>
+      <w:r>
+        <w:rPr>
+          <w:rFonts w:ascii="Consolas" w:eastAsia="Times New Roman" w:hAnsi="Consolas" w:cs="Times New Roman"/>
+          <w:color w:val="569CD6"/>
+          <w:sz w:val="20"/>
+          <w:szCs w:val="20"/>
+          <w:lang w:eastAsia="en-IN"/>
+        </w:rPr>
+        <w:t>const</w:t>
+      </w:r>
+      <w:r>
+        <w:rPr>
+          <w:rFonts w:ascii="Consolas" w:eastAsia="Times New Roman" w:hAnsi="Consolas" w:cs="Times New Roman"/>
+          <w:color w:val="D4D4D4"/>
+          <w:sz w:val="20"/>
+          <w:szCs w:val="20"/>
+          <w:lang w:eastAsia="en-IN"/>
+        </w:rPr>
+        <w:t xml:space="preserve"> </w:t>
+      </w:r>
+      <w:r>
+        <w:rPr>
+          <w:rFonts w:ascii="Consolas" w:eastAsia="Times New Roman" w:hAnsi="Consolas" w:cs="Times New Roman"/>
+          <w:color w:val="4FC1FF"/>
+          <w:sz w:val="20"/>
+          <w:szCs w:val="20"/>
+          <w:lang w:eastAsia="en-IN"/>
+        </w:rPr>
+        <w:t>app</w:t>
+      </w:r>
+      <w:r>
+        <w:rPr>
+          <w:rFonts w:ascii="Consolas" w:eastAsia="Times New Roman" w:hAnsi="Consolas" w:cs="Times New Roman"/>
+          <w:color w:val="D4D4D4"/>
+          <w:sz w:val="20"/>
+          <w:szCs w:val="20"/>
+          <w:lang w:eastAsia="en-IN"/>
+        </w:rPr>
+        <w:t xml:space="preserve"> = </w:t>
+      </w:r>
+      <w:r>
+        <w:rPr>
+          <w:rFonts w:ascii="Consolas" w:eastAsia="Times New Roman" w:hAnsi="Consolas" w:cs="Times New Roman"/>
+          <w:color w:val="DCDCAA"/>
+          <w:sz w:val="20"/>
+          <w:szCs w:val="20"/>
+          <w:lang w:eastAsia="en-IN"/>
+        </w:rPr>
+        <w:t>express</w:t>
+      </w:r>
+      <w:r>
+        <w:rPr>
+          <w:rFonts w:ascii="Consolas" w:eastAsia="Times New Roman" w:hAnsi="Consolas" w:cs="Times New Roman"/>
+          <w:color w:val="D4D4D4"/>
+          <w:sz w:val="20"/>
+          <w:szCs w:val="20"/>
+          <w:lang w:eastAsia="en-IN"/>
+        </w:rPr>
+        <w:t>()</w:t>
+      </w:r>
+    </w:p>
+    <w:p>
+      <w:pPr>
+        <w:shd w:val="clear" w:color="auto" w:fill="1E1E1E"/>
+        <w:spacing w:after="0" w:line="270" w:lineRule="atLeast"/>
+        <w:rPr>
+          <w:rFonts w:ascii="Consolas" w:eastAsia="Times New Roman" w:hAnsi="Consolas" w:cs="Times New Roman"/>
+          <w:color w:val="D4D4D4"/>
+          <w:sz w:val="20"/>
+          <w:szCs w:val="20"/>
+          <w:lang w:eastAsia="en-IN"/>
+        </w:rPr>
+      </w:pPr>
+    </w:p>
+    <w:p>
+      <w:pPr>
+        <w:shd w:val="clear" w:color="auto" w:fill="1E1E1E"/>
+        <w:spacing w:after="0" w:line="270" w:lineRule="atLeast"/>
+        <w:rPr>
+          <w:rFonts w:ascii="Consolas" w:eastAsia="Times New Roman" w:hAnsi="Consolas" w:cs="Times New Roman"/>
+          <w:color w:val="D4D4D4"/>
+          <w:sz w:val="20"/>
+          <w:szCs w:val="20"/>
+          <w:lang w:eastAsia="en-IN"/>
+        </w:rPr>
+      </w:pPr>
+      <w:r>
+        <w:rPr>
+          <w:rFonts w:ascii="Consolas" w:eastAsia="Times New Roman" w:hAnsi="Consolas" w:cs="Times New Roman"/>
+          <w:color w:val="4FC1FF"/>
+          <w:sz w:val="20"/>
+          <w:szCs w:val="20"/>
+          <w:lang w:eastAsia="en-IN"/>
+        </w:rPr>
+        <w:t>app</w:t>
+      </w:r>
+      <w:r>
+        <w:rPr>
+          <w:rFonts w:ascii="Consolas" w:eastAsia="Times New Roman" w:hAnsi="Consolas" w:cs="Times New Roman"/>
+          <w:color w:val="D4D4D4"/>
+          <w:sz w:val="20"/>
+          <w:szCs w:val="20"/>
+          <w:lang w:eastAsia="en-IN"/>
+        </w:rPr>
+        <w:t>.</w:t>
+      </w:r>
+      <w:r>
+        <w:rPr>
+          <w:rFonts w:ascii="Consolas" w:eastAsia="Times New Roman" w:hAnsi="Consolas" w:cs="Times New Roman"/>
+          <w:color w:val="DCDCAA"/>
+          <w:sz w:val="20"/>
+          <w:szCs w:val="20"/>
+          <w:lang w:eastAsia="en-IN"/>
+        </w:rPr>
+        <w:t>get</w:t>
+      </w:r>
+      <w:r>
+        <w:rPr>
+          <w:rFonts w:ascii="Consolas" w:eastAsia="Times New Roman" w:hAnsi="Consolas" w:cs="Times New Roman"/>
+          <w:color w:val="D4D4D4"/>
+          <w:sz w:val="20"/>
+          <w:szCs w:val="20"/>
+          <w:lang w:eastAsia="en-IN"/>
+        </w:rPr>
+        <w:t>(</w:t>
+      </w:r>
+      <w:r>
+        <w:rPr>
+          <w:rFonts w:ascii="Consolas" w:eastAsia="Times New Roman" w:hAnsi="Consolas" w:cs="Times New Roman"/>
+          <w:color w:val="CE9178"/>
+          <w:sz w:val="20"/>
+          <w:szCs w:val="20"/>
+          <w:lang w:eastAsia="en-IN"/>
+        </w:rPr>
+        <w:t>'/'</w:t>
+      </w:r>
+      <w:r>
+        <w:rPr>
+          <w:rFonts w:ascii="Consolas" w:eastAsia="Times New Roman" w:hAnsi="Consolas" w:cs="Times New Roman"/>
+          <w:color w:val="D4D4D4"/>
+          <w:sz w:val="20"/>
+          <w:szCs w:val="20"/>
+          <w:lang w:eastAsia="en-IN"/>
+        </w:rPr>
+        <w:t>, (</w:t>
+      </w:r>
+      <w:r>
+        <w:rPr>
+          <w:rFonts w:ascii="Consolas" w:eastAsia="Times New Roman" w:hAnsi="Consolas" w:cs="Times New Roman"/>
+          <w:color w:val="9CDCFE"/>
+          <w:sz w:val="20"/>
+          <w:szCs w:val="20"/>
+          <w:lang w:eastAsia="en-IN"/>
+        </w:rPr>
+        <w:t>req</w:t>
+      </w:r>
+      <w:r>
+        <w:rPr>
+          <w:rFonts w:ascii="Consolas" w:eastAsia="Times New Roman" w:hAnsi="Consolas" w:cs="Times New Roman"/>
+          <w:color w:val="D4D4D4"/>
+          <w:sz w:val="20"/>
+          <w:szCs w:val="20"/>
+          <w:lang w:eastAsia="en-IN"/>
+        </w:rPr>
+        <w:t xml:space="preserve">, </w:t>
+      </w:r>
+      <w:r>
+        <w:rPr>
+          <w:rFonts w:ascii="Consolas" w:eastAsia="Times New Roman" w:hAnsi="Consolas" w:cs="Times New Roman"/>
+          <w:color w:val="9CDCFE"/>
+          <w:sz w:val="20"/>
+          <w:szCs w:val="20"/>
+          <w:lang w:eastAsia="en-IN"/>
+        </w:rPr>
+        <w:t>res</w:t>
+      </w:r>
+      <w:r>
+        <w:rPr>
+          <w:rFonts w:ascii="Consolas" w:eastAsia="Times New Roman" w:hAnsi="Consolas" w:cs="Times New Roman"/>
+          <w:color w:val="D4D4D4"/>
+          <w:sz w:val="20"/>
+          <w:szCs w:val="20"/>
+          <w:lang w:eastAsia="en-IN"/>
+        </w:rPr>
+        <w:t xml:space="preserve">) </w:t>
+      </w:r>
+      <w:r>
+        <w:rPr>
+          <w:rFonts w:ascii="Consolas" w:eastAsia="Times New Roman" w:hAnsi="Consolas" w:cs="Times New Roman"/>
+          <w:color w:val="569CD6"/>
+          <w:sz w:val="20"/>
+          <w:szCs w:val="20"/>
+          <w:lang w:eastAsia="en-IN"/>
+        </w:rPr>
+        <w:t>=&gt;</w:t>
+      </w:r>
+      <w:r>
+        <w:rPr>
+          <w:rFonts w:ascii="Consolas" w:eastAsia="Times New Roman" w:hAnsi="Consolas" w:cs="Times New Roman"/>
+          <w:color w:val="D4D4D4"/>
+          <w:sz w:val="20"/>
+          <w:szCs w:val="20"/>
+          <w:lang w:eastAsia="en-IN"/>
+        </w:rPr>
+        <w:t xml:space="preserve"> {</w:t>
+      </w:r>
+    </w:p>
+    <w:p>
+      <w:pPr>
+        <w:shd w:val="clear" w:color="auto" w:fill="1E1E1E"/>
+        <w:spacing w:after="0" w:line="270" w:lineRule="atLeast"/>
+        <w:rPr>
+          <w:rFonts w:ascii="Consolas" w:eastAsia="Times New Roman" w:hAnsi="Consolas" w:cs="Times New Roman"/>
+          <w:color w:val="D4D4D4"/>
+          <w:sz w:val="20"/>
+          <w:szCs w:val="20"/>
+          <w:lang w:eastAsia="en-IN"/>
+        </w:rPr>
+      </w:pPr>
+      <w:r>
+        <w:rPr>
+          <w:rFonts w:ascii="Consolas" w:eastAsia="Times New Roman" w:hAnsi="Consolas" w:cs="Times New Roman"/>
+          <w:color w:val="D4D4D4"/>
+          <w:sz w:val="20"/>
+          <w:szCs w:val="20"/>
+          <w:lang w:eastAsia="en-IN"/>
+        </w:rPr>
+        <w:t xml:space="preserve">  </w:t>
+      </w:r>
+      <w:r>
+        <w:rPr>
+          <w:rFonts w:ascii="Consolas" w:eastAsia="Times New Roman" w:hAnsi="Consolas" w:cs="Times New Roman"/>
+          <w:color w:val="9CDCFE"/>
+          <w:sz w:val="20"/>
+          <w:szCs w:val="20"/>
+          <w:lang w:eastAsia="en-IN"/>
+        </w:rPr>
+        <w:t>res</w:t>
+      </w:r>
+      <w:r>
+        <w:rPr>
+          <w:rFonts w:ascii="Consolas" w:eastAsia="Times New Roman" w:hAnsi="Consolas" w:cs="Times New Roman"/>
+          <w:color w:val="D4D4D4"/>
+          <w:sz w:val="20"/>
+          <w:szCs w:val="20"/>
+          <w:lang w:eastAsia="en-IN"/>
+        </w:rPr>
+        <w:t>.</w:t>
+      </w:r>
+      <w:r>
+        <w:rPr>
+          <w:rFonts w:ascii="Consolas" w:eastAsia="Times New Roman" w:hAnsi="Consolas" w:cs="Times New Roman"/>
+          <w:color w:val="DCDCAA"/>
+          <w:sz w:val="20"/>
+          <w:szCs w:val="20"/>
+          <w:lang w:eastAsia="en-IN"/>
+        </w:rPr>
+        <w:t>send</w:t>
+      </w:r>
+      <w:r>
+        <w:rPr>
+          <w:rFonts w:ascii="Consolas" w:eastAsia="Times New Roman" w:hAnsi="Consolas" w:cs="Times New Roman"/>
+          <w:color w:val="D4D4D4"/>
+          <w:sz w:val="20"/>
+          <w:szCs w:val="20"/>
+          <w:lang w:eastAsia="en-IN"/>
+        </w:rPr>
+        <w:t>(</w:t>
+      </w:r>
+      <w:r>
+        <w:rPr>
+          <w:rFonts w:ascii="Consolas" w:eastAsia="Times New Roman" w:hAnsi="Consolas" w:cs="Times New Roman"/>
+          <w:color w:val="CE9178"/>
+          <w:sz w:val="20"/>
+          <w:szCs w:val="20"/>
+          <w:lang w:eastAsia="en-IN"/>
+        </w:rPr>
+        <w:t>'Hi!'</w:t>
+      </w:r>
+      <w:r>
+        <w:rPr>
+          <w:rFonts w:ascii="Consolas" w:eastAsia="Times New Roman" w:hAnsi="Consolas" w:cs="Times New Roman"/>
+          <w:color w:val="D4D4D4"/>
+          <w:sz w:val="20"/>
+          <w:szCs w:val="20"/>
+          <w:lang w:eastAsia="en-IN"/>
+        </w:rPr>
+        <w:t>)</w:t>
+      </w:r>
+    </w:p>
+    <w:p>
+      <w:pPr>
+        <w:shd w:val="clear" w:color="auto" w:fill="1E1E1E"/>
+        <w:spacing w:after="0" w:line="270" w:lineRule="atLeast"/>
+        <w:rPr>
+          <w:rFonts w:ascii="Consolas" w:eastAsia="Times New Roman" w:hAnsi="Consolas" w:cs="Times New Roman"/>
+          <w:color w:val="D4D4D4"/>
+          <w:sz w:val="20"/>
+          <w:szCs w:val="20"/>
+          <w:lang w:eastAsia="en-IN"/>
+        </w:rPr>
+      </w:pPr>
+      <w:r>
+        <w:rPr>
+          <w:rFonts w:ascii="Consolas" w:eastAsia="Times New Roman" w:hAnsi="Consolas" w:cs="Times New Roman"/>
+          <w:color w:val="D4D4D4"/>
+          <w:sz w:val="20"/>
+          <w:szCs w:val="20"/>
+          <w:lang w:eastAsia="en-IN"/>
+        </w:rPr>
+        <w:t>})</w:t>
+      </w:r>
+    </w:p>
+    <w:p>
+      <w:pPr>
+        <w:shd w:val="clear" w:color="auto" w:fill="1E1E1E"/>
+        <w:spacing w:after="240" w:line="270" w:lineRule="atLeast"/>
+        <w:rPr>
+          <w:rFonts w:ascii="Consolas" w:eastAsia="Times New Roman" w:hAnsi="Consolas" w:cs="Times New Roman"/>
+          <w:color w:val="D4D4D4"/>
+          <w:sz w:val="20"/>
+          <w:szCs w:val="20"/>
+          <w:lang w:eastAsia="en-IN"/>
+        </w:rPr>
+      </w:pPr>
+    </w:p>
+    <w:p>
+      <w:pPr>
+        <w:shd w:val="clear" w:color="auto" w:fill="1E1E1E"/>
+        <w:spacing w:after="0" w:line="270" w:lineRule="atLeast"/>
+        <w:rPr>
+          <w:rFonts w:ascii="Consolas" w:eastAsia="Times New Roman" w:hAnsi="Consolas" w:cs="Times New Roman"/>
+          <w:color w:val="D4D4D4"/>
+          <w:sz w:val="20"/>
+          <w:szCs w:val="20"/>
+          <w:lang w:eastAsia="en-IN"/>
+        </w:rPr>
+      </w:pPr>
+      <w:r>
+        <w:rPr>
+          <w:rFonts w:ascii="Consolas" w:eastAsia="Times New Roman" w:hAnsi="Consolas" w:cs="Times New Roman"/>
+          <w:color w:val="569CD6"/>
+          <w:sz w:val="20"/>
+          <w:szCs w:val="20"/>
+          <w:lang w:eastAsia="en-IN"/>
+        </w:rPr>
+        <w:t>const</w:t>
+      </w:r>
+      <w:r>
+        <w:rPr>
+          <w:rFonts w:ascii="Consolas" w:eastAsia="Times New Roman" w:hAnsi="Consolas" w:cs="Times New Roman"/>
+          <w:color w:val="D4D4D4"/>
+          <w:sz w:val="20"/>
+          <w:szCs w:val="20"/>
+          <w:lang w:eastAsia="en-IN"/>
+        </w:rPr>
+        <w:t xml:space="preserve"> </w:t>
+      </w:r>
+      <w:r>
+        <w:rPr>
+          <w:rFonts w:ascii="Consolas" w:eastAsia="Times New Roman" w:hAnsi="Consolas" w:cs="Times New Roman"/>
+          <w:color w:val="4FC1FF"/>
+          <w:sz w:val="20"/>
+          <w:szCs w:val="20"/>
+          <w:lang w:eastAsia="en-IN"/>
+        </w:rPr>
+        <w:t>server</w:t>
+      </w:r>
+      <w:r>
+        <w:rPr>
+          <w:rFonts w:ascii="Consolas" w:eastAsia="Times New Roman" w:hAnsi="Consolas" w:cs="Times New Roman"/>
+          <w:color w:val="D4D4D4"/>
+          <w:sz w:val="20"/>
+          <w:szCs w:val="20"/>
+          <w:lang w:eastAsia="en-IN"/>
+        </w:rPr>
+        <w:t xml:space="preserve"> = </w:t>
+      </w:r>
+      <w:r>
+        <w:rPr>
+          <w:rFonts w:ascii="Consolas" w:eastAsia="Times New Roman" w:hAnsi="Consolas" w:cs="Times New Roman"/>
+          <w:color w:val="4FC1FF"/>
+          <w:sz w:val="20"/>
+          <w:szCs w:val="20"/>
+          <w:lang w:eastAsia="en-IN"/>
+        </w:rPr>
+        <w:t>app</w:t>
+      </w:r>
+      <w:r>
+        <w:rPr>
+          <w:rFonts w:ascii="Consolas" w:eastAsia="Times New Roman" w:hAnsi="Consolas" w:cs="Times New Roman"/>
+          <w:color w:val="D4D4D4"/>
+          <w:sz w:val="20"/>
+          <w:szCs w:val="20"/>
+          <w:lang w:eastAsia="en-IN"/>
+        </w:rPr>
+        <w:t>.</w:t>
+      </w:r>
+      <w:r>
+        <w:rPr>
+          <w:rFonts w:ascii="Consolas" w:eastAsia="Times New Roman" w:hAnsi="Consolas" w:cs="Times New Roman"/>
+          <w:color w:val="DCDCAA"/>
+          <w:sz w:val="20"/>
+          <w:szCs w:val="20"/>
+          <w:lang w:eastAsia="en-IN"/>
+        </w:rPr>
+        <w:t>listen</w:t>
+      </w:r>
+      <w:r>
+        <w:rPr>
+          <w:rFonts w:ascii="Consolas" w:eastAsia="Times New Roman" w:hAnsi="Consolas" w:cs="Times New Roman"/>
+          <w:color w:val="D4D4D4"/>
+          <w:sz w:val="20"/>
+          <w:szCs w:val="20"/>
+          <w:lang w:eastAsia="en-IN"/>
+        </w:rPr>
+        <w:t>(</w:t>
+      </w:r>
+      <w:r>
+        <w:rPr>
+          <w:rFonts w:ascii="Consolas" w:eastAsia="Times New Roman" w:hAnsi="Consolas" w:cs="Times New Roman"/>
+          <w:color w:val="B5CEA8"/>
+          <w:sz w:val="20"/>
+          <w:szCs w:val="20"/>
+          <w:lang w:eastAsia="en-IN"/>
+        </w:rPr>
+        <w:t>3000</w:t>
+      </w:r>
+      <w:r>
+        <w:rPr>
+          <w:rFonts w:ascii="Consolas" w:eastAsia="Times New Roman" w:hAnsi="Consolas" w:cs="Times New Roman"/>
+          <w:color w:val="D4D4D4"/>
+          <w:sz w:val="20"/>
+          <w:szCs w:val="20"/>
+          <w:lang w:eastAsia="en-IN"/>
+        </w:rPr>
+        <w:t xml:space="preserve">, () </w:t>
+      </w:r>
+      <w:r>
+        <w:rPr>
+          <w:rFonts w:ascii="Consolas" w:eastAsia="Times New Roman" w:hAnsi="Consolas" w:cs="Times New Roman"/>
+          <w:color w:val="569CD6"/>
+          <w:sz w:val="20"/>
+          <w:szCs w:val="20"/>
+          <w:lang w:eastAsia="en-IN"/>
+        </w:rPr>
+        <w:t>=&gt;</w:t>
+      </w:r>
+      <w:r>
+        <w:rPr>
+          <w:rFonts w:ascii="Consolas" w:eastAsia="Times New Roman" w:hAnsi="Consolas" w:cs="Times New Roman"/>
+          <w:color w:val="D4D4D4"/>
+          <w:sz w:val="20"/>
+          <w:szCs w:val="20"/>
+          <w:lang w:eastAsia="en-IN"/>
+        </w:rPr>
+        <w:t xml:space="preserve"> </w:t>
+      </w:r>
+      <w:r>
+        <w:rPr>
+          <w:rFonts w:ascii="Consolas" w:eastAsia="Times New Roman" w:hAnsi="Consolas" w:cs="Times New Roman"/>
+          <w:color w:val="9CDCFE"/>
+          <w:sz w:val="20"/>
+          <w:szCs w:val="20"/>
+          <w:lang w:eastAsia="en-IN"/>
+        </w:rPr>
+        <w:t>console</w:t>
+      </w:r>
+      <w:r>
+        <w:rPr>
+          <w:rFonts w:ascii="Consolas" w:eastAsia="Times New Roman" w:hAnsi="Consolas" w:cs="Times New Roman"/>
+          <w:color w:val="D4D4D4"/>
+          <w:sz w:val="20"/>
+          <w:szCs w:val="20"/>
+          <w:lang w:eastAsia="en-IN"/>
+        </w:rPr>
+        <w:t>.</w:t>
+      </w:r>
+      <w:r>
+        <w:rPr>
+          <w:rFonts w:ascii="Consolas" w:eastAsia="Times New Roman" w:hAnsi="Consolas" w:cs="Times New Roman"/>
+          <w:color w:val="DCDCAA"/>
+          <w:sz w:val="20"/>
+          <w:szCs w:val="20"/>
+          <w:lang w:eastAsia="en-IN"/>
+        </w:rPr>
+        <w:t>log</w:t>
+      </w:r>
+      <w:r>
+        <w:rPr>
+          <w:rFonts w:ascii="Consolas" w:eastAsia="Times New Roman" w:hAnsi="Consolas" w:cs="Times New Roman"/>
+          <w:color w:val="D4D4D4"/>
+          <w:sz w:val="20"/>
+          <w:szCs w:val="20"/>
+          <w:lang w:eastAsia="en-IN"/>
+        </w:rPr>
+        <w:t>(</w:t>
+      </w:r>
+      <w:r>
+        <w:rPr>
+          <w:rFonts w:ascii="Consolas" w:eastAsia="Times New Roman" w:hAnsi="Consolas" w:cs="Times New Roman"/>
+          <w:color w:val="CE9178"/>
+          <w:sz w:val="20"/>
+          <w:szCs w:val="20"/>
+          <w:lang w:eastAsia="en-IN"/>
+        </w:rPr>
+        <w:t>'Server ready'</w:t>
+      </w:r>
+      <w:r>
+        <w:rPr>
+          <w:rFonts w:ascii="Consolas" w:eastAsia="Times New Roman" w:hAnsi="Consolas" w:cs="Times New Roman"/>
+          <w:color w:val="D4D4D4"/>
+          <w:sz w:val="20"/>
+          <w:szCs w:val="20"/>
+          <w:lang w:eastAsia="en-IN"/>
+        </w:rPr>
+        <w:t>))</w:t>
+      </w:r>
+    </w:p>
+    <w:p>
+      <w:pPr>
+        <w:shd w:val="clear" w:color="auto" w:fill="1E1E1E"/>
+        <w:spacing w:after="0" w:line="270" w:lineRule="atLeast"/>
+        <w:rPr>
+          <w:rFonts w:ascii="Consolas" w:eastAsia="Times New Roman" w:hAnsi="Consolas" w:cs="Times New Roman"/>
+          <w:color w:val="D4D4D4"/>
+          <w:sz w:val="20"/>
+          <w:szCs w:val="20"/>
+          <w:lang w:eastAsia="en-IN"/>
+        </w:rPr>
+      </w:pPr>
+    </w:p>
+    <w:p>
+      <w:pPr>
+        <w:shd w:val="clear" w:color="auto" w:fill="1E1E1E"/>
+        <w:spacing w:after="0" w:line="270" w:lineRule="atLeast"/>
+        <w:rPr>
+          <w:rFonts w:ascii="Consolas" w:eastAsia="Times New Roman" w:hAnsi="Consolas" w:cs="Times New Roman"/>
+          <w:color w:val="D4D4D4"/>
+          <w:sz w:val="20"/>
+          <w:szCs w:val="20"/>
+          <w:lang w:eastAsia="en-IN"/>
+        </w:rPr>
+      </w:pPr>
+      <w:r>
+        <w:rPr>
+          <w:rFonts w:ascii="Consolas" w:eastAsia="Times New Roman" w:hAnsi="Consolas" w:cs="Times New Roman"/>
+          <w:color w:val="6A9955"/>
+          <w:sz w:val="20"/>
+          <w:szCs w:val="20"/>
+          <w:lang w:eastAsia="en-IN"/>
+        </w:rPr>
+        <w:t>// Express is a framework that uses the http module under the hood, app.listen() returns an instance of http. You would use https.createServer if you needed to serve your app using HTTPS, as app.listen only uses the http module.</w:t>
+      </w:r>
+    </w:p>
+    <w:p>
+      <w:pPr>
+        <w:rPr>
+          <w:rFonts w:ascii="Consolas" w:eastAsia="Times New Roman" w:hAnsi="Consolas" w:cs="Times New Roman"/>
+          <w:color w:val="569CD6"/>
+          <w:sz w:val="20"/>
+          <w:szCs w:val="20"/>
+          <w:lang w:eastAsia="en-IN"/>
+        </w:rPr>
+      </w:pPr>
+    </w:p>
+    <w:p>
+      <w:pPr>
+        <w:rPr>
+          <w:rFonts w:ascii="Trebuchet MS" w:hAnsi="Trebuchet MS"/>
+          <w:sz w:val="20"/>
+          <w:szCs w:val="20"/>
+        </w:rPr>
+      </w:pPr>
+      <w:r>
+        <w:rPr>
+          <w:rFonts w:ascii="Trebuchet MS" w:hAnsi="Trebuchet MS"/>
+          <w:sz w:val="20"/>
+          <w:szCs w:val="20"/>
+        </w:rPr>
+        <w:t xml:space="preserve">This program is never going to end. If you call process.exit(), any currently pending or running request is going to be aborted. This is </w:t>
+      </w:r>
+      <w:r>
+        <w:rPr>
+          <w:rFonts w:ascii="Trebuchet MS" w:hAnsi="Trebuchet MS"/>
+          <w:i/>
+          <w:iCs/>
+          <w:sz w:val="20"/>
+          <w:szCs w:val="20"/>
+        </w:rPr>
+        <w:t>not nice</w:t>
+      </w:r>
+      <w:r>
+        <w:rPr>
+          <w:rFonts w:ascii="Trebuchet MS" w:hAnsi="Trebuchet MS"/>
+          <w:sz w:val="20"/>
+          <w:szCs w:val="20"/>
+        </w:rPr>
+        <w:t>.</w:t>
+      </w:r>
+      <w:r>
+        <w:rPr>
+          <w:rFonts w:ascii="Trebuchet MS" w:hAnsi="Trebuchet MS"/>
+          <w:sz w:val="20"/>
+          <w:szCs w:val="20"/>
+        </w:rPr>
+        <w:t xml:space="preserve"> </w:t>
+      </w:r>
+      <w:r>
+        <w:rPr>
+          <w:rFonts w:ascii="Trebuchet MS" w:hAnsi="Trebuchet MS"/>
+          <w:sz w:val="20"/>
+          <w:szCs w:val="20"/>
+        </w:rPr>
+        <w:t xml:space="preserve">In this case you need to send the command a </w:t>
+      </w:r>
+      <w:r>
+        <w:rPr>
+          <w:rFonts w:ascii="Trebuchet MS" w:hAnsi="Trebuchet MS"/>
+          <w:b/>
+          <w:sz w:val="20"/>
+          <w:szCs w:val="20"/>
+        </w:rPr>
+        <w:t>SIGTERM</w:t>
+      </w:r>
+      <w:r>
+        <w:rPr>
+          <w:rFonts w:ascii="Trebuchet MS" w:hAnsi="Trebuchet MS"/>
+          <w:sz w:val="20"/>
+          <w:szCs w:val="20"/>
+        </w:rPr>
+        <w:t xml:space="preserve"> signal, and handle that with the process signal handler</w:t>
+      </w:r>
+      <w:r>
+        <w:rPr>
+          <w:rFonts w:ascii="Trebuchet MS" w:hAnsi="Trebuchet MS"/>
+          <w:sz w:val="20"/>
+          <w:szCs w:val="20"/>
+        </w:rPr>
+        <w:t>:</w:t>
+      </w:r>
+    </w:p>
+    <w:p>
+      <w:pPr>
+        <w:rPr>
+          <w:rFonts w:ascii="Trebuchet MS" w:hAnsi="Trebuchet MS"/>
+          <w:sz w:val="20"/>
+          <w:szCs w:val="20"/>
+        </w:rPr>
+      </w:pPr>
+    </w:p>
+    <w:p>
+      <w:pPr>
+        <w:rPr>
+          <w:rFonts w:ascii="Trebuchet MS" w:hAnsi="Trebuchet MS"/>
+          <w:sz w:val="20"/>
+          <w:szCs w:val="20"/>
+        </w:rPr>
+      </w:pPr>
+    </w:p>
+    <w:p>
+      <w:pPr>
+        <w:shd w:val="clear" w:color="auto" w:fill="1E1E1E"/>
+        <w:spacing w:after="0" w:line="270" w:lineRule="atLeast"/>
+        <w:rPr>
+          <w:rFonts w:ascii="Consolas" w:eastAsia="Times New Roman" w:hAnsi="Consolas" w:cs="Times New Roman"/>
+          <w:color w:val="D4D4D4"/>
+          <w:sz w:val="20"/>
+          <w:szCs w:val="20"/>
+          <w:lang w:eastAsia="en-IN"/>
+        </w:rPr>
+      </w:pPr>
+      <w:r>
+        <w:rPr>
+          <w:rFonts w:ascii="Consolas" w:eastAsia="Times New Roman" w:hAnsi="Consolas" w:cs="Times New Roman"/>
+          <w:color w:val="9CDCFE"/>
+          <w:sz w:val="20"/>
+          <w:szCs w:val="20"/>
+          <w:lang w:eastAsia="en-IN"/>
+        </w:rPr>
+        <w:lastRenderedPageBreak/>
+        <w:t>process</w:t>
+      </w:r>
+      <w:r>
+        <w:rPr>
+          <w:rFonts w:ascii="Consolas" w:eastAsia="Times New Roman" w:hAnsi="Consolas" w:cs="Times New Roman"/>
+          <w:color w:val="D4D4D4"/>
+          <w:sz w:val="20"/>
+          <w:szCs w:val="20"/>
+          <w:lang w:eastAsia="en-IN"/>
+        </w:rPr>
+        <w:t>.</w:t>
+      </w:r>
+      <w:r>
+        <w:rPr>
+          <w:rFonts w:ascii="Consolas" w:eastAsia="Times New Roman" w:hAnsi="Consolas" w:cs="Times New Roman"/>
+          <w:color w:val="DCDCAA"/>
+          <w:sz w:val="20"/>
+          <w:szCs w:val="20"/>
+          <w:lang w:eastAsia="en-IN"/>
+        </w:rPr>
+        <w:t>on</w:t>
+      </w:r>
+      <w:r>
+        <w:rPr>
+          <w:rFonts w:ascii="Consolas" w:eastAsia="Times New Roman" w:hAnsi="Consolas" w:cs="Times New Roman"/>
+          <w:color w:val="D4D4D4"/>
+          <w:sz w:val="20"/>
+          <w:szCs w:val="20"/>
+          <w:lang w:eastAsia="en-IN"/>
+        </w:rPr>
+        <w:t>(</w:t>
+      </w:r>
+      <w:r>
+        <w:rPr>
+          <w:rFonts w:ascii="Consolas" w:eastAsia="Times New Roman" w:hAnsi="Consolas" w:cs="Times New Roman"/>
+          <w:color w:val="CE9178"/>
+          <w:sz w:val="20"/>
+          <w:szCs w:val="20"/>
+          <w:lang w:eastAsia="en-IN"/>
+        </w:rPr>
+        <w:t>'SIGTERM'</w:t>
+      </w:r>
+      <w:r>
+        <w:rPr>
+          <w:rFonts w:ascii="Consolas" w:eastAsia="Times New Roman" w:hAnsi="Consolas" w:cs="Times New Roman"/>
+          <w:color w:val="D4D4D4"/>
+          <w:sz w:val="20"/>
+          <w:szCs w:val="20"/>
+          <w:lang w:eastAsia="en-IN"/>
+        </w:rPr>
+        <w:t xml:space="preserve">, () </w:t>
+      </w:r>
+      <w:r>
+        <w:rPr>
+          <w:rFonts w:ascii="Consolas" w:eastAsia="Times New Roman" w:hAnsi="Consolas" w:cs="Times New Roman"/>
+          <w:color w:val="569CD6"/>
+          <w:sz w:val="20"/>
+          <w:szCs w:val="20"/>
+          <w:lang w:eastAsia="en-IN"/>
+        </w:rPr>
+        <w:t>=&gt;</w:t>
+      </w:r>
+      <w:r>
+        <w:rPr>
+          <w:rFonts w:ascii="Consolas" w:eastAsia="Times New Roman" w:hAnsi="Consolas" w:cs="Times New Roman"/>
+          <w:color w:val="D4D4D4"/>
+          <w:sz w:val="20"/>
+          <w:szCs w:val="20"/>
+          <w:lang w:eastAsia="en-IN"/>
+        </w:rPr>
+        <w:t xml:space="preserve"> {</w:t>
+      </w:r>
+    </w:p>
+    <w:p>
+      <w:pPr>
+        <w:shd w:val="clear" w:color="auto" w:fill="1E1E1E"/>
+        <w:spacing w:after="0" w:line="270" w:lineRule="atLeast"/>
+        <w:rPr>
+          <w:rFonts w:ascii="Consolas" w:eastAsia="Times New Roman" w:hAnsi="Consolas" w:cs="Times New Roman"/>
+          <w:color w:val="D4D4D4"/>
+          <w:sz w:val="20"/>
+          <w:szCs w:val="20"/>
+          <w:lang w:eastAsia="en-IN"/>
+        </w:rPr>
+      </w:pPr>
+      <w:r>
+        <w:rPr>
+          <w:rFonts w:ascii="Consolas" w:eastAsia="Times New Roman" w:hAnsi="Consolas" w:cs="Times New Roman"/>
+          <w:color w:val="D4D4D4"/>
+          <w:sz w:val="20"/>
+          <w:szCs w:val="20"/>
+          <w:lang w:eastAsia="en-IN"/>
+        </w:rPr>
+        <w:t xml:space="preserve">  </w:t>
+      </w:r>
+      <w:r>
+        <w:rPr>
+          <w:rFonts w:ascii="Consolas" w:eastAsia="Times New Roman" w:hAnsi="Consolas" w:cs="Times New Roman"/>
+          <w:color w:val="4FC1FF"/>
+          <w:sz w:val="20"/>
+          <w:szCs w:val="20"/>
+          <w:lang w:eastAsia="en-IN"/>
+        </w:rPr>
+        <w:t>server</w:t>
+      </w:r>
+      <w:r>
+        <w:rPr>
+          <w:rFonts w:ascii="Consolas" w:eastAsia="Times New Roman" w:hAnsi="Consolas" w:cs="Times New Roman"/>
+          <w:color w:val="D4D4D4"/>
+          <w:sz w:val="20"/>
+          <w:szCs w:val="20"/>
+          <w:lang w:eastAsia="en-IN"/>
+        </w:rPr>
+        <w:t>.</w:t>
+      </w:r>
+      <w:r>
+        <w:rPr>
+          <w:rFonts w:ascii="Consolas" w:eastAsia="Times New Roman" w:hAnsi="Consolas" w:cs="Times New Roman"/>
+          <w:color w:val="DCDCAA"/>
+          <w:sz w:val="20"/>
+          <w:szCs w:val="20"/>
+          <w:lang w:eastAsia="en-IN"/>
+        </w:rPr>
+        <w:t>close</w:t>
+      </w:r>
+      <w:r>
+        <w:rPr>
+          <w:rFonts w:ascii="Consolas" w:eastAsia="Times New Roman" w:hAnsi="Consolas" w:cs="Times New Roman"/>
+          <w:color w:val="D4D4D4"/>
+          <w:sz w:val="20"/>
+          <w:szCs w:val="20"/>
+          <w:lang w:eastAsia="en-IN"/>
+        </w:rPr>
+        <w:t xml:space="preserve">(() </w:t>
+      </w:r>
+      <w:r>
+        <w:rPr>
+          <w:rFonts w:ascii="Consolas" w:eastAsia="Times New Roman" w:hAnsi="Consolas" w:cs="Times New Roman"/>
+          <w:color w:val="569CD6"/>
+          <w:sz w:val="20"/>
+          <w:szCs w:val="20"/>
+          <w:lang w:eastAsia="en-IN"/>
+        </w:rPr>
+        <w:t>=&gt;</w:t>
+      </w:r>
+      <w:r>
+        <w:rPr>
+          <w:rFonts w:ascii="Consolas" w:eastAsia="Times New Roman" w:hAnsi="Consolas" w:cs="Times New Roman"/>
+          <w:color w:val="D4D4D4"/>
+          <w:sz w:val="20"/>
+          <w:szCs w:val="20"/>
+          <w:lang w:eastAsia="en-IN"/>
+        </w:rPr>
+        <w:t xml:space="preserve"> {</w:t>
+      </w:r>
+    </w:p>
+    <w:p>
+      <w:pPr>
+        <w:shd w:val="clear" w:color="auto" w:fill="1E1E1E"/>
+        <w:spacing w:after="0" w:line="270" w:lineRule="atLeast"/>
+        <w:rPr>
+          <w:rFonts w:ascii="Consolas" w:eastAsia="Times New Roman" w:hAnsi="Consolas" w:cs="Times New Roman"/>
+          <w:color w:val="D4D4D4"/>
+          <w:sz w:val="20"/>
+          <w:szCs w:val="20"/>
+          <w:lang w:eastAsia="en-IN"/>
+        </w:rPr>
+      </w:pPr>
+      <w:r>
+        <w:rPr>
+          <w:rFonts w:ascii="Consolas" w:eastAsia="Times New Roman" w:hAnsi="Consolas" w:cs="Times New Roman"/>
+          <w:color w:val="D4D4D4"/>
+          <w:sz w:val="20"/>
+          <w:szCs w:val="20"/>
+          <w:lang w:eastAsia="en-IN"/>
+        </w:rPr>
+        <w:t xml:space="preserve">    </w:t>
+      </w:r>
+      <w:r>
+        <w:rPr>
+          <w:rFonts w:ascii="Consolas" w:eastAsia="Times New Roman" w:hAnsi="Consolas" w:cs="Times New Roman"/>
+          <w:color w:val="9CDCFE"/>
+          <w:sz w:val="20"/>
+          <w:szCs w:val="20"/>
+          <w:lang w:eastAsia="en-IN"/>
+        </w:rPr>
+        <w:t>console</w:t>
+      </w:r>
+      <w:r>
+        <w:rPr>
+          <w:rFonts w:ascii="Consolas" w:eastAsia="Times New Roman" w:hAnsi="Consolas" w:cs="Times New Roman"/>
+          <w:color w:val="D4D4D4"/>
+          <w:sz w:val="20"/>
+          <w:szCs w:val="20"/>
+          <w:lang w:eastAsia="en-IN"/>
+        </w:rPr>
+        <w:t>.</w:t>
+      </w:r>
+      <w:r>
+        <w:rPr>
+          <w:rFonts w:ascii="Consolas" w:eastAsia="Times New Roman" w:hAnsi="Consolas" w:cs="Times New Roman"/>
+          <w:color w:val="DCDCAA"/>
+          <w:sz w:val="20"/>
+          <w:szCs w:val="20"/>
+          <w:lang w:eastAsia="en-IN"/>
+        </w:rPr>
+        <w:t>log</w:t>
+      </w:r>
+      <w:r>
+        <w:rPr>
+          <w:rFonts w:ascii="Consolas" w:eastAsia="Times New Roman" w:hAnsi="Consolas" w:cs="Times New Roman"/>
+          <w:color w:val="D4D4D4"/>
+          <w:sz w:val="20"/>
+          <w:szCs w:val="20"/>
+          <w:lang w:eastAsia="en-IN"/>
+        </w:rPr>
+        <w:t>(</w:t>
+      </w:r>
+      <w:r>
+        <w:rPr>
+          <w:rFonts w:ascii="Consolas" w:eastAsia="Times New Roman" w:hAnsi="Consolas" w:cs="Times New Roman"/>
+          <w:color w:val="CE9178"/>
+          <w:sz w:val="20"/>
+          <w:szCs w:val="20"/>
+          <w:lang w:eastAsia="en-IN"/>
+        </w:rPr>
+        <w:t>'Process terminated'</w:t>
+      </w:r>
+      <w:r>
+        <w:rPr>
+          <w:rFonts w:ascii="Consolas" w:eastAsia="Times New Roman" w:hAnsi="Consolas" w:cs="Times New Roman"/>
+          <w:color w:val="D4D4D4"/>
+          <w:sz w:val="20"/>
+          <w:szCs w:val="20"/>
+          <w:lang w:eastAsia="en-IN"/>
+        </w:rPr>
+        <w:t>)</w:t>
+      </w:r>
+    </w:p>
+    <w:p>
+      <w:pPr>
+        <w:shd w:val="clear" w:color="auto" w:fill="1E1E1E"/>
+        <w:spacing w:after="0" w:line="270" w:lineRule="atLeast"/>
+        <w:rPr>
+          <w:rFonts w:ascii="Consolas" w:eastAsia="Times New Roman" w:hAnsi="Consolas" w:cs="Times New Roman"/>
+          <w:color w:val="D4D4D4"/>
+          <w:sz w:val="20"/>
+          <w:szCs w:val="20"/>
+          <w:lang w:eastAsia="en-IN"/>
+        </w:rPr>
+      </w:pPr>
+      <w:r>
+        <w:rPr>
+          <w:rFonts w:ascii="Consolas" w:eastAsia="Times New Roman" w:hAnsi="Consolas" w:cs="Times New Roman"/>
+          <w:color w:val="D4D4D4"/>
+          <w:sz w:val="20"/>
+          <w:szCs w:val="20"/>
+          <w:lang w:eastAsia="en-IN"/>
+        </w:rPr>
+        <w:t>  })</w:t>
+      </w:r>
+    </w:p>
+    <w:p>
+      <w:pPr>
+        <w:shd w:val="clear" w:color="auto" w:fill="1E1E1E"/>
+        <w:spacing w:after="0" w:line="270" w:lineRule="atLeast"/>
+        <w:rPr>
+          <w:rFonts w:ascii="Consolas" w:eastAsia="Times New Roman" w:hAnsi="Consolas" w:cs="Times New Roman"/>
+          <w:color w:val="D4D4D4"/>
+          <w:sz w:val="20"/>
+          <w:szCs w:val="20"/>
+          <w:lang w:eastAsia="en-IN"/>
+        </w:rPr>
+      </w:pPr>
+      <w:r>
+        <w:rPr>
+          <w:rFonts w:ascii="Consolas" w:eastAsia="Times New Roman" w:hAnsi="Consolas" w:cs="Times New Roman"/>
+          <w:color w:val="D4D4D4"/>
+          <w:sz w:val="20"/>
+          <w:szCs w:val="20"/>
+          <w:lang w:eastAsia="en-IN"/>
+        </w:rPr>
+        <w:t>})</w:t>
+      </w:r>
+    </w:p>
+    <w:p>
+      <w:pPr>
+        <w:rPr>
+          <w:rFonts w:ascii="Trebuchet MS" w:hAnsi="Trebuchet MS"/>
+          <w:i/>
+          <w:sz w:val="20"/>
+          <w:szCs w:val="20"/>
+        </w:rPr>
+      </w:pPr>
+      <w:r>
+        <w:rPr>
+          <w:rFonts w:ascii="Trebuchet MS" w:hAnsi="Trebuchet MS"/>
+          <w:i/>
+          <w:sz w:val="20"/>
+          <w:szCs w:val="20"/>
+        </w:rPr>
+        <w:t xml:space="preserve">What are </w:t>
+      </w:r>
+      <w:r>
+        <w:rPr>
+          <w:rFonts w:ascii="Trebuchet MS" w:hAnsi="Trebuchet MS"/>
+          <w:b/>
+          <w:i/>
+          <w:sz w:val="20"/>
+          <w:szCs w:val="20"/>
+        </w:rPr>
+        <w:t>signals</w:t>
+      </w:r>
+      <w:r>
+        <w:rPr>
+          <w:rFonts w:ascii="Trebuchet MS" w:hAnsi="Trebuchet MS"/>
+          <w:i/>
+          <w:sz w:val="20"/>
+          <w:szCs w:val="20"/>
+        </w:rPr>
+        <w:t xml:space="preserve">? Signals are a </w:t>
+      </w:r>
+      <w:r>
+        <w:rPr>
+          <w:rFonts w:ascii="Trebuchet MS" w:hAnsi="Trebuchet MS"/>
+          <w:b/>
+          <w:i/>
+          <w:sz w:val="20"/>
+          <w:szCs w:val="20"/>
+        </w:rPr>
+        <w:t>POSIX intercommunication</w:t>
+      </w:r>
+      <w:r>
+        <w:rPr>
+          <w:rFonts w:ascii="Trebuchet MS" w:hAnsi="Trebuchet MS"/>
+          <w:i/>
+          <w:sz w:val="20"/>
+          <w:szCs w:val="20"/>
+        </w:rPr>
+        <w:t xml:space="preserve"> system: a notification sent to a process in order to notify it of an event that occurred.</w:t>
+      </w:r>
+    </w:p>
+    <w:p>
+      <w:pPr>
+        <w:rPr>
+          <w:rFonts w:ascii="Trebuchet MS" w:hAnsi="Trebuchet MS"/>
+          <w:i/>
+          <w:sz w:val="20"/>
+          <w:szCs w:val="20"/>
+        </w:rPr>
+      </w:pPr>
+      <w:r>
+        <w:rPr>
+          <w:rFonts w:ascii="Trebuchet MS" w:hAnsi="Trebuchet MS"/>
+          <w:b/>
+          <w:i/>
+          <w:sz w:val="20"/>
+          <w:szCs w:val="20"/>
+        </w:rPr>
+        <w:t>SIGKILL</w:t>
+      </w:r>
+      <w:r>
+        <w:rPr>
+          <w:rFonts w:ascii="Trebuchet MS" w:hAnsi="Trebuchet MS"/>
+          <w:i/>
+          <w:sz w:val="20"/>
+          <w:szCs w:val="20"/>
+        </w:rPr>
+        <w:t xml:space="preserve"> is the signal that tells a process to immediately terminate, and would ideally act like process.exit().</w:t>
+      </w:r>
+    </w:p>
+    <w:p>
+      <w:pPr>
+        <w:rPr>
+          <w:rFonts w:ascii="Trebuchet MS" w:hAnsi="Trebuchet MS"/>
+          <w:i/>
+          <w:sz w:val="20"/>
+          <w:szCs w:val="20"/>
+        </w:rPr>
+      </w:pPr>
+      <w:r>
+        <w:rPr>
+          <w:rFonts w:ascii="Trebuchet MS" w:hAnsi="Trebuchet MS"/>
+          <w:b/>
+          <w:i/>
+          <w:sz w:val="20"/>
+          <w:szCs w:val="20"/>
+        </w:rPr>
+        <w:t>SIGTERM</w:t>
+      </w:r>
+      <w:r>
+        <w:rPr>
+          <w:rFonts w:ascii="Trebuchet MS" w:hAnsi="Trebuchet MS"/>
+          <w:i/>
+          <w:sz w:val="20"/>
+          <w:szCs w:val="20"/>
+        </w:rPr>
+        <w:t xml:space="preserve"> is the signal that tells a process to gracefully terminate. It is the signal that's sent from process managers like </w:t>
+      </w:r>
+      <w:r>
+        <w:rPr>
+          <w:rFonts w:ascii="Trebuchet MS" w:hAnsi="Trebuchet MS"/>
+          <w:b/>
+          <w:i/>
+          <w:sz w:val="20"/>
+          <w:szCs w:val="20"/>
+        </w:rPr>
+        <w:t>upstart</w:t>
+      </w:r>
+      <w:r>
+        <w:rPr>
+          <w:rFonts w:ascii="Trebuchet MS" w:hAnsi="Trebuchet MS"/>
+          <w:i/>
+          <w:sz w:val="20"/>
+          <w:szCs w:val="20"/>
+        </w:rPr>
+        <w:t xml:space="preserve"> or </w:t>
+      </w:r>
+      <w:r>
+        <w:rPr>
+          <w:rFonts w:ascii="Trebuchet MS" w:hAnsi="Trebuchet MS"/>
+          <w:b/>
+          <w:i/>
+          <w:sz w:val="20"/>
+          <w:szCs w:val="20"/>
+        </w:rPr>
+        <w:t>supervisord</w:t>
+      </w:r>
+      <w:r>
+        <w:rPr>
+          <w:rFonts w:ascii="Trebuchet MS" w:hAnsi="Trebuchet MS"/>
+          <w:i/>
+          <w:sz w:val="20"/>
+          <w:szCs w:val="20"/>
+        </w:rPr>
+        <w:t xml:space="preserve"> and many others.</w:t>
+      </w:r>
+    </w:p>
+    <w:p>
+      <w:pPr>
+        <w:tabs>
+          <w:tab w:val="left" w:pos="916"/>
+          <w:tab w:val="left" w:pos="1832"/>
+          <w:tab w:val="left" w:pos="2748"/>
+          <w:tab w:val="left" w:pos="3664"/>
+          <w:tab w:val="left" w:pos="4580"/>
+          <w:tab w:val="left" w:pos="5496"/>
+          <w:tab w:val="left" w:pos="6412"/>
+          <w:tab w:val="left" w:pos="7328"/>
+          <w:tab w:val="left" w:pos="8244"/>
+          <w:tab w:val="left" w:pos="9160"/>
+          <w:tab w:val="left" w:pos="10076"/>
+          <w:tab w:val="left" w:pos="10992"/>
+          <w:tab w:val="left" w:pos="11908"/>
+          <w:tab w:val="left" w:pos="12824"/>
+          <w:tab w:val="left" w:pos="13740"/>
+          <w:tab w:val="left" w:pos="14656"/>
+        </w:tabs>
+        <w:spacing w:after="0" w:line="240" w:lineRule="auto"/>
+        <w:rPr>
+          <w:rFonts w:ascii="Courier New" w:eastAsia="Times New Roman" w:hAnsi="Courier New" w:cs="Courier New"/>
+          <w:sz w:val="20"/>
+          <w:szCs w:val="20"/>
+          <w:lang w:eastAsia="en-IN"/>
+        </w:rPr>
+      </w:pPr>
+      <w:r>
+        <w:rPr>
+          <w:rFonts w:ascii="Courier New" w:eastAsia="Times New Roman" w:hAnsi="Courier New" w:cs="Courier New"/>
+          <w:sz w:val="20"/>
+          <w:szCs w:val="20"/>
+          <w:lang w:eastAsia="en-IN"/>
+        </w:rPr>
+        <w:t>process.kill(process.pid, 'SIGTERM')</w:t>
+      </w:r>
+    </w:p>
+    <w:p>
+      <w:pPr>
+        <w:rPr>
+          <w:rFonts w:ascii="Trebuchet MS" w:hAnsi="Trebuchet MS"/>
+          <w:i/>
+          <w:sz w:val="20"/>
+          <w:szCs w:val="20"/>
+        </w:rPr>
+      </w:pPr>
+    </w:p>
+    <w:p>
+      <w:pPr>
+        <w:rPr>
+          <w:rFonts w:ascii="Trebuchet MS" w:hAnsi="Trebuchet MS"/>
+          <w:b/>
+          <w:bCs/>
+          <w:sz w:val="26"/>
+          <w:szCs w:val="26"/>
+          <w:u w:val="single"/>
+        </w:rPr>
+      </w:pPr>
+      <w:hyperlink r:id="rId31" w:history="1">
         <w:r>
           <w:rPr>
             <w:rStyle w:val="Hyperlink"/>
             <w:rFonts w:ascii="Trebuchet MS" w:hAnsi="Trebuchet MS"/>
             <w:b/>
             <w:bCs/>
+            <w:sz w:val="26"/>
+            <w:szCs w:val="26"/>
           </w:rPr>
-          <w:t>tomatically</w:t>
+          <w:t>How to read environment variables from Node.js</w:t>
         </w:r>
       </w:hyperlink>
     </w:p>
@@ -4179,66 +5482,6 @@
           <w:rFonts w:ascii="Trebuchet MS" w:hAnsi="Trebuchet MS"/>
         </w:rPr>
       </w:pPr>
-    </w:p>
-    <w:p>
-      <w:pPr>
-        <w:rPr>
-          <w:rFonts w:ascii="Trebuchet MS" w:hAnsi="Trebuchet MS"/>
-        </w:rPr>
-      </w:pPr>
-      <w:r>
-        <w:rPr>
-          <w:rFonts w:ascii="Trebuchet MS" w:hAnsi="Trebuchet MS"/>
-        </w:rPr>
-        <w:t xml:space="preserve"># </w:t>
-      </w:r>
-      <w:proofErr w:type="gramStart"/>
-      <w:r>
-        <w:rPr>
-          <w:rFonts w:ascii="Trebuchet MS" w:hAnsi="Trebuchet MS"/>
-        </w:rPr>
-        <w:t>The</w:t>
-      </w:r>
-      <w:proofErr w:type="gramEnd"/>
-      <w:r>
-        <w:rPr>
-          <w:rFonts w:ascii="Trebuchet MS" w:hAnsi="Trebuchet MS"/>
-        </w:rPr>
-        <w:t xml:space="preserve"> </w:t>
-      </w:r>
-      <w:r>
-        <w:rPr>
-          <w:rFonts w:ascii="Trebuchet MS" w:hAnsi="Trebuchet MS"/>
-          <w:b/>
-        </w:rPr>
-        <w:t>node</w:t>
-      </w:r>
-      <w:r>
-        <w:rPr>
-          <w:rFonts w:ascii="Trebuchet MS" w:hAnsi="Trebuchet MS"/>
-        </w:rPr>
-        <w:t xml:space="preserve"> command has to be re-executed in bash whenever there is a change in the application, to restart the application automatically, </w:t>
-      </w:r>
-      <w:r>
-        <w:rPr>
-          <w:rFonts w:ascii="Trebuchet MS" w:hAnsi="Trebuchet MS"/>
-          <w:b/>
-        </w:rPr>
-        <w:t>nodemon</w:t>
-      </w:r>
-      <w:r>
-        <w:rPr>
-          <w:rFonts w:ascii="Trebuchet MS" w:hAnsi="Trebuchet MS"/>
-        </w:rPr>
-        <w:t xml:space="preserve"> module is used.</w:t>
-      </w:r>
-    </w:p>
-    <w:p>
-      <w:pPr>
-        <w:rPr>
-          <w:rFonts w:ascii="Trebuchet MS" w:hAnsi="Trebuchet MS"/>
-        </w:rPr>
-      </w:pPr>
       <w:r>
         <w:rPr>
           <w:rFonts w:ascii="Trebuchet MS" w:hAnsi="Trebuchet MS"/>
@@ -4531,71 +5774,6 @@
         <w:rPr>
           <w:rFonts w:ascii="Trebuchet MS" w:hAnsi="Trebuchet MS"/>
         </w:rPr>
-        <w:t xml:space="preserve"># </w:t>
-      </w:r>
-    </w:p>
-    <w:p>
-      <w:pPr>
-        <w:rPr>
-          <w:rFonts w:ascii="Trebuchet MS" w:hAnsi="Trebuchet MS"/>
-        </w:rPr>
-      </w:pPr>
-      <w:r>
-        <w:rPr>
-          <w:rFonts w:ascii="Trebuchet MS" w:hAnsi="Trebuchet MS"/>
-        </w:rPr>
-        <w:t xml:space="preserve"># </w:t>
-      </w:r>
-    </w:p>
-    <w:p>
-      <w:pPr>
-        <w:rPr>
-          <w:rFonts w:ascii="Trebuchet MS" w:hAnsi="Trebuchet MS"/>
-        </w:rPr>
-      </w:pPr>
-      <w:r>
-        <w:rPr>
-          <w:rFonts w:ascii="Trebuchet MS" w:hAnsi="Trebuchet MS"/>
-        </w:rPr>
-        <w:t xml:space="preserve"># </w:t>
-      </w:r>
-    </w:p>
-    <w:p>
-      <w:pPr>
-        <w:rPr>
-          <w:rFonts w:ascii="Trebuchet MS" w:hAnsi="Trebuchet MS"/>
-        </w:rPr>
-      </w:pPr>
-      <w:r>
-        <w:rPr>
-          <w:rFonts w:ascii="Trebuchet MS" w:hAnsi="Trebuchet MS"/>
-        </w:rPr>
-        <w:t xml:space="preserve"># </w:t>
-      </w:r>
-    </w:p>
-    <w:p>
-      <w:pPr>
-        <w:rPr>
-          <w:rFonts w:ascii="Trebuchet MS" w:hAnsi="Trebuchet MS"/>
-        </w:rPr>
-      </w:pPr>
-      <w:r>
-        <w:rPr>
-          <w:rFonts w:ascii="Trebuchet MS" w:hAnsi="Trebuchet MS"/>
-        </w:rPr>
-        <w:t xml:space="preserve"># </w:t>
-      </w:r>
-    </w:p>
-    <w:p>
-      <w:pPr>
-        <w:rPr>
-          <w:rFonts w:ascii="Trebuchet MS" w:hAnsi="Trebuchet MS"/>
-        </w:rPr>
-      </w:pPr>
-      <w:r>
-        <w:rPr>
-          <w:rFonts w:ascii="Trebuchet MS" w:hAnsi="Trebuchet MS"/>
-        </w:rPr>
         <w:lastRenderedPageBreak/>
         <w:t xml:space="preserve"># </w:t>
       </w:r>
@@ -4766,6 +5944,254 @@
         <w:rPr>
           <w:rFonts w:ascii="Trebuchet MS" w:hAnsi="Trebuchet MS"/>
         </w:rPr>
+        <w:t xml:space="preserve"># </w:t>
+      </w:r>
+    </w:p>
+    <w:p>
+      <w:pPr>
+        <w:rPr>
+          <w:rFonts w:ascii="Trebuchet MS" w:hAnsi="Trebuchet MS"/>
+        </w:rPr>
+      </w:pPr>
+      <w:r>
+        <w:rPr>
+          <w:rFonts w:ascii="Trebuchet MS" w:hAnsi="Trebuchet MS"/>
+        </w:rPr>
+        <w:t xml:space="preserve"># </w:t>
+      </w:r>
+    </w:p>
+    <w:p>
+      <w:pPr>
+        <w:rPr>
+          <w:rFonts w:ascii="Trebuchet MS" w:hAnsi="Trebuchet MS"/>
+        </w:rPr>
+      </w:pPr>
+      <w:r>
+        <w:rPr>
+          <w:rFonts w:ascii="Trebuchet MS" w:hAnsi="Trebuchet MS"/>
+        </w:rPr>
+        <w:t xml:space="preserve"># </w:t>
+      </w:r>
+    </w:p>
+    <w:p>
+      <w:pPr>
+        <w:rPr>
+          <w:rFonts w:ascii="Trebuchet MS" w:hAnsi="Trebuchet MS"/>
+        </w:rPr>
+      </w:pPr>
+      <w:r>
+        <w:rPr>
+          <w:rFonts w:ascii="Trebuchet MS" w:hAnsi="Trebuchet MS"/>
+        </w:rPr>
+        <w:t xml:space="preserve"># </w:t>
+      </w:r>
+    </w:p>
+    <w:p>
+      <w:pPr>
+        <w:rPr>
+          <w:rFonts w:ascii="Trebuchet MS" w:hAnsi="Trebuchet MS"/>
+        </w:rPr>
+      </w:pPr>
+      <w:r>
+        <w:rPr>
+          <w:rFonts w:ascii="Trebuchet MS" w:hAnsi="Trebuchet MS"/>
+        </w:rPr>
+        <w:t xml:space="preserve"># </w:t>
+      </w:r>
+    </w:p>
+    <w:p>
+      <w:pPr>
+        <w:rPr>
+          <w:rFonts w:ascii="Trebuchet MS" w:hAnsi="Trebuchet MS"/>
+        </w:rPr>
+      </w:pPr>
+      <w:r>
+        <w:rPr>
+          <w:rFonts w:ascii="Trebuchet MS" w:hAnsi="Trebuchet MS"/>
+        </w:rPr>
+        <w:t xml:space="preserve"># </w:t>
+      </w:r>
+    </w:p>
+    <w:p>
+      <w:pPr>
+        <w:rPr>
+          <w:rFonts w:ascii="Trebuchet MS" w:hAnsi="Trebuchet MS"/>
+        </w:rPr>
+      </w:pPr>
+      <w:r>
+        <w:rPr>
+          <w:rFonts w:ascii="Trebuchet MS" w:hAnsi="Trebuchet MS"/>
+        </w:rPr>
+        <w:t xml:space="preserve"># </w:t>
+      </w:r>
+    </w:p>
+    <w:p>
+      <w:pPr>
+        <w:rPr>
+          <w:rFonts w:ascii="Trebuchet MS" w:hAnsi="Trebuchet MS"/>
+        </w:rPr>
+      </w:pPr>
+      <w:r>
+        <w:rPr>
+          <w:rFonts w:ascii="Trebuchet MS" w:hAnsi="Trebuchet MS"/>
+        </w:rPr>
+        <w:t xml:space="preserve"># </w:t>
+      </w:r>
+    </w:p>
+    <w:p>
+      <w:pPr>
+        <w:rPr>
+          <w:rFonts w:ascii="Trebuchet MS" w:hAnsi="Trebuchet MS"/>
+        </w:rPr>
+      </w:pPr>
+      <w:r>
+        <w:rPr>
+          <w:rFonts w:ascii="Trebuchet MS" w:hAnsi="Trebuchet MS"/>
+        </w:rPr>
+        <w:t xml:space="preserve"># </w:t>
+      </w:r>
+    </w:p>
+    <w:p>
+      <w:pPr>
+        <w:rPr>
+          <w:rFonts w:ascii="Trebuchet MS" w:hAnsi="Trebuchet MS"/>
+        </w:rPr>
+      </w:pPr>
+      <w:r>
+        <w:rPr>
+          <w:rFonts w:ascii="Trebuchet MS" w:hAnsi="Trebuchet MS"/>
+        </w:rPr>
+        <w:t xml:space="preserve"># </w:t>
+      </w:r>
+    </w:p>
+    <w:p>
+      <w:pPr>
+        <w:rPr>
+          <w:rFonts w:ascii="Trebuchet MS" w:hAnsi="Trebuchet MS"/>
+        </w:rPr>
+      </w:pPr>
+      <w:r>
+        <w:rPr>
+          <w:rFonts w:ascii="Trebuchet MS" w:hAnsi="Trebuchet MS"/>
+        </w:rPr>
+        <w:t xml:space="preserve"># </w:t>
+      </w:r>
+    </w:p>
+    <w:p>
+      <w:pPr>
+        <w:rPr>
+          <w:rFonts w:ascii="Trebuchet MS" w:hAnsi="Trebuchet MS"/>
+        </w:rPr>
+      </w:pPr>
+      <w:r>
+        <w:rPr>
+          <w:rFonts w:ascii="Trebuchet MS" w:hAnsi="Trebuchet MS"/>
+        </w:rPr>
+        <w:t xml:space="preserve"># </w:t>
+      </w:r>
+    </w:p>
+    <w:p>
+      <w:pPr>
+        <w:rPr>
+          <w:rFonts w:ascii="Trebuchet MS" w:hAnsi="Trebuchet MS"/>
+        </w:rPr>
+      </w:pPr>
+      <w:r>
+        <w:rPr>
+          <w:rFonts w:ascii="Trebuchet MS" w:hAnsi="Trebuchet MS"/>
+        </w:rPr>
+        <w:t xml:space="preserve"># </w:t>
+      </w:r>
+    </w:p>
+    <w:p>
+      <w:pPr>
+        <w:rPr>
+          <w:rFonts w:ascii="Trebuchet MS" w:hAnsi="Trebuchet MS"/>
+        </w:rPr>
+      </w:pPr>
+      <w:r>
+        <w:rPr>
+          <w:rFonts w:ascii="Trebuchet MS" w:hAnsi="Trebuchet MS"/>
+        </w:rPr>
+        <w:t xml:space="preserve"># </w:t>
+      </w:r>
+    </w:p>
+    <w:p>
+      <w:pPr>
+        <w:rPr>
+          <w:rFonts w:ascii="Trebuchet MS" w:hAnsi="Trebuchet MS"/>
+        </w:rPr>
+      </w:pPr>
+      <w:r>
+        <w:rPr>
+          <w:rFonts w:ascii="Trebuchet MS" w:hAnsi="Trebuchet MS"/>
+        </w:rPr>
+        <w:t xml:space="preserve"># </w:t>
+      </w:r>
+    </w:p>
+    <w:p>
+      <w:pPr>
+        <w:rPr>
+          <w:rFonts w:ascii="Trebuchet MS" w:hAnsi="Trebuchet MS"/>
+        </w:rPr>
+      </w:pPr>
+      <w:r>
+        <w:rPr>
+          <w:rFonts w:ascii="Trebuchet MS" w:hAnsi="Trebuchet MS"/>
+        </w:rPr>
+        <w:t xml:space="preserve"># </w:t>
+      </w:r>
+    </w:p>
+    <w:p>
+      <w:pPr>
+        <w:rPr>
+          <w:rFonts w:ascii="Trebuchet MS" w:hAnsi="Trebuchet MS"/>
+        </w:rPr>
+      </w:pPr>
+      <w:r>
+        <w:rPr>
+          <w:rFonts w:ascii="Trebuchet MS" w:hAnsi="Trebuchet MS"/>
+        </w:rPr>
+        <w:t xml:space="preserve"># </w:t>
+      </w:r>
+    </w:p>
+    <w:p>
+      <w:pPr>
+        <w:rPr>
+          <w:rFonts w:ascii="Trebuchet MS" w:hAnsi="Trebuchet MS"/>
+        </w:rPr>
+      </w:pPr>
+      <w:r>
+        <w:rPr>
+          <w:rFonts w:ascii="Trebuchet MS" w:hAnsi="Trebuchet MS"/>
+        </w:rPr>
+        <w:t xml:space="preserve"># </w:t>
+      </w:r>
+    </w:p>
+    <w:p>
+      <w:pPr>
+        <w:rPr>
+          <w:rFonts w:ascii="Trebuchet MS" w:hAnsi="Trebuchet MS"/>
+        </w:rPr>
+      </w:pPr>
+      <w:r>
+        <w:rPr>
+          <w:rFonts w:ascii="Trebuchet MS" w:hAnsi="Trebuchet MS"/>
+        </w:rPr>
+        <w:t xml:space="preserve"># </w:t>
+      </w:r>
+    </w:p>
+    <w:p>
+      <w:pPr>
+        <w:rPr>
+          <w:rFonts w:ascii="Trebuchet MS" w:hAnsi="Trebuchet MS"/>
+        </w:rPr>
+      </w:pPr>
+      <w:r>
+        <w:rPr>
+          <w:rFonts w:ascii="Trebuchet MS" w:hAnsi="Trebuchet MS"/>
+        </w:rPr>
+        <w:lastRenderedPageBreak/>
         <w:t xml:space="preserve"># </w:t>
       </w:r>
     </w:p>
@@ -6330,6 +7756,74 @@
       <w:szCs w:val="18"/>
     </w:rPr>
   </w:style>
+  <w:style w:type="character" w:styleId="CommentReference">
+    <w:name w:val="annotation reference"/>
+    <w:basedOn w:val="DefaultParagraphFont"/>
+    <w:uiPriority w:val="99"/>
+    <w:semiHidden/>
+    <w:unhideWhenUsed/>
+    <w:rsid w:val="000451BF"/>
+    <w:rPr>
+      <w:sz w:val="16"/>
+      <w:szCs w:val="16"/>
+    </w:rPr>
+  </w:style>
+  <w:style w:type="paragraph" w:styleId="CommentText">
+    <w:name w:val="annotation text"/>
+    <w:basedOn w:val="Normal"/>
+    <w:link w:val="CommentTextChar"/>
+    <w:uiPriority w:val="99"/>
+    <w:semiHidden/>
+    <w:unhideWhenUsed/>
+    <w:rsid w:val="000451BF"/>
+    <w:pPr>
+      <w:spacing w:line="240" w:lineRule="auto"/>
+    </w:pPr>
+    <w:rPr>
+      <w:sz w:val="20"/>
+      <w:szCs w:val="20"/>
+    </w:rPr>
+  </w:style>
+  <w:style w:type="character" w:customStyle="1" w:styleId="CommentTextChar">
+    <w:name w:val="Comment Text Char"/>
+    <w:basedOn w:val="DefaultParagraphFont"/>
+    <w:link w:val="CommentText"/>
+    <w:uiPriority w:val="99"/>
+    <w:semiHidden/>
+    <w:rsid w:val="000451BF"/>
+    <w:rPr>
+      <w:sz w:val="20"/>
+      <w:szCs w:val="20"/>
+    </w:rPr>
+  </w:style>
+  <w:style w:type="paragraph" w:styleId="CommentSubject">
+    <w:name w:val="annotation subject"/>
+    <w:basedOn w:val="CommentText"/>
+    <w:next w:val="CommentText"/>
+    <w:link w:val="CommentSubjectChar"/>
+    <w:uiPriority w:val="99"/>
+    <w:semiHidden/>
+    <w:unhideWhenUsed/>
+    <w:rsid w:val="000451BF"/>
+    <w:rPr>
+      <w:b/>
+      <w:bCs/>
+    </w:rPr>
+  </w:style>
+  <w:style w:type="character" w:customStyle="1" w:styleId="CommentSubjectChar">
+    <w:name w:val="Comment Subject Char"/>
+    <w:basedOn w:val="CommentTextChar"/>
+    <w:link w:val="CommentSubject"/>
+    <w:uiPriority w:val="99"/>
+    <w:semiHidden/>
+    <w:rsid w:val="000451BF"/>
+    <w:rPr>
+      <w:b/>
+      <w:bCs/>
+      <w:sz w:val="20"/>
+      <w:szCs w:val="20"/>
+    </w:rPr>
+  </w:style>
 </w:styles>
 </file>
 

</xml_diff>